<commit_message>
start creation of project description
</commit_message>
<xml_diff>
--- a/docs/Description.docx
+++ b/docs/Description.docx
@@ -14,6 +14,363 @@
       <w:pPr>
         <w:jc w:val="both"/>
       </w:pPr>
+    </w:p>
+    <w:p>
+      <w:pPr>
+        <w:jc w:val="both"/>
+      </w:pPr>
+      <w:r>
+        <w:t>Стадии работы:</w:t>
+      </w:r>
+    </w:p>
+    <w:p>
+      <w:pPr>
+        <w:jc w:val="both"/>
+      </w:pPr>
+      <w:r>
+        <w:t xml:space="preserve">1) </w:t>
+      </w:r>
+      <w:r>
+        <w:t>Ввод данных/выбор режима работы</w:t>
+      </w:r>
+    </w:p>
+    <w:p>
+      <w:pPr>
+        <w:jc w:val="both"/>
+      </w:pPr>
+      <w:r>
+        <w:t>2) Получение данных + контроль потерь</w:t>
+      </w:r>
+      <w:r>
+        <w:t xml:space="preserve"> (контроль неупорядоченности пакетов)</w:t>
+      </w:r>
+    </w:p>
+    <w:p>
+      <w:pPr>
+        <w:jc w:val="both"/>
+      </w:pPr>
+      <w:r>
+        <w:t>3) Калибровка сканера</w:t>
+      </w:r>
+    </w:p>
+    <w:p>
+      <w:pPr>
+        <w:jc w:val="both"/>
+      </w:pPr>
+      <w:r>
+        <w:t>4) Калибровка положения</w:t>
+      </w:r>
+    </w:p>
+    <w:p>
+      <w:pPr>
+        <w:jc w:val="both"/>
+      </w:pPr>
+      <w:r>
+        <w:t xml:space="preserve">5) </w:t>
+      </w:r>
+      <w:r>
+        <w:t>Обработка данных</w:t>
+      </w:r>
+    </w:p>
+    <w:p>
+      <w:pPr>
+        <w:jc w:val="both"/>
+      </w:pPr>
+      <w:r>
+        <w:t>6) Вывод результатов обработки</w:t>
+      </w:r>
+    </w:p>
+    <w:p>
+      <w:pPr>
+        <w:jc w:val="both"/>
+      </w:pPr>
+      <w:r>
+        <w:t xml:space="preserve">7) </w:t>
+      </w:r>
+      <w:commentRangeStart w:id="0"/>
+      <w:r>
+        <w:t>Сравнение с эталоном</w:t>
+      </w:r>
+      <w:commentRangeEnd w:id="0"/>
+      <w:r>
+        <w:rPr>
+          <w:rStyle w:val="a4"/>
+        </w:rPr>
+        <w:commentReference w:id="0"/>
+      </w:r>
+    </w:p>
+    <w:p>
+      <w:pPr>
+        <w:jc w:val="both"/>
+      </w:pPr>
+    </w:p>
+    <w:p>
+      <w:pPr>
+        <w:jc w:val="both"/>
+      </w:pPr>
+      <w:r>
+        <w:t>Варианты работы</w:t>
+      </w:r>
+    </w:p>
+    <w:p>
+      <w:pPr>
+        <w:jc w:val="both"/>
+      </w:pPr>
+      <w:r>
+        <w:t>1) Измерение данных по упрощенной схеме (на пересечениях двух перпендикулярных плоскостей и трубы)</w:t>
+      </w:r>
+      <w:r>
+        <w:t>:</w:t>
+      </w:r>
+    </w:p>
+    <w:p>
+      <w:pPr>
+        <w:pStyle w:val="a3"/>
+        <w:numPr>
+          <w:ilvl w:val="0"/>
+          <w:numId w:val="1"/>
+        </w:numPr>
+        <w:jc w:val="both"/>
+      </w:pPr>
+      <w:r>
+        <w:t>Ввод данных/выбор режима работы</w:t>
+      </w:r>
+    </w:p>
+    <w:p>
+      <w:pPr>
+        <w:pStyle w:val="a3"/>
+        <w:numPr>
+          <w:ilvl w:val="0"/>
+          <w:numId w:val="1"/>
+        </w:numPr>
+        <w:jc w:val="both"/>
+      </w:pPr>
+      <w:commentRangeStart w:id="1"/>
+      <w:r>
+        <w:t>Калибровка сканера</w:t>
+      </w:r>
+      <w:commentRangeEnd w:id="1"/>
+      <w:r>
+        <w:rPr>
+          <w:rStyle w:val="a4"/>
+        </w:rPr>
+        <w:commentReference w:id="1"/>
+      </w:r>
+    </w:p>
+    <w:p>
+      <w:pPr>
+        <w:pStyle w:val="a3"/>
+        <w:numPr>
+          <w:ilvl w:val="0"/>
+          <w:numId w:val="1"/>
+        </w:numPr>
+        <w:jc w:val="both"/>
+      </w:pPr>
+      <w:r>
+        <w:t>Калибровка положения</w:t>
+      </w:r>
+    </w:p>
+    <w:p>
+      <w:pPr>
+        <w:pStyle w:val="a3"/>
+        <w:numPr>
+          <w:ilvl w:val="0"/>
+          <w:numId w:val="1"/>
+        </w:numPr>
+        <w:jc w:val="both"/>
+      </w:pPr>
+      <w:r>
+        <w:t>Получение данных + контроль потерь</w:t>
+      </w:r>
+    </w:p>
+    <w:p>
+      <w:pPr>
+        <w:pStyle w:val="a3"/>
+        <w:numPr>
+          <w:ilvl w:val="0"/>
+          <w:numId w:val="1"/>
+        </w:numPr>
+        <w:jc w:val="both"/>
+      </w:pPr>
+      <w:r>
+        <w:t xml:space="preserve">Вывод </w:t>
+      </w:r>
+      <w:r>
+        <w:t>полученных данных (</w:t>
+      </w:r>
+      <w:commentRangeStart w:id="2"/>
+      <w:r>
+        <w:t>результатов обработки</w:t>
+      </w:r>
+      <w:commentRangeEnd w:id="2"/>
+      <w:r>
+        <w:rPr>
+          <w:rStyle w:val="a4"/>
+        </w:rPr>
+        <w:commentReference w:id="2"/>
+      </w:r>
+      <w:r>
+        <w:t>)</w:t>
+      </w:r>
+    </w:p>
+    <w:p>
+      <w:pPr>
+        <w:pStyle w:val="a3"/>
+        <w:numPr>
+          <w:ilvl w:val="0"/>
+          <w:numId w:val="1"/>
+        </w:numPr>
+        <w:jc w:val="both"/>
+      </w:pPr>
+      <w:commentRangeStart w:id="3"/>
+      <w:r>
+        <w:t xml:space="preserve">Сравнение с </w:t>
+      </w:r>
+      <w:r>
+        <w:t>эталоном</w:t>
+      </w:r>
+      <w:commentRangeEnd w:id="3"/>
+      <w:r>
+        <w:rPr>
+          <w:rStyle w:val="a4"/>
+        </w:rPr>
+        <w:commentReference w:id="3"/>
+      </w:r>
+    </w:p>
+    <w:p>
+      <w:pPr>
+        <w:jc w:val="both"/>
+      </w:pPr>
+      <w:r>
+        <w:t xml:space="preserve">2) </w:t>
+      </w:r>
+      <w:r>
+        <w:t>Измерение данных по полной схеме</w:t>
+      </w:r>
+      <w:r>
+        <w:t xml:space="preserve"> (последовательное измерение круговых сечений)</w:t>
+      </w:r>
+      <w:r>
+        <w:t>:</w:t>
+      </w:r>
+    </w:p>
+    <w:p>
+      <w:pPr>
+        <w:pStyle w:val="a3"/>
+        <w:numPr>
+          <w:ilvl w:val="0"/>
+          <w:numId w:val="2"/>
+        </w:numPr>
+        <w:jc w:val="both"/>
+      </w:pPr>
+      <w:r>
+        <w:t>Ввод данных/выбор режима работы</w:t>
+      </w:r>
+    </w:p>
+    <w:p>
+      <w:pPr>
+        <w:pStyle w:val="a3"/>
+        <w:numPr>
+          <w:ilvl w:val="0"/>
+          <w:numId w:val="2"/>
+        </w:numPr>
+        <w:jc w:val="both"/>
+      </w:pPr>
+      <w:r>
+        <w:t>Калибровка сканера</w:t>
+      </w:r>
+    </w:p>
+    <w:p>
+      <w:pPr>
+        <w:pStyle w:val="a3"/>
+        <w:numPr>
+          <w:ilvl w:val="0"/>
+          <w:numId w:val="2"/>
+        </w:numPr>
+        <w:jc w:val="both"/>
+      </w:pPr>
+      <w:r>
+        <w:t>Калибровка положения</w:t>
+      </w:r>
+    </w:p>
+    <w:p>
+      <w:pPr>
+        <w:pStyle w:val="a3"/>
+        <w:numPr>
+          <w:ilvl w:val="0"/>
+          <w:numId w:val="2"/>
+        </w:numPr>
+        <w:jc w:val="both"/>
+      </w:pPr>
+      <w:r>
+        <w:t>Получение данных + контроль потерь</w:t>
+      </w:r>
+    </w:p>
+    <w:p>
+      <w:pPr>
+        <w:pStyle w:val="a3"/>
+        <w:numPr>
+          <w:ilvl w:val="0"/>
+          <w:numId w:val="2"/>
+        </w:numPr>
+        <w:jc w:val="both"/>
+      </w:pPr>
+      <w:r>
+        <w:t>Обработка данных</w:t>
+      </w:r>
+    </w:p>
+    <w:p>
+      <w:pPr>
+        <w:pStyle w:val="a3"/>
+        <w:numPr>
+          <w:ilvl w:val="0"/>
+          <w:numId w:val="2"/>
+        </w:numPr>
+        <w:jc w:val="both"/>
+      </w:pPr>
+      <w:r>
+        <w:t>Вывод результатов обработки</w:t>
+      </w:r>
+    </w:p>
+    <w:p>
+      <w:pPr>
+        <w:pStyle w:val="a3"/>
+        <w:numPr>
+          <w:ilvl w:val="0"/>
+          <w:numId w:val="2"/>
+        </w:numPr>
+        <w:jc w:val="both"/>
+      </w:pPr>
+      <w:commentRangeStart w:id="4"/>
+      <w:r>
+        <w:t>Сравнение с эталоном</w:t>
+      </w:r>
+      <w:commentRangeEnd w:id="4"/>
+      <w:r>
+        <w:rPr>
+          <w:rStyle w:val="a4"/>
+        </w:rPr>
+        <w:commentReference w:id="4"/>
+      </w:r>
+    </w:p>
+    <w:p>
+      <w:pPr>
+        <w:jc w:val="both"/>
+      </w:pPr>
+      <w:r>
+        <w:t>Ошибочные ситуации во время работы</w:t>
+      </w:r>
+    </w:p>
+    <w:p>
+      <w:pPr>
+        <w:jc w:val="both"/>
+      </w:pPr>
+      <w:r>
+        <w:t xml:space="preserve">1) </w:t>
+      </w:r>
+      <w:r>
+        <w:t>Отклонение данных контролем потерь (слишком много потерь и/или слишком велика неупорядоченность пакетов):</w:t>
+      </w:r>
     </w:p>
     <w:p>
       <w:pPr>
@@ -28,6 +385,328 @@
     </w:sectPr>
   </w:body>
 </w:document>
+</file>
+
+<file path=word/comments.xml><?xml version="1.0" encoding="utf-8"?>
+<w:comments xmlns:ve="http://schemas.openxmlformats.org/markup-compatibility/2006" xmlns:o="urn:schemas-microsoft-com:office:office" xmlns:r="http://schemas.openxmlformats.org/officeDocument/2006/relationships" xmlns:m="http://schemas.openxmlformats.org/officeDocument/2006/math" xmlns:v="urn:schemas-microsoft-com:vml" xmlns:wp="http://schemas.openxmlformats.org/drawingml/2006/wordprocessingDrawing" xmlns:w10="urn:schemas-microsoft-com:office:word" xmlns:w="http://schemas.openxmlformats.org/wordprocessingml/2006/main" xmlns:wne="http://schemas.microsoft.com/office/word/2006/wordml">
+  <w:comment w:id="0" w:author="std_string" w:date="2016-09-03T21:17:00Z" w:initials="s">
+    <w:p>
+      <w:pPr>
+        <w:pStyle w:val="a5"/>
+      </w:pPr>
+      <w:r>
+        <w:rPr>
+          <w:rStyle w:val="a4"/>
+        </w:rPr>
+        <w:annotationRef/>
+      </w:r>
+      <w:r>
+        <w:t>Нужно ли это делать на ВУ? Пока вроде как нет</w:t>
+      </w:r>
+    </w:p>
+  </w:comment>
+  <w:comment w:id="1" w:author="std_string" w:date="2016-09-03T09:58:00Z" w:initials="s">
+    <w:p>
+      <w:pPr>
+        <w:pStyle w:val="a5"/>
+      </w:pPr>
+      <w:r>
+        <w:rPr>
+          <w:rStyle w:val="a4"/>
+        </w:rPr>
+        <w:annotationRef/>
+      </w:r>
+      <w:r>
+        <w:t>Нужно ли делать калибровку сканера в этом варианте работы? И, если нужно, нужно ли возвращать результаты калибровки на ВУ?</w:t>
+      </w:r>
+    </w:p>
+  </w:comment>
+  <w:comment w:id="2" w:author="std_string" w:date="2016-09-03T22:27:00Z" w:initials="s">
+    <w:p>
+      <w:pPr>
+        <w:pStyle w:val="a5"/>
+      </w:pPr>
+      <w:r>
+        <w:rPr>
+          <w:rStyle w:val="a4"/>
+        </w:rPr>
+        <w:annotationRef/>
+      </w:r>
+      <w:r>
+        <w:t>Реальной какой-либо обработки ВУ не делает</w:t>
+      </w:r>
+    </w:p>
+  </w:comment>
+  <w:comment w:id="3" w:author="std_string" w:date="2016-09-03T22:28:00Z" w:initials="s">
+    <w:p>
+      <w:pPr>
+        <w:pStyle w:val="a5"/>
+      </w:pPr>
+      <w:r>
+        <w:rPr>
+          <w:rStyle w:val="a4"/>
+        </w:rPr>
+        <w:annotationRef/>
+      </w:r>
+      <w:r>
+        <w:t>Нужно ли это делать на ВУ? Пока вроде как нет</w:t>
+      </w:r>
+    </w:p>
+  </w:comment>
+  <w:comment w:id="4" w:author="std_string" w:date="2016-09-03T22:28:00Z" w:initials="s">
+    <w:p>
+      <w:pPr>
+        <w:pStyle w:val="a5"/>
+      </w:pPr>
+      <w:r>
+        <w:rPr>
+          <w:rStyle w:val="a4"/>
+        </w:rPr>
+        <w:annotationRef/>
+      </w:r>
+      <w:r>
+        <w:t>Нужно ли это делать на ВУ? Пока вроде как нет</w:t>
+      </w:r>
+    </w:p>
+  </w:comment>
+</w:comments>
+</file>
+
+<file path=word/numbering.xml><?xml version="1.0" encoding="utf-8"?>
+<w:numbering xmlns:ve="http://schemas.openxmlformats.org/markup-compatibility/2006" xmlns:o="urn:schemas-microsoft-com:office:office" xmlns:r="http://schemas.openxmlformats.org/officeDocument/2006/relationships" xmlns:m="http://schemas.openxmlformats.org/officeDocument/2006/math" xmlns:v="urn:schemas-microsoft-com:vml" xmlns:wp="http://schemas.openxmlformats.org/drawingml/2006/wordprocessingDrawing" xmlns:w10="urn:schemas-microsoft-com:office:word" xmlns:w="http://schemas.openxmlformats.org/wordprocessingml/2006/main" xmlns:wne="http://schemas.microsoft.com/office/word/2006/wordml">
+  <w:abstractNum w:abstractNumId="0">
+    <w:nsid w:val="2F8B18BA"/>
+    <w:multiLevelType w:val="hybridMultilevel"/>
+    <w:tmpl w:val="7DFA7DDE"/>
+    <w:lvl w:ilvl="0" w:tplc="04190001">
+      <w:start w:val="1"/>
+      <w:numFmt w:val="bullet"/>
+      <w:lvlText w:val=""/>
+      <w:lvlJc w:val="left"/>
+      <w:pPr>
+        <w:ind w:left="720" w:hanging="360"/>
+      </w:pPr>
+      <w:rPr>
+        <w:rFonts w:ascii="Symbol" w:hAnsi="Symbol" w:hint="default"/>
+      </w:rPr>
+    </w:lvl>
+    <w:lvl w:ilvl="1" w:tplc="04190003" w:tentative="1">
+      <w:start w:val="1"/>
+      <w:numFmt w:val="bullet"/>
+      <w:lvlText w:val="o"/>
+      <w:lvlJc w:val="left"/>
+      <w:pPr>
+        <w:ind w:left="1440" w:hanging="360"/>
+      </w:pPr>
+      <w:rPr>
+        <w:rFonts w:ascii="Courier New" w:hAnsi="Courier New" w:cs="Courier New" w:hint="default"/>
+      </w:rPr>
+    </w:lvl>
+    <w:lvl w:ilvl="2" w:tplc="04190005" w:tentative="1">
+      <w:start w:val="1"/>
+      <w:numFmt w:val="bullet"/>
+      <w:lvlText w:val=""/>
+      <w:lvlJc w:val="left"/>
+      <w:pPr>
+        <w:ind w:left="2160" w:hanging="360"/>
+      </w:pPr>
+      <w:rPr>
+        <w:rFonts w:ascii="Wingdings" w:hAnsi="Wingdings" w:hint="default"/>
+      </w:rPr>
+    </w:lvl>
+    <w:lvl w:ilvl="3" w:tplc="04190001" w:tentative="1">
+      <w:start w:val="1"/>
+      <w:numFmt w:val="bullet"/>
+      <w:lvlText w:val=""/>
+      <w:lvlJc w:val="left"/>
+      <w:pPr>
+        <w:ind w:left="2880" w:hanging="360"/>
+      </w:pPr>
+      <w:rPr>
+        <w:rFonts w:ascii="Symbol" w:hAnsi="Symbol" w:hint="default"/>
+      </w:rPr>
+    </w:lvl>
+    <w:lvl w:ilvl="4" w:tplc="04190003" w:tentative="1">
+      <w:start w:val="1"/>
+      <w:numFmt w:val="bullet"/>
+      <w:lvlText w:val="o"/>
+      <w:lvlJc w:val="left"/>
+      <w:pPr>
+        <w:ind w:left="3600" w:hanging="360"/>
+      </w:pPr>
+      <w:rPr>
+        <w:rFonts w:ascii="Courier New" w:hAnsi="Courier New" w:cs="Courier New" w:hint="default"/>
+      </w:rPr>
+    </w:lvl>
+    <w:lvl w:ilvl="5" w:tplc="04190005" w:tentative="1">
+      <w:start w:val="1"/>
+      <w:numFmt w:val="bullet"/>
+      <w:lvlText w:val=""/>
+      <w:lvlJc w:val="left"/>
+      <w:pPr>
+        <w:ind w:left="4320" w:hanging="360"/>
+      </w:pPr>
+      <w:rPr>
+        <w:rFonts w:ascii="Wingdings" w:hAnsi="Wingdings" w:hint="default"/>
+      </w:rPr>
+    </w:lvl>
+    <w:lvl w:ilvl="6" w:tplc="04190001" w:tentative="1">
+      <w:start w:val="1"/>
+      <w:numFmt w:val="bullet"/>
+      <w:lvlText w:val=""/>
+      <w:lvlJc w:val="left"/>
+      <w:pPr>
+        <w:ind w:left="5040" w:hanging="360"/>
+      </w:pPr>
+      <w:rPr>
+        <w:rFonts w:ascii="Symbol" w:hAnsi="Symbol" w:hint="default"/>
+      </w:rPr>
+    </w:lvl>
+    <w:lvl w:ilvl="7" w:tplc="04190003" w:tentative="1">
+      <w:start w:val="1"/>
+      <w:numFmt w:val="bullet"/>
+      <w:lvlText w:val="o"/>
+      <w:lvlJc w:val="left"/>
+      <w:pPr>
+        <w:ind w:left="5760" w:hanging="360"/>
+      </w:pPr>
+      <w:rPr>
+        <w:rFonts w:ascii="Courier New" w:hAnsi="Courier New" w:cs="Courier New" w:hint="default"/>
+      </w:rPr>
+    </w:lvl>
+    <w:lvl w:ilvl="8" w:tplc="04190005" w:tentative="1">
+      <w:start w:val="1"/>
+      <w:numFmt w:val="bullet"/>
+      <w:lvlText w:val=""/>
+      <w:lvlJc w:val="left"/>
+      <w:pPr>
+        <w:ind w:left="6480" w:hanging="360"/>
+      </w:pPr>
+      <w:rPr>
+        <w:rFonts w:ascii="Wingdings" w:hAnsi="Wingdings" w:hint="default"/>
+      </w:rPr>
+    </w:lvl>
+  </w:abstractNum>
+  <w:abstractNum w:abstractNumId="1">
+    <w:nsid w:val="7C28667E"/>
+    <w:multiLevelType w:val="hybridMultilevel"/>
+    <w:tmpl w:val="833AB0B2"/>
+    <w:lvl w:ilvl="0" w:tplc="04190001">
+      <w:start w:val="1"/>
+      <w:numFmt w:val="bullet"/>
+      <w:lvlText w:val=""/>
+      <w:lvlJc w:val="left"/>
+      <w:pPr>
+        <w:ind w:left="720" w:hanging="360"/>
+      </w:pPr>
+      <w:rPr>
+        <w:rFonts w:ascii="Symbol" w:hAnsi="Symbol" w:hint="default"/>
+      </w:rPr>
+    </w:lvl>
+    <w:lvl w:ilvl="1" w:tplc="04190003" w:tentative="1">
+      <w:start w:val="1"/>
+      <w:numFmt w:val="bullet"/>
+      <w:lvlText w:val="o"/>
+      <w:lvlJc w:val="left"/>
+      <w:pPr>
+        <w:ind w:left="1440" w:hanging="360"/>
+      </w:pPr>
+      <w:rPr>
+        <w:rFonts w:ascii="Courier New" w:hAnsi="Courier New" w:cs="Courier New" w:hint="default"/>
+      </w:rPr>
+    </w:lvl>
+    <w:lvl w:ilvl="2" w:tplc="04190005" w:tentative="1">
+      <w:start w:val="1"/>
+      <w:numFmt w:val="bullet"/>
+      <w:lvlText w:val=""/>
+      <w:lvlJc w:val="left"/>
+      <w:pPr>
+        <w:ind w:left="2160" w:hanging="360"/>
+      </w:pPr>
+      <w:rPr>
+        <w:rFonts w:ascii="Wingdings" w:hAnsi="Wingdings" w:hint="default"/>
+      </w:rPr>
+    </w:lvl>
+    <w:lvl w:ilvl="3" w:tplc="04190001" w:tentative="1">
+      <w:start w:val="1"/>
+      <w:numFmt w:val="bullet"/>
+      <w:lvlText w:val=""/>
+      <w:lvlJc w:val="left"/>
+      <w:pPr>
+        <w:ind w:left="2880" w:hanging="360"/>
+      </w:pPr>
+      <w:rPr>
+        <w:rFonts w:ascii="Symbol" w:hAnsi="Symbol" w:hint="default"/>
+      </w:rPr>
+    </w:lvl>
+    <w:lvl w:ilvl="4" w:tplc="04190003" w:tentative="1">
+      <w:start w:val="1"/>
+      <w:numFmt w:val="bullet"/>
+      <w:lvlText w:val="o"/>
+      <w:lvlJc w:val="left"/>
+      <w:pPr>
+        <w:ind w:left="3600" w:hanging="360"/>
+      </w:pPr>
+      <w:rPr>
+        <w:rFonts w:ascii="Courier New" w:hAnsi="Courier New" w:cs="Courier New" w:hint="default"/>
+      </w:rPr>
+    </w:lvl>
+    <w:lvl w:ilvl="5" w:tplc="04190005" w:tentative="1">
+      <w:start w:val="1"/>
+      <w:numFmt w:val="bullet"/>
+      <w:lvlText w:val=""/>
+      <w:lvlJc w:val="left"/>
+      <w:pPr>
+        <w:ind w:left="4320" w:hanging="360"/>
+      </w:pPr>
+      <w:rPr>
+        <w:rFonts w:ascii="Wingdings" w:hAnsi="Wingdings" w:hint="default"/>
+      </w:rPr>
+    </w:lvl>
+    <w:lvl w:ilvl="6" w:tplc="04190001" w:tentative="1">
+      <w:start w:val="1"/>
+      <w:numFmt w:val="bullet"/>
+      <w:lvlText w:val=""/>
+      <w:lvlJc w:val="left"/>
+      <w:pPr>
+        <w:ind w:left="5040" w:hanging="360"/>
+      </w:pPr>
+      <w:rPr>
+        <w:rFonts w:ascii="Symbol" w:hAnsi="Symbol" w:hint="default"/>
+      </w:rPr>
+    </w:lvl>
+    <w:lvl w:ilvl="7" w:tplc="04190003" w:tentative="1">
+      <w:start w:val="1"/>
+      <w:numFmt w:val="bullet"/>
+      <w:lvlText w:val="o"/>
+      <w:lvlJc w:val="left"/>
+      <w:pPr>
+        <w:ind w:left="5760" w:hanging="360"/>
+      </w:pPr>
+      <w:rPr>
+        <w:rFonts w:ascii="Courier New" w:hAnsi="Courier New" w:cs="Courier New" w:hint="default"/>
+      </w:rPr>
+    </w:lvl>
+    <w:lvl w:ilvl="8" w:tplc="04190005" w:tentative="1">
+      <w:start w:val="1"/>
+      <w:numFmt w:val="bullet"/>
+      <w:lvlText w:val=""/>
+      <w:lvlJc w:val="left"/>
+      <w:pPr>
+        <w:ind w:left="6480" w:hanging="360"/>
+      </w:pPr>
+      <w:rPr>
+        <w:rFonts w:ascii="Wingdings" w:hAnsi="Wingdings" w:hint="default"/>
+      </w:rPr>
+    </w:lvl>
+  </w:abstractNum>
+  <w:num w:numId="1">
+    <w:abstractNumId w:val="0"/>
+  </w:num>
+  <w:num w:numId="2">
+    <w:abstractNumId w:val="1"/>
+  </w:num>
+</w:numbering>
 </file>
 
 <file path=word/styles.xml><?xml version="1.0" encoding="utf-8"?>
@@ -218,6 +897,113 @@
     <w:uiPriority w:val="99"/>
     <w:semiHidden/>
     <w:unhideWhenUsed/>
+  </w:style>
+  <w:style w:type="paragraph" w:styleId="a3">
+    <w:name w:val="List Paragraph"/>
+    <w:basedOn w:val="a"/>
+    <w:uiPriority w:val="34"/>
+    <w:qFormat/>
+    <w:rsid w:val="00A35F80"/>
+    <w:pPr>
+      <w:ind w:left="720"/>
+      <w:contextualSpacing/>
+    </w:pPr>
+  </w:style>
+  <w:style w:type="character" w:styleId="a4">
+    <w:name w:val="annotation reference"/>
+    <w:basedOn w:val="a0"/>
+    <w:uiPriority w:val="99"/>
+    <w:semiHidden/>
+    <w:unhideWhenUsed/>
+    <w:rsid w:val="004309B0"/>
+    <w:rPr>
+      <w:sz w:val="16"/>
+      <w:szCs w:val="16"/>
+    </w:rPr>
+  </w:style>
+  <w:style w:type="paragraph" w:styleId="a5">
+    <w:name w:val="annotation text"/>
+    <w:basedOn w:val="a"/>
+    <w:link w:val="a6"/>
+    <w:uiPriority w:val="99"/>
+    <w:semiHidden/>
+    <w:unhideWhenUsed/>
+    <w:rsid w:val="004309B0"/>
+    <w:pPr>
+      <w:spacing w:line="240" w:lineRule="auto"/>
+    </w:pPr>
+    <w:rPr>
+      <w:sz w:val="20"/>
+      <w:szCs w:val="20"/>
+    </w:rPr>
+  </w:style>
+  <w:style w:type="character" w:customStyle="1" w:styleId="a6">
+    <w:name w:val="Текст примечания Знак"/>
+    <w:basedOn w:val="a0"/>
+    <w:link w:val="a5"/>
+    <w:uiPriority w:val="99"/>
+    <w:semiHidden/>
+    <w:rsid w:val="004309B0"/>
+    <w:rPr>
+      <w:sz w:val="20"/>
+      <w:szCs w:val="20"/>
+    </w:rPr>
+  </w:style>
+  <w:style w:type="paragraph" w:styleId="a7">
+    <w:name w:val="annotation subject"/>
+    <w:basedOn w:val="a5"/>
+    <w:next w:val="a5"/>
+    <w:link w:val="a8"/>
+    <w:uiPriority w:val="99"/>
+    <w:semiHidden/>
+    <w:unhideWhenUsed/>
+    <w:rsid w:val="004309B0"/>
+    <w:rPr>
+      <w:b/>
+      <w:bCs/>
+    </w:rPr>
+  </w:style>
+  <w:style w:type="character" w:customStyle="1" w:styleId="a8">
+    <w:name w:val="Тема примечания Знак"/>
+    <w:basedOn w:val="a6"/>
+    <w:link w:val="a7"/>
+    <w:uiPriority w:val="99"/>
+    <w:semiHidden/>
+    <w:rsid w:val="004309B0"/>
+    <w:rPr>
+      <w:b/>
+      <w:bCs/>
+    </w:rPr>
+  </w:style>
+  <w:style w:type="paragraph" w:styleId="a9">
+    <w:name w:val="Balloon Text"/>
+    <w:basedOn w:val="a"/>
+    <w:link w:val="aa"/>
+    <w:uiPriority w:val="99"/>
+    <w:semiHidden/>
+    <w:unhideWhenUsed/>
+    <w:rsid w:val="004309B0"/>
+    <w:pPr>
+      <w:spacing w:after="0" w:line="240" w:lineRule="auto"/>
+    </w:pPr>
+    <w:rPr>
+      <w:rFonts w:ascii="Tahoma" w:hAnsi="Tahoma" w:cs="Tahoma"/>
+      <w:sz w:val="16"/>
+      <w:szCs w:val="16"/>
+    </w:rPr>
+  </w:style>
+  <w:style w:type="character" w:customStyle="1" w:styleId="aa">
+    <w:name w:val="Текст выноски Знак"/>
+    <w:basedOn w:val="a0"/>
+    <w:link w:val="a9"/>
+    <w:uiPriority w:val="99"/>
+    <w:semiHidden/>
+    <w:rsid w:val="004309B0"/>
+    <w:rPr>
+      <w:rFonts w:ascii="Tahoma" w:hAnsi="Tahoma" w:cs="Tahoma"/>
+      <w:sz w:val="16"/>
+      <w:szCs w:val="16"/>
+    </w:rPr>
   </w:style>
 </w:styles>
 </file>
@@ -503,4 +1289,16 @@
   <a:objectDefaults/>
   <a:extraClrSchemeLst/>
 </a:theme>
+</file>
+
+<file path=customXml/item1.xml><?xml version="1.0" encoding="utf-8"?>
+<b:Sources xmlns:b="http://schemas.openxmlformats.org/officeDocument/2006/bibliography" xmlns="http://schemas.openxmlformats.org/officeDocument/2006/bibliography" SelectedStyle="\APA.XSL" StyleName="APA Fifth Edition"/>
+</file>
+
+<file path=customXml/itemProps1.xml><?xml version="1.0" encoding="utf-8"?>
+<ds:datastoreItem xmlns:ds="http://schemas.openxmlformats.org/officeDocument/2006/customXml" ds:itemID="{01D12BEB-81D9-4395-BA97-CB57E1F221AC}">
+  <ds:schemaRefs>
+    <ds:schemaRef ds:uri="http://schemas.openxmlformats.org/officeDocument/2006/bibliography"/>
+  </ds:schemaRefs>
+</ds:datastoreItem>
 </file>
</xml_diff>

<commit_message>
simple changes. for testing email notifications
</commit_message>
<xml_diff>
--- a/docs/Description.docx
+++ b/docs/Description.docx
@@ -47,7 +47,18 @@
         <w:jc w:val="both"/>
       </w:pPr>
       <w:r>
-        <w:t>3) Клиент (внешний клиент)</w:t>
+        <w:t>3) Хранилище</w:t>
+      </w:r>
+    </w:p>
+    <w:p>
+      <w:pPr>
+        <w:jc w:val="both"/>
+      </w:pPr>
+      <w:r>
+        <w:t>4</w:t>
+      </w:r>
+      <w:r>
+        <w:t>) Клиент (внешний клиент)</w:t>
       </w:r>
     </w:p>
     <w:p>
@@ -406,6 +417,7 @@
         <w:jc w:val="both"/>
       </w:pPr>
       <w:r>
+        <w:lastRenderedPageBreak/>
         <w:t>Ошибочные ситуации во время работы</w:t>
       </w:r>
     </w:p>
@@ -414,7 +426,6 @@
         <w:jc w:val="both"/>
       </w:pPr>
       <w:r>
-        <w:lastRenderedPageBreak/>
         <w:t xml:space="preserve">1) </w:t>
       </w:r>
       <w:r>
@@ -768,18 +779,12 @@
         <w:t>ПУ</w:t>
       </w:r>
       <w:r>
-        <w:rPr>
-          <w:lang w:val="en-US"/>
-        </w:rPr>
         <w:t xml:space="preserve"> – </w:t>
       </w:r>
       <w:r>
         <w:t>поток управления</w:t>
       </w:r>
       <w:r>
-        <w:rPr>
-          <w:lang w:val="en-US"/>
-        </w:rPr>
         <w:t xml:space="preserve"> между измерителем и ВУ</w:t>
       </w:r>
     </w:p>
@@ -808,8 +813,16 @@
         </w:numPr>
         <w:jc w:val="both"/>
       </w:pPr>
-      <w:r>
-        <w:t xml:space="preserve">ПВых – поток </w:t>
+      <w:proofErr w:type="spellStart"/>
+      <w:r>
+        <w:t>П</w:t>
+      </w:r>
+      <w:r>
+        <w:t>Хр</w:t>
+      </w:r>
+      <w:proofErr w:type="spellEnd"/>
+      <w:r>
+        <w:t xml:space="preserve"> – поток </w:t>
       </w:r>
       <w:commentRangeStart w:id="6"/>
       <w:r>
@@ -823,7 +836,10 @@
         <w:commentReference w:id="6"/>
       </w:r>
       <w:r>
-        <w:t xml:space="preserve"> между ВУ и внешним клиентом</w:t>
+        <w:t xml:space="preserve"> между ВУ и </w:t>
+      </w:r>
+      <w:r>
+        <w:t>хранилищем</w:t>
       </w:r>
     </w:p>
     <w:p>
@@ -847,7 +863,15 @@
         <w:t xml:space="preserve">Ввод данных/выбор режима работы: </w:t>
       </w:r>
       <w:r>
-        <w:t>ВУ--</w:t>
+        <w:t>В</w:t>
+      </w:r>
+      <w:proofErr w:type="gramStart"/>
+      <w:r>
+        <w:t>У-</w:t>
+      </w:r>
+      <w:proofErr w:type="gramEnd"/>
+      <w:r>
+        <w:t>-</w:t>
       </w:r>
       <w:r>
         <w:t>(</w:t>
@@ -875,12 +899,73 @@
         <w:jc w:val="both"/>
       </w:pPr>
       <w:r>
-        <w:t>Калибровка сканера: ВУ</w:t>
+        <w:t>Калибровка сканера: В</w:t>
+      </w:r>
+      <w:proofErr w:type="gramStart"/>
+      <w:r>
+        <w:t>У</w:t>
+      </w:r>
+      <w:r>
+        <w:t>-</w:t>
+      </w:r>
+      <w:proofErr w:type="gramEnd"/>
+      <w:r>
+        <w:t>-</w:t>
+      </w:r>
+      <w:r>
+        <w:t>(</w:t>
+      </w:r>
+      <w:r>
+        <w:t>ПУ</w:t>
+      </w:r>
+      <w:r>
+        <w:t>)</w:t>
       </w:r>
       <w:r>
         <w:t>--</w:t>
       </w:r>
       <w:r>
+        <w:t>&gt;Измеритель--</w:t>
+      </w:r>
+      <w:commentRangeStart w:id="7"/>
+      <w:r>
+        <w:t>(ПУ)</w:t>
+      </w:r>
+      <w:commentRangeEnd w:id="7"/>
+      <w:r>
+        <w:rPr>
+          <w:rStyle w:val="a4"/>
+        </w:rPr>
+        <w:commentReference w:id="7"/>
+      </w:r>
+      <w:r>
+        <w:t>--&gt;ВУ</w:t>
+      </w:r>
+    </w:p>
+    <w:p>
+      <w:pPr>
+        <w:pStyle w:val="a3"/>
+        <w:numPr>
+          <w:ilvl w:val="0"/>
+          <w:numId w:val="3"/>
+        </w:numPr>
+        <w:jc w:val="both"/>
+      </w:pPr>
+      <w:r>
+        <w:t>Калибровка положения: В</w:t>
+      </w:r>
+      <w:proofErr w:type="gramStart"/>
+      <w:r>
+        <w:t>У</w:t>
+      </w:r>
+      <w:r>
+        <w:t>-</w:t>
+      </w:r>
+      <w:proofErr w:type="gramEnd"/>
+      <w:r>
+        <w:t>-</w:t>
+      </w:r>
+      <w:r>
         <w:t>(</w:t>
       </w:r>
       <w:r>
@@ -895,16 +980,16 @@
       <w:r>
         <w:t>&gt;Измеритель--</w:t>
       </w:r>
-      <w:commentRangeStart w:id="7"/>
+      <w:commentRangeStart w:id="8"/>
       <w:r>
         <w:t>(ПУ)</w:t>
       </w:r>
-      <w:commentRangeEnd w:id="7"/>
-      <w:r>
-        <w:rPr>
-          <w:rStyle w:val="a4"/>
-        </w:rPr>
-        <w:commentReference w:id="7"/>
+      <w:commentRangeEnd w:id="8"/>
+      <w:r>
+        <w:rPr>
+          <w:rStyle w:val="a4"/>
+        </w:rPr>
+        <w:commentReference w:id="8"/>
       </w:r>
       <w:r>
         <w:t>--&gt;ВУ</w:t>
@@ -920,12 +1005,143 @@
         <w:jc w:val="both"/>
       </w:pPr>
       <w:r>
-        <w:t>Калибровка положения: ВУ</w:t>
+        <w:lastRenderedPageBreak/>
+        <w:t>Получение данных + контроль потерь: Измерител</w:t>
+      </w:r>
+      <w:proofErr w:type="gramStart"/>
+      <w:r>
+        <w:t>ь-</w:t>
+      </w:r>
+      <w:proofErr w:type="gramEnd"/>
+      <w:r>
+        <w:t>-(ПД)--&gt;ВУ</w:t>
+      </w:r>
+    </w:p>
+    <w:p>
+      <w:pPr>
+        <w:pStyle w:val="a3"/>
+        <w:numPr>
+          <w:ilvl w:val="0"/>
+          <w:numId w:val="3"/>
+        </w:numPr>
+        <w:jc w:val="both"/>
+      </w:pPr>
+      <w:r>
+        <w:t>Вывод полученных данных (</w:t>
+      </w:r>
+      <w:commentRangeStart w:id="9"/>
+      <w:r>
+        <w:t>результатов обработки</w:t>
+      </w:r>
+      <w:commentRangeEnd w:id="9"/>
+      <w:r>
+        <w:rPr>
+          <w:rStyle w:val="a4"/>
+        </w:rPr>
+        <w:commentReference w:id="9"/>
+      </w:r>
+      <w:r>
+        <w:t xml:space="preserve">): </w:t>
+      </w:r>
+      <w:commentRangeStart w:id="10"/>
+      <w:r>
+        <w:t>В</w:t>
+      </w:r>
+      <w:proofErr w:type="gramStart"/>
+      <w:r>
+        <w:t>У-</w:t>
+      </w:r>
+      <w:proofErr w:type="gramEnd"/>
+      <w:r>
+        <w:t>-(</w:t>
+      </w:r>
+      <w:proofErr w:type="spellStart"/>
+      <w:r>
+        <w:t>ПВых</w:t>
+      </w:r>
+      <w:proofErr w:type="spellEnd"/>
+      <w:r>
+        <w:t>)--&gt;Внешний клиент</w:t>
+      </w:r>
+      <w:commentRangeEnd w:id="10"/>
+      <w:r>
+        <w:rPr>
+          <w:rStyle w:val="a4"/>
+        </w:rPr>
+        <w:commentReference w:id="10"/>
+      </w:r>
+    </w:p>
+    <w:p>
+      <w:pPr>
+        <w:jc w:val="both"/>
+      </w:pPr>
+      <w:r>
+        <w:t>2) Измерение данных по полной схеме:</w:t>
+      </w:r>
+    </w:p>
+    <w:p>
+      <w:pPr>
+        <w:pStyle w:val="a3"/>
+        <w:numPr>
+          <w:ilvl w:val="0"/>
+          <w:numId w:val="5"/>
+        </w:numPr>
+        <w:jc w:val="both"/>
+      </w:pPr>
+      <w:r>
+        <w:t xml:space="preserve">Ввод данных/выбор режима работы: </w:t>
+      </w:r>
+      <w:r>
+        <w:t>В</w:t>
+      </w:r>
+      <w:proofErr w:type="gramStart"/>
+      <w:r>
+        <w:t>У-</w:t>
+      </w:r>
+      <w:proofErr w:type="gramEnd"/>
+      <w:r>
+        <w:t>-</w:t>
+      </w:r>
+      <w:r>
+        <w:t>(</w:t>
+      </w:r>
+      <w:r>
+        <w:t>ПУ</w:t>
+      </w:r>
+      <w:r>
+        <w:t>)</w:t>
       </w:r>
       <w:r>
         <w:t>--</w:t>
       </w:r>
       <w:r>
+        <w:t>&gt;Измеритель</w:t>
+      </w:r>
+    </w:p>
+    <w:p>
+      <w:pPr>
+        <w:pStyle w:val="a3"/>
+        <w:numPr>
+          <w:ilvl w:val="0"/>
+          <w:numId w:val="5"/>
+        </w:numPr>
+        <w:jc w:val="both"/>
+      </w:pPr>
+      <w:r>
+        <w:t>Калибровка сканера: В</w:t>
+      </w:r>
+      <w:proofErr w:type="gramStart"/>
+      <w:r>
+        <w:t>У</w:t>
+      </w:r>
+      <w:r>
+        <w:t>-</w:t>
+      </w:r>
+      <w:proofErr w:type="gramEnd"/>
+      <w:r>
+        <w:t>-</w:t>
+      </w:r>
+      <w:r>
         <w:t>(</w:t>
       </w:r>
       <w:r>
@@ -940,16 +1156,16 @@
       <w:r>
         <w:t>&gt;Измеритель--</w:t>
       </w:r>
-      <w:commentRangeStart w:id="8"/>
+      <w:commentRangeStart w:id="11"/>
       <w:r>
         <w:t>(ПУ)</w:t>
       </w:r>
-      <w:commentRangeEnd w:id="8"/>
-      <w:r>
-        <w:rPr>
-          <w:rStyle w:val="a4"/>
-        </w:rPr>
-        <w:commentReference w:id="8"/>
+      <w:commentRangeEnd w:id="11"/>
+      <w:r>
+        <w:rPr>
+          <w:rStyle w:val="a4"/>
+        </w:rPr>
+        <w:commentReference w:id="11"/>
       </w:r>
       <w:r>
         <w:t>--&gt;ВУ</w:t>
@@ -960,75 +1176,158 @@
         <w:pStyle w:val="a3"/>
         <w:numPr>
           <w:ilvl w:val="0"/>
-          <w:numId w:val="3"/>
-        </w:numPr>
-        <w:jc w:val="both"/>
-      </w:pPr>
-      <w:r>
-        <w:t>Получение данных + контроль потерь: Измеритель--(ПД)--&gt;ВУ</w:t>
-      </w:r>
-    </w:p>
-    <w:p>
-      <w:pPr>
-        <w:pStyle w:val="a3"/>
-        <w:numPr>
-          <w:ilvl w:val="0"/>
-          <w:numId w:val="3"/>
-        </w:numPr>
-        <w:jc w:val="both"/>
-      </w:pPr>
-      <w:r>
-        <w:lastRenderedPageBreak/>
-        <w:t>Вывод полученных данных (</w:t>
-      </w:r>
-      <w:commentRangeStart w:id="9"/>
-      <w:r>
-        <w:t>результатов обработки</w:t>
-      </w:r>
-      <w:commentRangeEnd w:id="9"/>
-      <w:r>
-        <w:rPr>
-          <w:rStyle w:val="a4"/>
-        </w:rPr>
-        <w:commentReference w:id="9"/>
-      </w:r>
-      <w:r>
-        <w:t xml:space="preserve">): </w:t>
-      </w:r>
-      <w:commentRangeStart w:id="10"/>
-      <w:r>
-        <w:t>ВУ--(ПВых)--&gt;Внешний клиент</w:t>
-      </w:r>
-      <w:commentRangeEnd w:id="10"/>
-      <w:r>
-        <w:rPr>
-          <w:rStyle w:val="a4"/>
-        </w:rPr>
-        <w:commentReference w:id="10"/>
-      </w:r>
-    </w:p>
-    <w:p>
-      <w:pPr>
-        <w:jc w:val="both"/>
-      </w:pPr>
-      <w:r>
-        <w:t>2) Измерение данных по полной схеме:</w:t>
-      </w:r>
-    </w:p>
-    <w:p>
-      <w:pPr>
-        <w:pStyle w:val="a3"/>
-        <w:numPr>
-          <w:ilvl w:val="0"/>
           <w:numId w:val="5"/>
         </w:numPr>
         <w:jc w:val="both"/>
       </w:pPr>
       <w:r>
+        <w:t>Калибровка положения: В</w:t>
+      </w:r>
+      <w:proofErr w:type="gramStart"/>
+      <w:r>
+        <w:t>У</w:t>
+      </w:r>
+      <w:r>
+        <w:t>-</w:t>
+      </w:r>
+      <w:proofErr w:type="gramEnd"/>
+      <w:r>
+        <w:t>-</w:t>
+      </w:r>
+      <w:r>
+        <w:t>(</w:t>
+      </w:r>
+      <w:r>
+        <w:t>ПУ</w:t>
+      </w:r>
+      <w:r>
+        <w:t>)</w:t>
+      </w:r>
+      <w:r>
+        <w:t>--</w:t>
+      </w:r>
+      <w:r>
+        <w:t>&gt;Измеритель--</w:t>
+      </w:r>
+      <w:commentRangeStart w:id="12"/>
+      <w:r>
+        <w:t>(ПУ)</w:t>
+      </w:r>
+      <w:commentRangeEnd w:id="12"/>
+      <w:r>
+        <w:rPr>
+          <w:rStyle w:val="a4"/>
+        </w:rPr>
+        <w:commentReference w:id="12"/>
+      </w:r>
+      <w:r>
+        <w:t>--&gt;ВУ</w:t>
+      </w:r>
+    </w:p>
+    <w:p>
+      <w:pPr>
+        <w:pStyle w:val="a3"/>
+        <w:numPr>
+          <w:ilvl w:val="0"/>
+          <w:numId w:val="5"/>
+        </w:numPr>
+        <w:jc w:val="both"/>
+      </w:pPr>
+      <w:r>
+        <w:t>Получение данных + контроль потерь: Измерител</w:t>
+      </w:r>
+      <w:proofErr w:type="gramStart"/>
+      <w:r>
+        <w:t>ь-</w:t>
+      </w:r>
+      <w:proofErr w:type="gramEnd"/>
+      <w:r>
+        <w:t>-(ПД)--&gt;ВУ</w:t>
+      </w:r>
+    </w:p>
+    <w:p>
+      <w:pPr>
+        <w:pStyle w:val="a3"/>
+        <w:numPr>
+          <w:ilvl w:val="0"/>
+          <w:numId w:val="5"/>
+        </w:numPr>
+        <w:jc w:val="both"/>
+      </w:pPr>
+      <w:r>
+        <w:t>Обработка данных: происходит внутри ВУ</w:t>
+      </w:r>
+    </w:p>
+    <w:p>
+      <w:pPr>
+        <w:pStyle w:val="a3"/>
+        <w:numPr>
+          <w:ilvl w:val="0"/>
+          <w:numId w:val="5"/>
+        </w:numPr>
+        <w:jc w:val="both"/>
+      </w:pPr>
+      <w:r>
+        <w:t xml:space="preserve">Вывод результатов обработки: </w:t>
+      </w:r>
+      <w:commentRangeStart w:id="13"/>
+      <w:r>
+        <w:t>В</w:t>
+      </w:r>
+      <w:proofErr w:type="gramStart"/>
+      <w:r>
+        <w:t>У-</w:t>
+      </w:r>
+      <w:proofErr w:type="gramEnd"/>
+      <w:r>
+        <w:t>-(</w:t>
+      </w:r>
+      <w:proofErr w:type="spellStart"/>
+      <w:r>
+        <w:t>ПВых</w:t>
+      </w:r>
+      <w:proofErr w:type="spellEnd"/>
+      <w:r>
+        <w:t>)--&gt;Внешний клиент</w:t>
+      </w:r>
+      <w:commentRangeEnd w:id="13"/>
+      <w:r>
+        <w:rPr>
+          <w:rStyle w:val="a4"/>
+        </w:rPr>
+        <w:commentReference w:id="13"/>
+      </w:r>
+    </w:p>
+    <w:p>
+      <w:pPr>
+        <w:jc w:val="both"/>
+      </w:pPr>
+      <w:r>
+        <w:t>3) Отклонение данных контролем потерь (слишком много потерь и/или слишком велика неупорядоченность пакетов):</w:t>
+      </w:r>
+    </w:p>
+    <w:p>
+      <w:pPr>
+        <w:pStyle w:val="a3"/>
+        <w:numPr>
+          <w:ilvl w:val="0"/>
+          <w:numId w:val="6"/>
+        </w:numPr>
+        <w:jc w:val="both"/>
+      </w:pPr>
+      <w:r>
         <w:t xml:space="preserve">Ввод данных/выбор режима работы: </w:t>
       </w:r>
       <w:r>
-        <w:t>ВУ--</w:t>
+        <w:t>В</w:t>
+      </w:r>
+      <w:proofErr w:type="gramStart"/>
+      <w:r>
+        <w:t>У-</w:t>
+      </w:r>
+      <w:proofErr w:type="gramEnd"/>
+      <w:r>
+        <w:t>-</w:t>
       </w:r>
       <w:r>
         <w:t>(</w:t>
@@ -1051,17 +1350,78 @@
         <w:pStyle w:val="a3"/>
         <w:numPr>
           <w:ilvl w:val="0"/>
-          <w:numId w:val="5"/>
-        </w:numPr>
-        <w:jc w:val="both"/>
-      </w:pPr>
-      <w:r>
-        <w:t>Калибровка сканера: ВУ</w:t>
+          <w:numId w:val="6"/>
+        </w:numPr>
+        <w:jc w:val="both"/>
+      </w:pPr>
+      <w:r>
+        <w:t>Калибровка сканера: В</w:t>
+      </w:r>
+      <w:proofErr w:type="gramStart"/>
+      <w:r>
+        <w:t>У</w:t>
+      </w:r>
+      <w:r>
+        <w:t>-</w:t>
+      </w:r>
+      <w:proofErr w:type="gramEnd"/>
+      <w:r>
+        <w:t>-</w:t>
+      </w:r>
+      <w:r>
+        <w:t>(</w:t>
+      </w:r>
+      <w:r>
+        <w:t>ПУ</w:t>
+      </w:r>
+      <w:r>
+        <w:t>)</w:t>
       </w:r>
       <w:r>
         <w:t>--</w:t>
       </w:r>
       <w:r>
+        <w:t>&gt;Измеритель--</w:t>
+      </w:r>
+      <w:commentRangeStart w:id="14"/>
+      <w:r>
+        <w:t>(ПУ)</w:t>
+      </w:r>
+      <w:commentRangeEnd w:id="14"/>
+      <w:r>
+        <w:rPr>
+          <w:rStyle w:val="a4"/>
+        </w:rPr>
+        <w:commentReference w:id="14"/>
+      </w:r>
+      <w:r>
+        <w:t>--&gt;ВУ</w:t>
+      </w:r>
+    </w:p>
+    <w:p>
+      <w:pPr>
+        <w:pStyle w:val="a3"/>
+        <w:numPr>
+          <w:ilvl w:val="0"/>
+          <w:numId w:val="6"/>
+        </w:numPr>
+        <w:jc w:val="both"/>
+      </w:pPr>
+      <w:r>
+        <w:t>Калибровка положения: В</w:t>
+      </w:r>
+      <w:proofErr w:type="gramStart"/>
+      <w:r>
+        <w:t>У</w:t>
+      </w:r>
+      <w:r>
+        <w:t>-</w:t>
+      </w:r>
+      <w:proofErr w:type="gramEnd"/>
+      <w:r>
+        <w:t>-</w:t>
+      </w:r>
+      <w:r>
         <w:t>(</w:t>
       </w:r>
       <w:r>
@@ -1076,16 +1436,16 @@
       <w:r>
         <w:t>&gt;Измеритель--</w:t>
       </w:r>
-      <w:commentRangeStart w:id="11"/>
+      <w:commentRangeStart w:id="15"/>
       <w:r>
         <w:t>(ПУ)</w:t>
       </w:r>
-      <w:commentRangeEnd w:id="11"/>
-      <w:r>
-        <w:rPr>
-          <w:rStyle w:val="a4"/>
-        </w:rPr>
-        <w:commentReference w:id="11"/>
+      <w:commentRangeEnd w:id="15"/>
+      <w:r>
+        <w:rPr>
+          <w:rStyle w:val="a4"/>
+        </w:rPr>
+        <w:commentReference w:id="15"/>
       </w:r>
       <w:r>
         <w:t>--&gt;ВУ</w:t>
@@ -1096,17 +1456,174 @@
         <w:pStyle w:val="a3"/>
         <w:numPr>
           <w:ilvl w:val="0"/>
-          <w:numId w:val="5"/>
-        </w:numPr>
-        <w:jc w:val="both"/>
-      </w:pPr>
-      <w:r>
-        <w:t>Калибровка положения: ВУ</w:t>
+          <w:numId w:val="6"/>
+        </w:numPr>
+        <w:jc w:val="both"/>
+      </w:pPr>
+      <w:r>
+        <w:t>Получение данных + контроль потерь: Измерител</w:t>
+      </w:r>
+      <w:proofErr w:type="gramStart"/>
+      <w:r>
+        <w:t>ь-</w:t>
+      </w:r>
+      <w:proofErr w:type="gramEnd"/>
+      <w:r>
+        <w:t>-(ПД)--&gt;ВУ</w:t>
+      </w:r>
+    </w:p>
+    <w:p>
+      <w:pPr>
+        <w:pStyle w:val="a3"/>
+        <w:numPr>
+          <w:ilvl w:val="0"/>
+          <w:numId w:val="6"/>
+        </w:numPr>
+        <w:jc w:val="both"/>
+      </w:pPr>
+      <w:r>
+        <w:t>Останов работы из-за отклонения данных контролем потерь: В</w:t>
+      </w:r>
+      <w:proofErr w:type="gramStart"/>
+      <w:r>
+        <w:t>У-</w:t>
+      </w:r>
+      <w:proofErr w:type="gramEnd"/>
+      <w:r>
+        <w:t>-(</w:t>
+      </w:r>
+      <w:commentRangeStart w:id="16"/>
+      <w:r>
+        <w:t>ПУ</w:t>
+      </w:r>
+      <w:commentRangeEnd w:id="16"/>
+      <w:r>
+        <w:rPr>
+          <w:rStyle w:val="a4"/>
+        </w:rPr>
+        <w:commentReference w:id="16"/>
+      </w:r>
+      <w:r>
+        <w:t>)--&gt;Измеритель</w:t>
+      </w:r>
+    </w:p>
+    <w:p>
+      <w:pPr>
+        <w:pStyle w:val="a3"/>
+        <w:numPr>
+          <w:ilvl w:val="0"/>
+          <w:numId w:val="6"/>
+        </w:numPr>
+        <w:jc w:val="both"/>
+      </w:pPr>
+      <w:r>
+        <w:t>Сообщением о данном событии внешнему клиенту</w:t>
+      </w:r>
+      <w:r>
+        <w:t>:</w:t>
+      </w:r>
+      <w:r>
+        <w:t xml:space="preserve"> </w:t>
+      </w:r>
+      <w:commentRangeStart w:id="17"/>
+      <w:r>
+        <w:t>В</w:t>
+      </w:r>
+      <w:proofErr w:type="gramStart"/>
+      <w:r>
+        <w:t>У-</w:t>
+      </w:r>
+      <w:proofErr w:type="gramEnd"/>
+      <w:r>
+        <w:t>-(</w:t>
+      </w:r>
+      <w:proofErr w:type="spellStart"/>
+      <w:r>
+        <w:t>ПВых</w:t>
+      </w:r>
+      <w:proofErr w:type="spellEnd"/>
+      <w:r>
+        <w:t>)--&gt;Внешний клиент</w:t>
+      </w:r>
+      <w:commentRangeEnd w:id="17"/>
+      <w:r>
+        <w:rPr>
+          <w:rStyle w:val="a4"/>
+        </w:rPr>
+        <w:commentReference w:id="17"/>
+      </w:r>
+    </w:p>
+    <w:p>
+      <w:pPr>
+        <w:jc w:val="both"/>
+      </w:pPr>
+      <w:r>
+        <w:t>4) Уход температуры измеряемого образца из диапазона температур, при которых проходила калибровка сканера:</w:t>
+      </w:r>
+    </w:p>
+    <w:p>
+      <w:pPr>
+        <w:pStyle w:val="a3"/>
+        <w:numPr>
+          <w:ilvl w:val="0"/>
+          <w:numId w:val="6"/>
+        </w:numPr>
+        <w:jc w:val="both"/>
+      </w:pPr>
+      <w:r>
+        <w:t xml:space="preserve">Ввод данных/выбор режима работы: </w:t>
+      </w:r>
+      <w:r>
+        <w:t>В</w:t>
+      </w:r>
+      <w:proofErr w:type="gramStart"/>
+      <w:r>
+        <w:t>У-</w:t>
+      </w:r>
+      <w:proofErr w:type="gramEnd"/>
+      <w:r>
+        <w:t>-</w:t>
+      </w:r>
+      <w:r>
+        <w:t>(</w:t>
+      </w:r>
+      <w:r>
+        <w:t>ПУ</w:t>
+      </w:r>
+      <w:r>
+        <w:t>)</w:t>
       </w:r>
       <w:r>
         <w:t>--</w:t>
       </w:r>
       <w:r>
+        <w:t>&gt;Измеритель</w:t>
+      </w:r>
+    </w:p>
+    <w:p>
+      <w:pPr>
+        <w:pStyle w:val="a3"/>
+        <w:numPr>
+          <w:ilvl w:val="0"/>
+          <w:numId w:val="6"/>
+        </w:numPr>
+        <w:jc w:val="both"/>
+      </w:pPr>
+      <w:r>
+        <w:t>Калибровка сканера: В</w:t>
+      </w:r>
+      <w:proofErr w:type="gramStart"/>
+      <w:r>
+        <w:t>У</w:t>
+      </w:r>
+      <w:r>
+        <w:t>-</w:t>
+      </w:r>
+      <w:proofErr w:type="gramEnd"/>
+      <w:r>
+        <w:t>-</w:t>
+      </w:r>
+      <w:r>
         <w:t>(</w:t>
       </w:r>
       <w:r>
@@ -1121,16 +1638,16 @@
       <w:r>
         <w:t>&gt;Измеритель--</w:t>
       </w:r>
-      <w:commentRangeStart w:id="12"/>
+      <w:commentRangeStart w:id="18"/>
       <w:r>
         <w:t>(ПУ)</w:t>
       </w:r>
-      <w:commentRangeEnd w:id="12"/>
-      <w:r>
-        <w:rPr>
-          <w:rStyle w:val="a4"/>
-        </w:rPr>
-        <w:commentReference w:id="12"/>
+      <w:commentRangeEnd w:id="18"/>
+      <w:r>
+        <w:rPr>
+          <w:rStyle w:val="a4"/>
+        </w:rPr>
+        <w:commentReference w:id="18"/>
       </w:r>
       <w:r>
         <w:t>--&gt;ВУ</w:t>
@@ -1141,73 +1658,23 @@
         <w:pStyle w:val="a3"/>
         <w:numPr>
           <w:ilvl w:val="0"/>
-          <w:numId w:val="5"/>
-        </w:numPr>
-        <w:jc w:val="both"/>
-      </w:pPr>
-      <w:r>
-        <w:t>Получение данных + контроль потерь: Измеритель--(ПД)--&gt;ВУ</w:t>
-      </w:r>
-    </w:p>
-    <w:p>
-      <w:pPr>
-        <w:pStyle w:val="a3"/>
-        <w:numPr>
-          <w:ilvl w:val="0"/>
-          <w:numId w:val="5"/>
-        </w:numPr>
-        <w:jc w:val="both"/>
-      </w:pPr>
-      <w:r>
-        <w:t>Обработка данных: происходит внутри ВУ</w:t>
-      </w:r>
-    </w:p>
-    <w:p>
-      <w:pPr>
-        <w:pStyle w:val="a3"/>
-        <w:numPr>
-          <w:ilvl w:val="0"/>
-          <w:numId w:val="5"/>
-        </w:numPr>
-        <w:jc w:val="both"/>
-      </w:pPr>
-      <w:r>
-        <w:t xml:space="preserve">Вывод результатов обработки: </w:t>
-      </w:r>
-      <w:commentRangeStart w:id="13"/>
-      <w:r>
-        <w:t>ВУ--(ПВых)--&gt;Внешний клиент</w:t>
-      </w:r>
-      <w:commentRangeEnd w:id="13"/>
-      <w:r>
-        <w:rPr>
-          <w:rStyle w:val="a4"/>
-        </w:rPr>
-        <w:commentReference w:id="13"/>
-      </w:r>
-    </w:p>
-    <w:p>
-      <w:pPr>
-        <w:jc w:val="both"/>
-      </w:pPr>
-      <w:r>
-        <w:t>3) Отклонение данных контролем потерь (слишком много потерь и/или слишком велика неупорядоченность пакетов):</w:t>
-      </w:r>
-    </w:p>
-    <w:p>
-      <w:pPr>
-        <w:pStyle w:val="a3"/>
-        <w:numPr>
-          <w:ilvl w:val="0"/>
           <w:numId w:val="6"/>
         </w:numPr>
         <w:jc w:val="both"/>
       </w:pPr>
       <w:r>
-        <w:t xml:space="preserve">Ввод данных/выбор режима работы: </w:t>
-      </w:r>
-      <w:r>
-        <w:t>ВУ--</w:t>
+        <w:t>Калибровка положения: В</w:t>
+      </w:r>
+      <w:proofErr w:type="gramStart"/>
+      <w:r>
+        <w:t>У</w:t>
+      </w:r>
+      <w:r>
+        <w:t>-</w:t>
+      </w:r>
+      <w:proofErr w:type="gramEnd"/>
+      <w:r>
+        <w:t>-</w:t>
       </w:r>
       <w:r>
         <w:t>(</w:t>
@@ -1222,7 +1689,21 @@
         <w:t>--</w:t>
       </w:r>
       <w:r>
-        <w:t>&gt;Измеритель</w:t>
+        <w:t>&gt;Измеритель--</w:t>
+      </w:r>
+      <w:commentRangeStart w:id="19"/>
+      <w:r>
+        <w:t>(ПУ)</w:t>
+      </w:r>
+      <w:commentRangeEnd w:id="19"/>
+      <w:r>
+        <w:rPr>
+          <w:rStyle w:val="a4"/>
+        </w:rPr>
+        <w:commentReference w:id="19"/>
+      </w:r>
+      <w:r>
+        <w:t>--&gt;ВУ</w:t>
       </w:r>
     </w:p>
     <w:p>
@@ -1235,299 +1716,15 @@
         <w:jc w:val="both"/>
       </w:pPr>
       <w:r>
-        <w:t>Калибровка сканера: ВУ</w:t>
-      </w:r>
-      <w:r>
-        <w:t>--</w:t>
-      </w:r>
-      <w:r>
-        <w:t>(</w:t>
-      </w:r>
-      <w:r>
-        <w:t>ПУ</w:t>
-      </w:r>
-      <w:r>
-        <w:t>)</w:t>
-      </w:r>
-      <w:r>
-        <w:t>--</w:t>
-      </w:r>
-      <w:r>
-        <w:t>&gt;Измеритель--</w:t>
-      </w:r>
-      <w:commentRangeStart w:id="14"/>
-      <w:r>
-        <w:t>(ПУ)</w:t>
-      </w:r>
-      <w:commentRangeEnd w:id="14"/>
-      <w:r>
-        <w:rPr>
-          <w:rStyle w:val="a4"/>
-        </w:rPr>
-        <w:commentReference w:id="14"/>
-      </w:r>
-      <w:r>
-        <w:t>--&gt;ВУ</w:t>
-      </w:r>
-    </w:p>
-    <w:p>
-      <w:pPr>
-        <w:pStyle w:val="a3"/>
-        <w:numPr>
-          <w:ilvl w:val="0"/>
-          <w:numId w:val="6"/>
-        </w:numPr>
-        <w:jc w:val="both"/>
-      </w:pPr>
-      <w:r>
-        <w:t>Калибровка положения: ВУ</w:t>
-      </w:r>
-      <w:r>
-        <w:t>--</w:t>
-      </w:r>
-      <w:r>
-        <w:t>(</w:t>
-      </w:r>
-      <w:r>
-        <w:t>ПУ</w:t>
-      </w:r>
-      <w:r>
-        <w:t>)</w:t>
-      </w:r>
-      <w:r>
-        <w:t>--</w:t>
-      </w:r>
-      <w:r>
-        <w:t>&gt;Измеритель--</w:t>
-      </w:r>
-      <w:commentRangeStart w:id="15"/>
-      <w:r>
-        <w:t>(ПУ)</w:t>
-      </w:r>
-      <w:commentRangeEnd w:id="15"/>
-      <w:r>
-        <w:rPr>
-          <w:rStyle w:val="a4"/>
-        </w:rPr>
-        <w:commentReference w:id="15"/>
-      </w:r>
-      <w:r>
-        <w:t>--&gt;ВУ</w:t>
-      </w:r>
-    </w:p>
-    <w:p>
-      <w:pPr>
-        <w:pStyle w:val="a3"/>
-        <w:numPr>
-          <w:ilvl w:val="0"/>
-          <w:numId w:val="6"/>
-        </w:numPr>
-        <w:jc w:val="both"/>
-      </w:pPr>
-      <w:r>
-        <w:t>Получение данных + контроль потерь: Измеритель--(ПД)--&gt;ВУ</w:t>
-      </w:r>
-    </w:p>
-    <w:p>
-      <w:pPr>
-        <w:pStyle w:val="a3"/>
-        <w:numPr>
-          <w:ilvl w:val="0"/>
-          <w:numId w:val="6"/>
-        </w:numPr>
-        <w:jc w:val="both"/>
-      </w:pPr>
-      <w:r>
-        <w:t>Останов работы из-за отклонения данных контролем потерь: ВУ--(</w:t>
-      </w:r>
-      <w:commentRangeStart w:id="16"/>
-      <w:r>
-        <w:t>ПУ</w:t>
-      </w:r>
-      <w:commentRangeEnd w:id="16"/>
-      <w:r>
-        <w:rPr>
-          <w:rStyle w:val="a4"/>
-        </w:rPr>
-        <w:commentReference w:id="16"/>
-      </w:r>
-      <w:r>
-        <w:t>)--&gt;Измеритель</w:t>
-      </w:r>
-    </w:p>
-    <w:p>
-      <w:pPr>
-        <w:pStyle w:val="a3"/>
-        <w:numPr>
-          <w:ilvl w:val="0"/>
-          <w:numId w:val="6"/>
-        </w:numPr>
-        <w:jc w:val="both"/>
-      </w:pPr>
-      <w:r>
-        <w:t>Сообщением о данном событии внешнему клиенту</w:t>
-      </w:r>
-      <w:r>
-        <w:rPr>
-          <w:lang w:val="en-US"/>
-        </w:rPr>
-        <w:t>:</w:t>
-      </w:r>
-      <w:r>
-        <w:t xml:space="preserve"> </w:t>
-      </w:r>
-      <w:commentRangeStart w:id="17"/>
-      <w:r>
-        <w:t>ВУ--(ПВых)--&gt;Внешний клиент</w:t>
-      </w:r>
-      <w:commentRangeEnd w:id="17"/>
-      <w:r>
-        <w:rPr>
-          <w:rStyle w:val="a4"/>
-        </w:rPr>
-        <w:commentReference w:id="17"/>
-      </w:r>
-    </w:p>
-    <w:p>
-      <w:pPr>
-        <w:jc w:val="both"/>
-      </w:pPr>
-      <w:r>
-        <w:t>4) Уход температуры измеряемого образца из диапазона температур, при которых проходила калибровка сканера:</w:t>
-      </w:r>
-    </w:p>
-    <w:p>
-      <w:pPr>
-        <w:pStyle w:val="a3"/>
-        <w:numPr>
-          <w:ilvl w:val="0"/>
-          <w:numId w:val="6"/>
-        </w:numPr>
-        <w:jc w:val="both"/>
-      </w:pPr>
-      <w:r>
-        <w:t xml:space="preserve">Ввод данных/выбор режима работы: </w:t>
-      </w:r>
-      <w:r>
-        <w:t>ВУ--</w:t>
-      </w:r>
-      <w:r>
-        <w:t>(</w:t>
-      </w:r>
-      <w:r>
-        <w:t>ПУ</w:t>
-      </w:r>
-      <w:r>
-        <w:t>)</w:t>
-      </w:r>
-      <w:r>
-        <w:t>--</w:t>
-      </w:r>
-      <w:r>
-        <w:t>&gt;Измеритель</w:t>
-      </w:r>
-    </w:p>
-    <w:p>
-      <w:pPr>
-        <w:pStyle w:val="a3"/>
-        <w:numPr>
-          <w:ilvl w:val="0"/>
-          <w:numId w:val="6"/>
-        </w:numPr>
-        <w:jc w:val="both"/>
-      </w:pPr>
-      <w:r>
-        <w:t>Калибровка сканера: ВУ</w:t>
-      </w:r>
-      <w:r>
-        <w:t>--</w:t>
-      </w:r>
-      <w:r>
-        <w:t>(</w:t>
-      </w:r>
-      <w:r>
-        <w:t>ПУ</w:t>
-      </w:r>
-      <w:r>
-        <w:t>)</w:t>
-      </w:r>
-      <w:r>
-        <w:t>--</w:t>
-      </w:r>
-      <w:r>
-        <w:t>&gt;Измеритель--</w:t>
-      </w:r>
-      <w:commentRangeStart w:id="18"/>
-      <w:r>
-        <w:t>(ПУ)</w:t>
-      </w:r>
-      <w:commentRangeEnd w:id="18"/>
-      <w:r>
-        <w:rPr>
-          <w:rStyle w:val="a4"/>
-        </w:rPr>
-        <w:commentReference w:id="18"/>
-      </w:r>
-      <w:r>
-        <w:t>--&gt;ВУ</w:t>
-      </w:r>
-    </w:p>
-    <w:p>
-      <w:pPr>
-        <w:pStyle w:val="a3"/>
-        <w:numPr>
-          <w:ilvl w:val="0"/>
-          <w:numId w:val="6"/>
-        </w:numPr>
-        <w:jc w:val="both"/>
-      </w:pPr>
-      <w:r>
-        <w:t>Калибровка положения: ВУ</w:t>
-      </w:r>
-      <w:r>
-        <w:t>--</w:t>
-      </w:r>
-      <w:r>
-        <w:t>(</w:t>
-      </w:r>
-      <w:r>
-        <w:t>ПУ</w:t>
-      </w:r>
-      <w:r>
-        <w:t>)</w:t>
-      </w:r>
-      <w:r>
-        <w:t>--</w:t>
-      </w:r>
-      <w:r>
-        <w:t>&gt;Измеритель--</w:t>
-      </w:r>
-      <w:commentRangeStart w:id="19"/>
-      <w:r>
-        <w:t>(ПУ)</w:t>
-      </w:r>
-      <w:commentRangeEnd w:id="19"/>
-      <w:r>
-        <w:rPr>
-          <w:rStyle w:val="a4"/>
-        </w:rPr>
-        <w:commentReference w:id="19"/>
-      </w:r>
-      <w:r>
-        <w:t>--&gt;ВУ</w:t>
-      </w:r>
-    </w:p>
-    <w:p>
-      <w:pPr>
-        <w:pStyle w:val="a3"/>
-        <w:numPr>
-          <w:ilvl w:val="0"/>
-          <w:numId w:val="6"/>
-        </w:numPr>
-        <w:jc w:val="both"/>
-      </w:pPr>
-      <w:r>
-        <w:t>Получение данных + контроль потерь: Измеритель--(ПД)--&gt;ВУ</w:t>
+        <w:t>Получение данных + контроль потерь: Измерител</w:t>
+      </w:r>
+      <w:proofErr w:type="gramStart"/>
+      <w:r>
+        <w:t>ь-</w:t>
+      </w:r>
+      <w:proofErr w:type="gramEnd"/>
+      <w:r>
+        <w:t>-(ПД)--&gt;ВУ</w:t>
       </w:r>
     </w:p>
     <w:p>
@@ -1741,7 +1938,15 @@
         <w:annotationRef/>
       </w:r>
       <w:r>
-        <w:t>Скорее всего внешний клиент должен запрашивать данные, а не ВУ проталкивать их на внешнего клиента</w:t>
+        <w:t xml:space="preserve">Скорее </w:t>
+      </w:r>
+      <w:proofErr w:type="gramStart"/>
+      <w:r>
+        <w:t>всего</w:t>
+      </w:r>
+      <w:proofErr w:type="gramEnd"/>
+      <w:r>
+        <w:t xml:space="preserve"> внешний клиент должен запрашивать данные, а не ВУ проталкивать их на внешнего клиента</w:t>
       </w:r>
     </w:p>
   </w:comment>
@@ -1789,7 +1994,15 @@
         <w:annotationRef/>
       </w:r>
       <w:r>
-        <w:t>Скорее всего внешний клиент должен запрашивать данные, а не ВУ проталкивать их на внешнего клиента</w:t>
+        <w:t xml:space="preserve">Скорее </w:t>
+      </w:r>
+      <w:proofErr w:type="gramStart"/>
+      <w:r>
+        <w:t>всего</w:t>
+      </w:r>
+      <w:proofErr w:type="gramEnd"/>
+      <w:r>
+        <w:t xml:space="preserve"> внешний клиент должен запрашивать данные, а не ВУ проталкивать их на внешнего клиента</w:t>
       </w:r>
     </w:p>
   </w:comment>
@@ -1829,9 +2042,6 @@
     <w:p>
       <w:pPr>
         <w:pStyle w:val="a5"/>
-        <w:rPr>
-          <w:lang w:val="en-US"/>
-        </w:rPr>
       </w:pPr>
       <w:r>
         <w:rPr>
@@ -1843,18 +2053,12 @@
         <w:t xml:space="preserve">Сигнал </w:t>
       </w:r>
       <w:r>
-        <w:rPr>
-          <w:lang w:val="en-US"/>
-        </w:rPr>
         <w:t>“</w:t>
       </w:r>
       <w:r>
         <w:t>СТОП</w:t>
       </w:r>
       <w:r>
-        <w:rPr>
-          <w:lang w:val="en-US"/>
-        </w:rPr>
         <w:t>”</w:t>
       </w:r>
     </w:p>
@@ -1871,7 +2075,15 @@
         <w:annotationRef/>
       </w:r>
       <w:r>
-        <w:t>Скорее всего внешний клиент должен запрашивать данные (в том числе и события), а не ВУ проталкивать их на внешнего клиента</w:t>
+        <w:t xml:space="preserve">Скорее </w:t>
+      </w:r>
+      <w:proofErr w:type="gramStart"/>
+      <w:r>
+        <w:t>всего</w:t>
+      </w:r>
+      <w:proofErr w:type="gramEnd"/>
+      <w:r>
+        <w:t xml:space="preserve"> внешний клиент должен запрашивать данные (в том числе и события), а не ВУ проталкивать их на внешнего клиента</w:t>
       </w:r>
     </w:p>
   </w:comment>
@@ -3330,7 +3542,7 @@
 </file>
 
 <file path=customXml/itemProps1.xml><?xml version="1.0" encoding="utf-8"?>
-<ds:datastoreItem xmlns:ds="http://schemas.openxmlformats.org/officeDocument/2006/customXml" ds:itemID="{D3065C17-E08E-488C-BE30-823E5310DFA1}">
+<ds:datastoreItem xmlns:ds="http://schemas.openxmlformats.org/officeDocument/2006/customXml" ds:itemID="{D31D2577-4EE0-4815-8E7A-BF3733C852E0}">
   <ds:schemaRefs>
     <ds:schemaRef ds:uri="http://schemas.openxmlformats.org/officeDocument/2006/bibliography"/>
   </ds:schemaRefs>

</xml_diff>

<commit_message>
add description of data/control streams
</commit_message>
<xml_diff>
--- a/docs/Description.docx
+++ b/docs/Description.docx
@@ -58,7 +58,13 @@
         <w:t>4</w:t>
       </w:r>
       <w:r>
-        <w:t>) Клиент (внешний клиент)</w:t>
+        <w:t xml:space="preserve">) </w:t>
+      </w:r>
+      <w:r>
+        <w:t>В</w:t>
+      </w:r>
+      <w:r>
+        <w:t>нешний клиент</w:t>
       </w:r>
     </w:p>
     <w:p>
@@ -417,7 +423,37 @@
         <w:jc w:val="both"/>
       </w:pPr>
       <w:r>
+        <w:rPr>
+          <w:lang w:val="en-US"/>
+        </w:rPr>
         <w:lastRenderedPageBreak/>
+        <w:t>3</w:t>
+      </w:r>
+      <w:r>
+        <w:t>) Взаимодействие с внешним клиентом:</w:t>
+      </w:r>
+    </w:p>
+    <w:p>
+      <w:pPr>
+        <w:pStyle w:val="a3"/>
+        <w:numPr>
+          <w:ilvl w:val="0"/>
+          <w:numId w:val="2"/>
+        </w:numPr>
+        <w:jc w:val="both"/>
+        <w:rPr>
+          <w:lang w:val="en-US"/>
+        </w:rPr>
+      </w:pPr>
+      <w:r>
+        <w:t>Запрос данных у ВУ</w:t>
+      </w:r>
+    </w:p>
+    <w:p>
+      <w:pPr>
+        <w:jc w:val="both"/>
+      </w:pPr>
+      <w:r>
         <w:t>Ошибочные ситуации во время работы</w:t>
       </w:r>
     </w:p>
@@ -507,7 +543,7 @@
         <w:jc w:val="both"/>
       </w:pPr>
       <w:r>
-        <w:t>Сообщением о данном событии клиенту ВУ</w:t>
+        <w:t>Сообщением о данном событии ВУ</w:t>
       </w:r>
     </w:p>
     <w:p>
@@ -632,7 +668,7 @@
         <w:jc w:val="both"/>
       </w:pPr>
       <w:r>
-        <w:t>Сообщением о данном событии клиенту ВУ</w:t>
+        <w:t>Сообщением о данном событии ВУ</w:t>
       </w:r>
     </w:p>
     <w:p>
@@ -734,7 +770,7 @@
         <w:jc w:val="both"/>
       </w:pPr>
       <w:r>
-        <w:t>Сообщением о данном событии клиенту ВУ</w:t>
+        <w:t>Сообщением о данном событии ВУ</w:t>
       </w:r>
     </w:p>
     <w:p>
@@ -822,11 +858,122 @@
       </w:r>
       <w:proofErr w:type="spellEnd"/>
       <w:r>
-        <w:t xml:space="preserve"> – поток </w:t>
+        <w:t xml:space="preserve"> – поток данных между ВУ и </w:t>
+      </w:r>
+      <w:r>
+        <w:t>хранилищем</w:t>
+      </w:r>
+    </w:p>
+    <w:p>
+      <w:pPr>
+        <w:pStyle w:val="a3"/>
+        <w:numPr>
+          <w:ilvl w:val="0"/>
+          <w:numId w:val="4"/>
+        </w:numPr>
+        <w:jc w:val="both"/>
+      </w:pPr>
+      <w:proofErr w:type="spellStart"/>
+      <w:r>
+        <w:t>ПВнеш</w:t>
+      </w:r>
+      <w:proofErr w:type="spellEnd"/>
+      <w:r>
+        <w:t xml:space="preserve"> – поток данных между ВУ и </w:t>
+      </w:r>
+      <w:r>
+        <w:t>внешним клиентом</w:t>
+      </w:r>
+    </w:p>
+    <w:p>
+      <w:pPr>
+        <w:jc w:val="both"/>
+      </w:pPr>
+      <w:r>
+        <w:lastRenderedPageBreak/>
+        <w:t>1) Измерение данных по упрощенной схеме:</w:t>
+      </w:r>
+    </w:p>
+    <w:p>
+      <w:pPr>
+        <w:pStyle w:val="a3"/>
+        <w:numPr>
+          <w:ilvl w:val="0"/>
+          <w:numId w:val="3"/>
+        </w:numPr>
+        <w:jc w:val="both"/>
+      </w:pPr>
+      <w:r>
+        <w:t xml:space="preserve">Ввод данных/выбор режима работы: </w:t>
+      </w:r>
+      <w:r>
+        <w:t>В</w:t>
+      </w:r>
+      <w:proofErr w:type="gramStart"/>
+      <w:r>
+        <w:t>У-</w:t>
+      </w:r>
+      <w:proofErr w:type="gramEnd"/>
+      <w:r>
+        <w:t>-</w:t>
+      </w:r>
+      <w:r>
+        <w:t>(</w:t>
+      </w:r>
+      <w:r>
+        <w:t>ПУ</w:t>
+      </w:r>
+      <w:r>
+        <w:t>)</w:t>
+      </w:r>
+      <w:r>
+        <w:t>--</w:t>
+      </w:r>
+      <w:r>
+        <w:t>&gt;Измеритель</w:t>
+      </w:r>
+    </w:p>
+    <w:p>
+      <w:pPr>
+        <w:pStyle w:val="a3"/>
+        <w:numPr>
+          <w:ilvl w:val="0"/>
+          <w:numId w:val="3"/>
+        </w:numPr>
+        <w:jc w:val="both"/>
+      </w:pPr>
+      <w:r>
+        <w:t>Калибровка сканера: В</w:t>
+      </w:r>
+      <w:proofErr w:type="gramStart"/>
+      <w:r>
+        <w:t>У</w:t>
+      </w:r>
+      <w:r>
+        <w:t>-</w:t>
+      </w:r>
+      <w:proofErr w:type="gramEnd"/>
+      <w:r>
+        <w:t>-</w:t>
+      </w:r>
+      <w:r>
+        <w:t>(</w:t>
+      </w:r>
+      <w:r>
+        <w:t>ПУ</w:t>
+      </w:r>
+      <w:r>
+        <w:t>)</w:t>
+      </w:r>
+      <w:r>
+        <w:t>--</w:t>
+      </w:r>
+      <w:r>
+        <w:t>&gt;Измеритель--</w:t>
       </w:r>
       <w:commentRangeStart w:id="6"/>
       <w:r>
-        <w:t>данных</w:t>
+        <w:t>(ПУ)</w:t>
       </w:r>
       <w:commentRangeEnd w:id="6"/>
       <w:r>
@@ -836,18 +983,7 @@
         <w:commentReference w:id="6"/>
       </w:r>
       <w:r>
-        <w:t xml:space="preserve"> между ВУ и </w:t>
-      </w:r>
-      <w:r>
-        <w:t>хранилищем</w:t>
-      </w:r>
-    </w:p>
-    <w:p>
-      <w:pPr>
-        <w:jc w:val="both"/>
-      </w:pPr>
-      <w:r>
-        <w:t>1) Измерение данных по упрощенной схеме:</w:t>
+        <w:t>--&gt;ВУ</w:t>
       </w:r>
     </w:p>
     <w:p>
@@ -860,6 +996,137 @@
         <w:jc w:val="both"/>
       </w:pPr>
       <w:r>
+        <w:t>Калибровка положения: В</w:t>
+      </w:r>
+      <w:proofErr w:type="gramStart"/>
+      <w:r>
+        <w:t>У</w:t>
+      </w:r>
+      <w:r>
+        <w:t>-</w:t>
+      </w:r>
+      <w:proofErr w:type="gramEnd"/>
+      <w:r>
+        <w:t>-</w:t>
+      </w:r>
+      <w:r>
+        <w:t>(</w:t>
+      </w:r>
+      <w:r>
+        <w:t>ПУ</w:t>
+      </w:r>
+      <w:r>
+        <w:t>)</w:t>
+      </w:r>
+      <w:r>
+        <w:t>--</w:t>
+      </w:r>
+      <w:r>
+        <w:t>&gt;Измеритель--</w:t>
+      </w:r>
+      <w:commentRangeStart w:id="7"/>
+      <w:r>
+        <w:t>(ПУ)</w:t>
+      </w:r>
+      <w:commentRangeEnd w:id="7"/>
+      <w:r>
+        <w:rPr>
+          <w:rStyle w:val="a4"/>
+        </w:rPr>
+        <w:commentReference w:id="7"/>
+      </w:r>
+      <w:r>
+        <w:t>--&gt;ВУ</w:t>
+      </w:r>
+    </w:p>
+    <w:p>
+      <w:pPr>
+        <w:pStyle w:val="a3"/>
+        <w:numPr>
+          <w:ilvl w:val="0"/>
+          <w:numId w:val="3"/>
+        </w:numPr>
+        <w:jc w:val="both"/>
+      </w:pPr>
+      <w:r>
+        <w:t>Получение данных + контроль потерь: Измерител</w:t>
+      </w:r>
+      <w:proofErr w:type="gramStart"/>
+      <w:r>
+        <w:t>ь-</w:t>
+      </w:r>
+      <w:proofErr w:type="gramEnd"/>
+      <w:r>
+        <w:t>-(ПД)--&gt;ВУ</w:t>
+      </w:r>
+    </w:p>
+    <w:p>
+      <w:pPr>
+        <w:pStyle w:val="a3"/>
+        <w:numPr>
+          <w:ilvl w:val="0"/>
+          <w:numId w:val="3"/>
+        </w:numPr>
+        <w:jc w:val="both"/>
+      </w:pPr>
+      <w:r>
+        <w:t>Вывод полученных данных (</w:t>
+      </w:r>
+      <w:commentRangeStart w:id="8"/>
+      <w:r>
+        <w:t>результатов обработки</w:t>
+      </w:r>
+      <w:commentRangeEnd w:id="8"/>
+      <w:r>
+        <w:rPr>
+          <w:rStyle w:val="a4"/>
+        </w:rPr>
+        <w:commentReference w:id="8"/>
+      </w:r>
+      <w:r>
+        <w:t>): В</w:t>
+      </w:r>
+      <w:proofErr w:type="gramStart"/>
+      <w:r>
+        <w:t>У-</w:t>
+      </w:r>
+      <w:proofErr w:type="gramEnd"/>
+      <w:r>
+        <w:t>-(</w:t>
+      </w:r>
+      <w:proofErr w:type="spellStart"/>
+      <w:r>
+        <w:t>П</w:t>
+      </w:r>
+      <w:r>
+        <w:t>Хр</w:t>
+      </w:r>
+      <w:proofErr w:type="spellEnd"/>
+      <w:r>
+        <w:t>)--&gt;</w:t>
+      </w:r>
+      <w:r>
+        <w:t>Хранилище</w:t>
+      </w:r>
+    </w:p>
+    <w:p>
+      <w:pPr>
+        <w:jc w:val="both"/>
+      </w:pPr>
+      <w:r>
+        <w:t>2) Измерение данных по полной схеме:</w:t>
+      </w:r>
+    </w:p>
+    <w:p>
+      <w:pPr>
+        <w:pStyle w:val="a3"/>
+        <w:numPr>
+          <w:ilvl w:val="0"/>
+          <w:numId w:val="5"/>
+        </w:numPr>
+        <w:jc w:val="both"/>
+      </w:pPr>
+      <w:r>
         <w:t xml:space="preserve">Ввод данных/выбор режима работы: </w:t>
       </w:r>
       <w:r>
@@ -894,7 +1161,7 @@
         <w:pStyle w:val="a3"/>
         <w:numPr>
           <w:ilvl w:val="0"/>
-          <w:numId w:val="3"/>
+          <w:numId w:val="5"/>
         </w:numPr>
         <w:jc w:val="both"/>
       </w:pPr>
@@ -927,16 +1194,16 @@
       <w:r>
         <w:t>&gt;Измеритель--</w:t>
       </w:r>
-      <w:commentRangeStart w:id="7"/>
+      <w:commentRangeStart w:id="9"/>
       <w:r>
         <w:t>(ПУ)</w:t>
       </w:r>
-      <w:commentRangeEnd w:id="7"/>
-      <w:r>
-        <w:rPr>
-          <w:rStyle w:val="a4"/>
-        </w:rPr>
-        <w:commentReference w:id="7"/>
+      <w:commentRangeEnd w:id="9"/>
+      <w:r>
+        <w:rPr>
+          <w:rStyle w:val="a4"/>
+        </w:rPr>
+        <w:commentReference w:id="9"/>
       </w:r>
       <w:r>
         <w:t>--&gt;ВУ</w:t>
@@ -947,7 +1214,7 @@
         <w:pStyle w:val="a3"/>
         <w:numPr>
           <w:ilvl w:val="0"/>
-          <w:numId w:val="3"/>
+          <w:numId w:val="5"/>
         </w:numPr>
         <w:jc w:val="both"/>
       </w:pPr>
@@ -980,16 +1247,16 @@
       <w:r>
         <w:t>&gt;Измеритель--</w:t>
       </w:r>
-      <w:commentRangeStart w:id="8"/>
+      <w:commentRangeStart w:id="10"/>
       <w:r>
         <w:t>(ПУ)</w:t>
       </w:r>
-      <w:commentRangeEnd w:id="8"/>
-      <w:r>
-        <w:rPr>
-          <w:rStyle w:val="a4"/>
-        </w:rPr>
-        <w:commentReference w:id="8"/>
+      <w:commentRangeEnd w:id="10"/>
+      <w:r>
+        <w:rPr>
+          <w:rStyle w:val="a4"/>
+        </w:rPr>
+        <w:commentReference w:id="10"/>
       </w:r>
       <w:r>
         <w:t>--&gt;ВУ</w:t>
@@ -1000,756 +1267,967 @@
         <w:pStyle w:val="a3"/>
         <w:numPr>
           <w:ilvl w:val="0"/>
-          <w:numId w:val="3"/>
-        </w:numPr>
+          <w:numId w:val="5"/>
+        </w:numPr>
+        <w:jc w:val="both"/>
+      </w:pPr>
+      <w:r>
+        <w:t>Получение данных + контроль потерь: Измерител</w:t>
+      </w:r>
+      <w:proofErr w:type="gramStart"/>
+      <w:r>
+        <w:t>ь-</w:t>
+      </w:r>
+      <w:proofErr w:type="gramEnd"/>
+      <w:r>
+        <w:t>-(ПД)--&gt;ВУ</w:t>
+      </w:r>
+    </w:p>
+    <w:p>
+      <w:pPr>
+        <w:pStyle w:val="a3"/>
+        <w:numPr>
+          <w:ilvl w:val="0"/>
+          <w:numId w:val="5"/>
+        </w:numPr>
+        <w:jc w:val="both"/>
+      </w:pPr>
+      <w:r>
+        <w:t>Обработка данных: происходит внутри ВУ</w:t>
+      </w:r>
+    </w:p>
+    <w:p>
+      <w:pPr>
+        <w:pStyle w:val="a3"/>
+        <w:numPr>
+          <w:ilvl w:val="0"/>
+          <w:numId w:val="5"/>
+        </w:numPr>
+        <w:jc w:val="both"/>
+      </w:pPr>
+      <w:r>
+        <w:t xml:space="preserve">Вывод результатов обработки: </w:t>
+      </w:r>
+      <w:r>
+        <w:t>В</w:t>
+      </w:r>
+      <w:proofErr w:type="gramStart"/>
+      <w:r>
+        <w:t>У-</w:t>
+      </w:r>
+      <w:proofErr w:type="gramEnd"/>
+      <w:r>
+        <w:t>-(</w:t>
+      </w:r>
+      <w:proofErr w:type="spellStart"/>
+      <w:r>
+        <w:t>ПХр</w:t>
+      </w:r>
+      <w:proofErr w:type="spellEnd"/>
+      <w:r>
+        <w:t>)--&gt;Хранилище</w:t>
+      </w:r>
+    </w:p>
+    <w:p>
+      <w:pPr>
+        <w:jc w:val="both"/>
+      </w:pPr>
+      <w:r>
+        <w:t>3) Отклонение данных контролем потерь (слишком много потерь и/или слишком велика неупорядоченность пакетов):</w:t>
+      </w:r>
+    </w:p>
+    <w:p>
+      <w:pPr>
+        <w:pStyle w:val="a3"/>
+        <w:numPr>
+          <w:ilvl w:val="0"/>
+          <w:numId w:val="6"/>
+        </w:numPr>
+        <w:jc w:val="both"/>
+      </w:pPr>
+      <w:r>
+        <w:t xml:space="preserve">Ввод данных/выбор режима работы: </w:t>
+      </w:r>
+      <w:r>
+        <w:t>В</w:t>
+      </w:r>
+      <w:proofErr w:type="gramStart"/>
+      <w:r>
+        <w:t>У-</w:t>
+      </w:r>
+      <w:proofErr w:type="gramEnd"/>
+      <w:r>
+        <w:t>-</w:t>
+      </w:r>
+      <w:r>
+        <w:t>(</w:t>
+      </w:r>
+      <w:r>
+        <w:t>ПУ</w:t>
+      </w:r>
+      <w:r>
+        <w:t>)</w:t>
+      </w:r>
+      <w:r>
+        <w:t>--</w:t>
+      </w:r>
+      <w:r>
+        <w:t>&gt;Измеритель</w:t>
+      </w:r>
+    </w:p>
+    <w:p>
+      <w:pPr>
+        <w:pStyle w:val="a3"/>
+        <w:numPr>
+          <w:ilvl w:val="0"/>
+          <w:numId w:val="6"/>
+        </w:numPr>
+        <w:jc w:val="both"/>
+      </w:pPr>
+      <w:r>
+        <w:t>Калибровка сканера: В</w:t>
+      </w:r>
+      <w:proofErr w:type="gramStart"/>
+      <w:r>
+        <w:t>У</w:t>
+      </w:r>
+      <w:r>
+        <w:t>-</w:t>
+      </w:r>
+      <w:proofErr w:type="gramEnd"/>
+      <w:r>
+        <w:t>-</w:t>
+      </w:r>
+      <w:r>
+        <w:t>(</w:t>
+      </w:r>
+      <w:r>
+        <w:t>ПУ</w:t>
+      </w:r>
+      <w:r>
+        <w:t>)</w:t>
+      </w:r>
+      <w:r>
+        <w:t>--</w:t>
+      </w:r>
+      <w:r>
+        <w:t>&gt;Измеритель--</w:t>
+      </w:r>
+      <w:commentRangeStart w:id="11"/>
+      <w:r>
+        <w:t>(ПУ)</w:t>
+      </w:r>
+      <w:commentRangeEnd w:id="11"/>
+      <w:r>
+        <w:rPr>
+          <w:rStyle w:val="a4"/>
+        </w:rPr>
+        <w:commentReference w:id="11"/>
+      </w:r>
+      <w:r>
+        <w:t>--&gt;ВУ</w:t>
+      </w:r>
+    </w:p>
+    <w:p>
+      <w:pPr>
+        <w:pStyle w:val="a3"/>
+        <w:numPr>
+          <w:ilvl w:val="0"/>
+          <w:numId w:val="6"/>
+        </w:numPr>
+        <w:jc w:val="both"/>
+      </w:pPr>
+      <w:r>
+        <w:t>Калибровка положения: В</w:t>
+      </w:r>
+      <w:proofErr w:type="gramStart"/>
+      <w:r>
+        <w:t>У</w:t>
+      </w:r>
+      <w:r>
+        <w:t>-</w:t>
+      </w:r>
+      <w:proofErr w:type="gramEnd"/>
+      <w:r>
+        <w:t>-</w:t>
+      </w:r>
+      <w:r>
+        <w:t>(</w:t>
+      </w:r>
+      <w:r>
+        <w:t>ПУ</w:t>
+      </w:r>
+      <w:r>
+        <w:t>)</w:t>
+      </w:r>
+      <w:r>
+        <w:t>--</w:t>
+      </w:r>
+      <w:r>
+        <w:t>&gt;Измеритель--</w:t>
+      </w:r>
+      <w:commentRangeStart w:id="12"/>
+      <w:r>
+        <w:t>(ПУ)</w:t>
+      </w:r>
+      <w:commentRangeEnd w:id="12"/>
+      <w:r>
+        <w:rPr>
+          <w:rStyle w:val="a4"/>
+        </w:rPr>
+        <w:commentReference w:id="12"/>
+      </w:r>
+      <w:r>
+        <w:t>--&gt;ВУ</w:t>
+      </w:r>
+    </w:p>
+    <w:p>
+      <w:pPr>
+        <w:pStyle w:val="a3"/>
+        <w:numPr>
+          <w:ilvl w:val="0"/>
+          <w:numId w:val="6"/>
+        </w:numPr>
+        <w:jc w:val="both"/>
+      </w:pPr>
+      <w:r>
+        <w:t>Получение данных + контроль потерь: Измерител</w:t>
+      </w:r>
+      <w:proofErr w:type="gramStart"/>
+      <w:r>
+        <w:t>ь-</w:t>
+      </w:r>
+      <w:proofErr w:type="gramEnd"/>
+      <w:r>
+        <w:t>-(ПД)--&gt;ВУ</w:t>
+      </w:r>
+    </w:p>
+    <w:p>
+      <w:pPr>
+        <w:pStyle w:val="a3"/>
+        <w:numPr>
+          <w:ilvl w:val="0"/>
+          <w:numId w:val="6"/>
+        </w:numPr>
+        <w:jc w:val="both"/>
+      </w:pPr>
+      <w:r>
+        <w:t>Останов работы из-за отклонения данных контролем потерь: В</w:t>
+      </w:r>
+      <w:proofErr w:type="gramStart"/>
+      <w:r>
+        <w:t>У-</w:t>
+      </w:r>
+      <w:proofErr w:type="gramEnd"/>
+      <w:r>
+        <w:t>-(</w:t>
+      </w:r>
+      <w:commentRangeStart w:id="13"/>
+      <w:r>
+        <w:t>ПУ</w:t>
+      </w:r>
+      <w:commentRangeEnd w:id="13"/>
+      <w:r>
+        <w:rPr>
+          <w:rStyle w:val="a4"/>
+        </w:rPr>
+        <w:commentReference w:id="13"/>
+      </w:r>
+      <w:r>
+        <w:t>)--&gt;Измеритель</w:t>
+      </w:r>
+    </w:p>
+    <w:p>
+      <w:pPr>
+        <w:pStyle w:val="a3"/>
+        <w:numPr>
+          <w:ilvl w:val="0"/>
+          <w:numId w:val="6"/>
+        </w:numPr>
+        <w:jc w:val="both"/>
+      </w:pPr>
+      <w:r>
+        <w:t xml:space="preserve">Сообщением о данном событии </w:t>
+      </w:r>
+      <w:r>
+        <w:t>ВУ</w:t>
+      </w:r>
+      <w:r>
+        <w:t>:</w:t>
+      </w:r>
+      <w:r>
+        <w:t xml:space="preserve"> </w:t>
+      </w:r>
+      <w:r>
+        <w:t>В</w:t>
+      </w:r>
+      <w:proofErr w:type="gramStart"/>
+      <w:r>
+        <w:t>У-</w:t>
+      </w:r>
+      <w:proofErr w:type="gramEnd"/>
+      <w:r>
+        <w:t>-(</w:t>
+      </w:r>
+      <w:proofErr w:type="spellStart"/>
+      <w:r>
+        <w:t>ПХр</w:t>
+      </w:r>
+      <w:proofErr w:type="spellEnd"/>
+      <w:r>
+        <w:t>)--&gt;Хранилище</w:t>
+      </w:r>
+    </w:p>
+    <w:p>
+      <w:pPr>
+        <w:jc w:val="both"/>
+      </w:pPr>
+      <w:r>
+        <w:t>4) Уход температуры измеряемого образца из диапазона температур, при которых проходила калибровка сканера:</w:t>
+      </w:r>
+    </w:p>
+    <w:p>
+      <w:pPr>
+        <w:pStyle w:val="a3"/>
+        <w:numPr>
+          <w:ilvl w:val="0"/>
+          <w:numId w:val="6"/>
+        </w:numPr>
+        <w:jc w:val="both"/>
+      </w:pPr>
+      <w:r>
+        <w:t xml:space="preserve">Ввод данных/выбор режима работы: </w:t>
+      </w:r>
+      <w:r>
+        <w:t>В</w:t>
+      </w:r>
+      <w:proofErr w:type="gramStart"/>
+      <w:r>
+        <w:t>У-</w:t>
+      </w:r>
+      <w:proofErr w:type="gramEnd"/>
+      <w:r>
+        <w:t>-</w:t>
+      </w:r>
+      <w:r>
+        <w:t>(</w:t>
+      </w:r>
+      <w:r>
+        <w:t>ПУ</w:t>
+      </w:r>
+      <w:r>
+        <w:t>)</w:t>
+      </w:r>
+      <w:r>
+        <w:t>--</w:t>
+      </w:r>
+      <w:r>
+        <w:t>&gt;Измеритель</w:t>
+      </w:r>
+    </w:p>
+    <w:p>
+      <w:pPr>
+        <w:pStyle w:val="a3"/>
+        <w:numPr>
+          <w:ilvl w:val="0"/>
+          <w:numId w:val="6"/>
+        </w:numPr>
+        <w:jc w:val="both"/>
+      </w:pPr>
+      <w:r>
+        <w:t>Калибровка сканера: В</w:t>
+      </w:r>
+      <w:proofErr w:type="gramStart"/>
+      <w:r>
+        <w:t>У</w:t>
+      </w:r>
+      <w:r>
+        <w:t>-</w:t>
+      </w:r>
+      <w:proofErr w:type="gramEnd"/>
+      <w:r>
+        <w:t>-</w:t>
+      </w:r>
+      <w:r>
+        <w:t>(</w:t>
+      </w:r>
+      <w:r>
+        <w:t>ПУ</w:t>
+      </w:r>
+      <w:r>
+        <w:t>)</w:t>
+      </w:r>
+      <w:r>
+        <w:t>--</w:t>
+      </w:r>
+      <w:r>
+        <w:t>&gt;Измеритель--</w:t>
+      </w:r>
+      <w:commentRangeStart w:id="14"/>
+      <w:r>
+        <w:t>(ПУ)</w:t>
+      </w:r>
+      <w:commentRangeEnd w:id="14"/>
+      <w:r>
+        <w:rPr>
+          <w:rStyle w:val="a4"/>
+        </w:rPr>
+        <w:commentReference w:id="14"/>
+      </w:r>
+      <w:r>
+        <w:t>--&gt;ВУ</w:t>
+      </w:r>
+    </w:p>
+    <w:p>
+      <w:pPr>
+        <w:pStyle w:val="a3"/>
+        <w:numPr>
+          <w:ilvl w:val="0"/>
+          <w:numId w:val="6"/>
+        </w:numPr>
+        <w:jc w:val="both"/>
+      </w:pPr>
+      <w:r>
+        <w:t>Калибровка положения: В</w:t>
+      </w:r>
+      <w:proofErr w:type="gramStart"/>
+      <w:r>
+        <w:t>У</w:t>
+      </w:r>
+      <w:r>
+        <w:t>-</w:t>
+      </w:r>
+      <w:proofErr w:type="gramEnd"/>
+      <w:r>
+        <w:t>-</w:t>
+      </w:r>
+      <w:r>
+        <w:t>(</w:t>
+      </w:r>
+      <w:r>
+        <w:t>ПУ</w:t>
+      </w:r>
+      <w:r>
+        <w:t>)</w:t>
+      </w:r>
+      <w:r>
+        <w:t>--</w:t>
+      </w:r>
+      <w:r>
+        <w:t>&gt;Измеритель--</w:t>
+      </w:r>
+      <w:commentRangeStart w:id="15"/>
+      <w:r>
+        <w:t>(ПУ)</w:t>
+      </w:r>
+      <w:commentRangeEnd w:id="15"/>
+      <w:r>
+        <w:rPr>
+          <w:rStyle w:val="a4"/>
+        </w:rPr>
+        <w:commentReference w:id="15"/>
+      </w:r>
+      <w:r>
+        <w:t>--&gt;ВУ</w:t>
+      </w:r>
+    </w:p>
+    <w:p>
+      <w:pPr>
+        <w:pStyle w:val="a3"/>
+        <w:numPr>
+          <w:ilvl w:val="0"/>
+          <w:numId w:val="6"/>
+        </w:numPr>
+        <w:jc w:val="both"/>
+      </w:pPr>
+      <w:r>
+        <w:t>Получение данных + контроль потерь: Измерител</w:t>
+      </w:r>
+      <w:proofErr w:type="gramStart"/>
+      <w:r>
+        <w:t>ь-</w:t>
+      </w:r>
+      <w:proofErr w:type="gramEnd"/>
+      <w:r>
+        <w:t>-(ПД)--&gt;ВУ</w:t>
+      </w:r>
+    </w:p>
+    <w:p>
+      <w:pPr>
+        <w:pStyle w:val="a3"/>
+        <w:numPr>
+          <w:ilvl w:val="0"/>
+          <w:numId w:val="7"/>
+        </w:numPr>
+        <w:jc w:val="both"/>
+      </w:pPr>
+      <w:commentRangeStart w:id="16"/>
+      <w:r>
+        <w:t>Получение сигнала об уходе температуры измеряемого образца</w:t>
+      </w:r>
+      <w:commentRangeEnd w:id="16"/>
+      <w:r>
+        <w:rPr>
+          <w:rStyle w:val="a4"/>
+        </w:rPr>
+        <w:commentReference w:id="16"/>
+      </w:r>
+      <w:r>
+        <w:t xml:space="preserve">: </w:t>
+      </w:r>
+      <w:r>
+        <w:t>Измерител</w:t>
+      </w:r>
+      <w:proofErr w:type="gramStart"/>
+      <w:r>
+        <w:t>ь-</w:t>
+      </w:r>
+      <w:proofErr w:type="gramEnd"/>
+      <w:r>
+        <w:t>-(</w:t>
+      </w:r>
+      <w:commentRangeStart w:id="17"/>
+      <w:r>
+        <w:t>ПД</w:t>
+      </w:r>
+      <w:commentRangeEnd w:id="17"/>
+      <w:r>
+        <w:rPr>
+          <w:rStyle w:val="a4"/>
+        </w:rPr>
+        <w:commentReference w:id="17"/>
+      </w:r>
+      <w:r>
+        <w:t>)--&gt;ВУ</w:t>
+      </w:r>
+    </w:p>
+    <w:p>
+      <w:pPr>
+        <w:pStyle w:val="a3"/>
+        <w:numPr>
+          <w:ilvl w:val="0"/>
+          <w:numId w:val="7"/>
+        </w:numPr>
+        <w:jc w:val="both"/>
+      </w:pPr>
+      <w:r>
+        <w:t>Останов работы из-за ухода температуры измеряемого образца из диапазона температур, при которых проходила калибровка сканера: В</w:t>
+      </w:r>
+      <w:proofErr w:type="gramStart"/>
+      <w:r>
+        <w:t>У-</w:t>
+      </w:r>
+      <w:proofErr w:type="gramEnd"/>
+      <w:r>
+        <w:t>-(</w:t>
+      </w:r>
+      <w:commentRangeStart w:id="18"/>
+      <w:r>
+        <w:t>ПУ</w:t>
+      </w:r>
+      <w:commentRangeEnd w:id="18"/>
+      <w:r>
+        <w:rPr>
+          <w:rStyle w:val="a4"/>
+        </w:rPr>
+        <w:commentReference w:id="18"/>
+      </w:r>
+      <w:r>
+        <w:t>)--&gt;Измеритель</w:t>
+      </w:r>
+    </w:p>
+    <w:p>
+      <w:pPr>
+        <w:pStyle w:val="a3"/>
+        <w:numPr>
+          <w:ilvl w:val="0"/>
+          <w:numId w:val="7"/>
+        </w:numPr>
+        <w:jc w:val="both"/>
+      </w:pPr>
+      <w:r>
+        <w:t>Сообщением о данном событии ВУ: В</w:t>
+      </w:r>
+      <w:proofErr w:type="gramStart"/>
+      <w:r>
+        <w:t>У-</w:t>
+      </w:r>
+      <w:proofErr w:type="gramEnd"/>
+      <w:r>
+        <w:t>-(</w:t>
+      </w:r>
+      <w:proofErr w:type="spellStart"/>
+      <w:r>
+        <w:t>ПХр</w:t>
+      </w:r>
+      <w:proofErr w:type="spellEnd"/>
+      <w:r>
+        <w:t>)--&gt;Хранилище</w:t>
+      </w:r>
+    </w:p>
+    <w:p>
+      <w:pPr>
+        <w:jc w:val="both"/>
+      </w:pPr>
+      <w:r>
+        <w:t>5) Удар датчика (сканера) о поверхность измеряемого образца:</w:t>
+      </w:r>
+    </w:p>
+    <w:p>
+      <w:pPr>
+        <w:pStyle w:val="a3"/>
+        <w:numPr>
+          <w:ilvl w:val="0"/>
+          <w:numId w:val="2"/>
+        </w:numPr>
+        <w:jc w:val="both"/>
+      </w:pPr>
+      <w:r>
+        <w:t>Ввод данных/выбор режима работы</w:t>
+      </w:r>
+      <w:r>
+        <w:t xml:space="preserve">: </w:t>
+      </w:r>
+      <w:r>
+        <w:t>В</w:t>
+      </w:r>
+      <w:proofErr w:type="gramStart"/>
+      <w:r>
+        <w:t>У-</w:t>
+      </w:r>
+      <w:proofErr w:type="gramEnd"/>
+      <w:r>
+        <w:t>-</w:t>
+      </w:r>
+      <w:r>
+        <w:t>(</w:t>
+      </w:r>
+      <w:r>
+        <w:t>ПУ</w:t>
+      </w:r>
+      <w:r>
+        <w:t>)</w:t>
+      </w:r>
+      <w:r>
+        <w:t>--</w:t>
+      </w:r>
+      <w:r>
+        <w:t>&gt;Измеритель</w:t>
+      </w:r>
+    </w:p>
+    <w:p>
+      <w:pPr>
+        <w:pStyle w:val="a3"/>
+        <w:numPr>
+          <w:ilvl w:val="0"/>
+          <w:numId w:val="2"/>
+        </w:numPr>
+        <w:jc w:val="both"/>
+      </w:pPr>
+      <w:r>
+        <w:t>Калибровка сканера</w:t>
+      </w:r>
+      <w:r>
+        <w:t>: В</w:t>
+      </w:r>
+      <w:proofErr w:type="gramStart"/>
+      <w:r>
+        <w:t>У</w:t>
+      </w:r>
+      <w:r>
+        <w:t>-</w:t>
+      </w:r>
+      <w:proofErr w:type="gramEnd"/>
+      <w:r>
+        <w:t>-</w:t>
+      </w:r>
+      <w:r>
+        <w:t>(</w:t>
+      </w:r>
+      <w:r>
+        <w:t>ПУ</w:t>
+      </w:r>
+      <w:r>
+        <w:t>)</w:t>
+      </w:r>
+      <w:r>
+        <w:t>--</w:t>
+      </w:r>
+      <w:r>
+        <w:t>&gt;Измеритель--</w:t>
+      </w:r>
+      <w:commentRangeStart w:id="19"/>
+      <w:r>
+        <w:t>(ПУ)</w:t>
+      </w:r>
+      <w:commentRangeEnd w:id="19"/>
+      <w:r>
+        <w:rPr>
+          <w:rStyle w:val="a4"/>
+        </w:rPr>
+        <w:commentReference w:id="19"/>
+      </w:r>
+      <w:r>
+        <w:t>--&gt;ВУ</w:t>
+      </w:r>
+    </w:p>
+    <w:p>
+      <w:pPr>
+        <w:pStyle w:val="a3"/>
+        <w:numPr>
+          <w:ilvl w:val="0"/>
+          <w:numId w:val="2"/>
+        </w:numPr>
+        <w:jc w:val="both"/>
+      </w:pPr>
+      <w:r>
+        <w:t>Калибровка положения</w:t>
+      </w:r>
+      <w:r>
+        <w:t>: В</w:t>
+      </w:r>
+      <w:proofErr w:type="gramStart"/>
+      <w:r>
+        <w:t>У</w:t>
+      </w:r>
+      <w:r>
+        <w:t>-</w:t>
+      </w:r>
+      <w:proofErr w:type="gramEnd"/>
+      <w:r>
+        <w:t>-</w:t>
+      </w:r>
+      <w:r>
+        <w:t>(</w:t>
+      </w:r>
+      <w:r>
+        <w:t>ПУ</w:t>
+      </w:r>
+      <w:r>
+        <w:t>)</w:t>
+      </w:r>
+      <w:r>
+        <w:t>--</w:t>
+      </w:r>
+      <w:r>
+        <w:t>&gt;Измеритель--</w:t>
+      </w:r>
+      <w:commentRangeStart w:id="20"/>
+      <w:r>
+        <w:t>(ПУ)</w:t>
+      </w:r>
+      <w:commentRangeEnd w:id="20"/>
+      <w:r>
+        <w:rPr>
+          <w:rStyle w:val="a4"/>
+        </w:rPr>
+        <w:commentReference w:id="20"/>
+      </w:r>
+      <w:r>
+        <w:t>--&gt;ВУ</w:t>
+      </w:r>
+    </w:p>
+    <w:p>
+      <w:pPr>
+        <w:pStyle w:val="a3"/>
+        <w:numPr>
+          <w:ilvl w:val="0"/>
+          <w:numId w:val="2"/>
+        </w:numPr>
+        <w:jc w:val="both"/>
+      </w:pPr>
+      <w:r>
+        <w:t>Получение данных + контроль потерь</w:t>
+      </w:r>
+      <w:r>
+        <w:t>: Измерител</w:t>
+      </w:r>
+      <w:proofErr w:type="gramStart"/>
+      <w:r>
+        <w:t>ь-</w:t>
+      </w:r>
+      <w:proofErr w:type="gramEnd"/>
+      <w:r>
+        <w:t>-(ПД)--&gt;ВУ</w:t>
+      </w:r>
+    </w:p>
+    <w:p>
+      <w:pPr>
+        <w:pStyle w:val="a3"/>
+        <w:numPr>
+          <w:ilvl w:val="0"/>
+          <w:numId w:val="2"/>
+        </w:numPr>
+        <w:jc w:val="both"/>
+      </w:pPr>
+      <w:r>
+        <w:t>Получение сигнала об ударе</w:t>
+      </w:r>
+      <w:r>
+        <w:t>: Измерител</w:t>
+      </w:r>
+      <w:proofErr w:type="gramStart"/>
+      <w:r>
+        <w:t>ь-</w:t>
+      </w:r>
+      <w:proofErr w:type="gramEnd"/>
+      <w:r>
+        <w:t>-(</w:t>
+      </w:r>
+      <w:commentRangeStart w:id="21"/>
+      <w:r>
+        <w:t>ПД</w:t>
+      </w:r>
+      <w:commentRangeEnd w:id="21"/>
+      <w:r>
+        <w:rPr>
+          <w:rStyle w:val="a4"/>
+        </w:rPr>
+        <w:commentReference w:id="21"/>
+      </w:r>
+      <w:r>
+        <w:t>)--&gt;ВУ</w:t>
+      </w:r>
+    </w:p>
+    <w:p>
+      <w:pPr>
+        <w:pStyle w:val="a3"/>
+        <w:numPr>
+          <w:ilvl w:val="0"/>
+          <w:numId w:val="2"/>
+        </w:numPr>
+        <w:jc w:val="both"/>
+      </w:pPr>
+      <w:r>
+        <w:t>Останов работы из-за удара датчика (сканера) о поверхность измеряемого образца</w:t>
+      </w:r>
+      <w:r>
+        <w:t>: В</w:t>
+      </w:r>
+      <w:proofErr w:type="gramStart"/>
+      <w:r>
+        <w:t>У-</w:t>
+      </w:r>
+      <w:proofErr w:type="gramEnd"/>
+      <w:r>
+        <w:t>-(</w:t>
+      </w:r>
+      <w:commentRangeStart w:id="22"/>
+      <w:r>
+        <w:t>ПУ</w:t>
+      </w:r>
+      <w:commentRangeEnd w:id="22"/>
+      <w:r>
+        <w:rPr>
+          <w:rStyle w:val="a4"/>
+        </w:rPr>
+        <w:commentReference w:id="22"/>
+      </w:r>
+      <w:r>
+        <w:t>)--&gt;Измеритель</w:t>
+      </w:r>
+    </w:p>
+    <w:p>
+      <w:pPr>
+        <w:pStyle w:val="a3"/>
+        <w:numPr>
+          <w:ilvl w:val="0"/>
+          <w:numId w:val="2"/>
+        </w:numPr>
+        <w:jc w:val="both"/>
+      </w:pPr>
+      <w:r>
+        <w:t>Сообщением о данном событии ВУ</w:t>
+      </w:r>
+      <w:r>
+        <w:t>: В</w:t>
+      </w:r>
+      <w:proofErr w:type="gramStart"/>
+      <w:r>
+        <w:t>У-</w:t>
+      </w:r>
+      <w:proofErr w:type="gramEnd"/>
+      <w:r>
+        <w:t>-(</w:t>
+      </w:r>
+      <w:proofErr w:type="spellStart"/>
+      <w:r>
+        <w:t>ПХр</w:t>
+      </w:r>
+      <w:proofErr w:type="spellEnd"/>
+      <w:r>
+        <w:t>)--&gt;Хранилище</w:t>
+      </w:r>
+    </w:p>
+    <w:p>
+      <w:pPr>
         <w:jc w:val="both"/>
       </w:pPr>
       <w:r>
         <w:lastRenderedPageBreak/>
-        <w:t>Получение данных + контроль потерь: Измерител</w:t>
+        <w:t xml:space="preserve">6) </w:t>
+      </w:r>
+      <w:r>
+        <w:t>Взаимодействие с внешним клиентом:</w:t>
+      </w:r>
+    </w:p>
+    <w:p>
+      <w:pPr>
+        <w:pStyle w:val="a3"/>
+        <w:numPr>
+          <w:ilvl w:val="0"/>
+          <w:numId w:val="8"/>
+        </w:numPr>
+        <w:jc w:val="both"/>
+      </w:pPr>
+      <w:r>
+        <w:t>Запрос данных у ВУ: Внешний клиен</w:t>
       </w:r>
       <w:proofErr w:type="gramStart"/>
       <w:r>
-        <w:t>ь-</w:t>
+        <w:t>т-</w:t>
       </w:r>
       <w:proofErr w:type="gramEnd"/>
       <w:r>
-        <w:t>-(ПД)--&gt;ВУ</w:t>
-      </w:r>
-    </w:p>
-    <w:p>
-      <w:pPr>
-        <w:pStyle w:val="a3"/>
-        <w:numPr>
-          <w:ilvl w:val="0"/>
-          <w:numId w:val="3"/>
-        </w:numPr>
-        <w:jc w:val="both"/>
-      </w:pPr>
-      <w:r>
-        <w:t>Вывод полученных данных (</w:t>
-      </w:r>
-      <w:commentRangeStart w:id="9"/>
-      <w:r>
-        <w:t>результатов обработки</w:t>
-      </w:r>
-      <w:commentRangeEnd w:id="9"/>
-      <w:r>
-        <w:rPr>
-          <w:rStyle w:val="a4"/>
-        </w:rPr>
-        <w:commentReference w:id="9"/>
-      </w:r>
-      <w:r>
-        <w:t xml:space="preserve">): </w:t>
-      </w:r>
-      <w:commentRangeStart w:id="10"/>
-      <w:r>
-        <w:t>В</w:t>
-      </w:r>
-      <w:proofErr w:type="gramStart"/>
-      <w:r>
-        <w:t>У-</w:t>
-      </w:r>
-      <w:proofErr w:type="gramEnd"/>
-      <w:r>
         <w:t>-(</w:t>
       </w:r>
+      <w:commentRangeStart w:id="23"/>
       <w:proofErr w:type="spellStart"/>
       <w:r>
-        <w:t>ПВых</w:t>
-      </w:r>
+        <w:t>ПВнеш</w:t>
+      </w:r>
+      <w:commentRangeEnd w:id="23"/>
       <w:proofErr w:type="spellEnd"/>
       <w:r>
+        <w:rPr>
+          <w:rStyle w:val="a4"/>
+        </w:rPr>
+        <w:commentReference w:id="23"/>
+      </w:r>
+      <w:r>
+        <w:t>)--&gt;ВУ--(</w:t>
+      </w:r>
+      <w:commentRangeStart w:id="24"/>
+      <w:proofErr w:type="spellStart"/>
+      <w:r>
+        <w:t>ПВнеш</w:t>
+      </w:r>
+      <w:commentRangeEnd w:id="24"/>
+      <w:proofErr w:type="spellEnd"/>
+      <w:r>
+        <w:rPr>
+          <w:rStyle w:val="a4"/>
+        </w:rPr>
+        <w:commentReference w:id="24"/>
+      </w:r>
+      <w:r>
         <w:t>)--&gt;Внешний клиент</w:t>
       </w:r>
-      <w:commentRangeEnd w:id="10"/>
-      <w:r>
-        <w:rPr>
-          <w:rStyle w:val="a4"/>
-        </w:rPr>
-        <w:commentReference w:id="10"/>
-      </w:r>
-    </w:p>
-    <w:p>
-      <w:pPr>
-        <w:jc w:val="both"/>
-      </w:pPr>
-      <w:r>
-        <w:t>2) Измерение данных по полной схеме:</w:t>
-      </w:r>
-    </w:p>
-    <w:p>
-      <w:pPr>
-        <w:pStyle w:val="a3"/>
-        <w:numPr>
-          <w:ilvl w:val="0"/>
-          <w:numId w:val="5"/>
-        </w:numPr>
-        <w:jc w:val="both"/>
-      </w:pPr>
-      <w:r>
-        <w:t xml:space="preserve">Ввод данных/выбор режима работы: </w:t>
-      </w:r>
-      <w:r>
-        <w:t>В</w:t>
-      </w:r>
-      <w:proofErr w:type="gramStart"/>
-      <w:r>
-        <w:t>У-</w:t>
-      </w:r>
-      <w:proofErr w:type="gramEnd"/>
-      <w:r>
-        <w:t>-</w:t>
-      </w:r>
-      <w:r>
-        <w:t>(</w:t>
-      </w:r>
-      <w:r>
-        <w:t>ПУ</w:t>
-      </w:r>
-      <w:r>
-        <w:t>)</w:t>
-      </w:r>
-      <w:r>
-        <w:t>--</w:t>
-      </w:r>
-      <w:r>
-        <w:t>&gt;Измеритель</w:t>
-      </w:r>
-    </w:p>
-    <w:p>
-      <w:pPr>
-        <w:pStyle w:val="a3"/>
-        <w:numPr>
-          <w:ilvl w:val="0"/>
-          <w:numId w:val="5"/>
-        </w:numPr>
-        <w:jc w:val="both"/>
-      </w:pPr>
-      <w:r>
-        <w:t>Калибровка сканера: В</w:t>
-      </w:r>
-      <w:proofErr w:type="gramStart"/>
-      <w:r>
-        <w:t>У</w:t>
-      </w:r>
-      <w:r>
-        <w:t>-</w:t>
-      </w:r>
-      <w:proofErr w:type="gramEnd"/>
-      <w:r>
-        <w:t>-</w:t>
-      </w:r>
-      <w:r>
-        <w:t>(</w:t>
-      </w:r>
-      <w:r>
-        <w:t>ПУ</w:t>
-      </w:r>
-      <w:r>
-        <w:t>)</w:t>
-      </w:r>
-      <w:r>
-        <w:t>--</w:t>
-      </w:r>
-      <w:r>
-        <w:t>&gt;Измеритель--</w:t>
-      </w:r>
-      <w:commentRangeStart w:id="11"/>
-      <w:r>
-        <w:t>(ПУ)</w:t>
-      </w:r>
-      <w:commentRangeEnd w:id="11"/>
-      <w:r>
-        <w:rPr>
-          <w:rStyle w:val="a4"/>
-        </w:rPr>
-        <w:commentReference w:id="11"/>
-      </w:r>
-      <w:r>
-        <w:t>--&gt;ВУ</w:t>
-      </w:r>
-    </w:p>
-    <w:p>
-      <w:pPr>
-        <w:pStyle w:val="a3"/>
-        <w:numPr>
-          <w:ilvl w:val="0"/>
-          <w:numId w:val="5"/>
-        </w:numPr>
-        <w:jc w:val="both"/>
-      </w:pPr>
-      <w:r>
-        <w:t>Калибровка положения: В</w:t>
-      </w:r>
-      <w:proofErr w:type="gramStart"/>
-      <w:r>
-        <w:t>У</w:t>
-      </w:r>
-      <w:r>
-        <w:t>-</w:t>
-      </w:r>
-      <w:proofErr w:type="gramEnd"/>
-      <w:r>
-        <w:t>-</w:t>
-      </w:r>
-      <w:r>
-        <w:t>(</w:t>
-      </w:r>
-      <w:r>
-        <w:t>ПУ</w:t>
-      </w:r>
-      <w:r>
-        <w:t>)</w:t>
-      </w:r>
-      <w:r>
-        <w:t>--</w:t>
-      </w:r>
-      <w:r>
-        <w:t>&gt;Измеритель--</w:t>
-      </w:r>
-      <w:commentRangeStart w:id="12"/>
-      <w:r>
-        <w:t>(ПУ)</w:t>
-      </w:r>
-      <w:commentRangeEnd w:id="12"/>
-      <w:r>
-        <w:rPr>
-          <w:rStyle w:val="a4"/>
-        </w:rPr>
-        <w:commentReference w:id="12"/>
-      </w:r>
-      <w:r>
-        <w:t>--&gt;ВУ</w:t>
-      </w:r>
-    </w:p>
-    <w:p>
-      <w:pPr>
-        <w:pStyle w:val="a3"/>
-        <w:numPr>
-          <w:ilvl w:val="0"/>
-          <w:numId w:val="5"/>
-        </w:numPr>
-        <w:jc w:val="both"/>
-      </w:pPr>
-      <w:r>
-        <w:t>Получение данных + контроль потерь: Измерител</w:t>
-      </w:r>
-      <w:proofErr w:type="gramStart"/>
-      <w:r>
-        <w:t>ь-</w:t>
-      </w:r>
-      <w:proofErr w:type="gramEnd"/>
-      <w:r>
-        <w:t>-(ПД)--&gt;ВУ</w:t>
-      </w:r>
-    </w:p>
-    <w:p>
-      <w:pPr>
-        <w:pStyle w:val="a3"/>
-        <w:numPr>
-          <w:ilvl w:val="0"/>
-          <w:numId w:val="5"/>
-        </w:numPr>
-        <w:jc w:val="both"/>
-      </w:pPr>
-      <w:r>
-        <w:t>Обработка данных: происходит внутри ВУ</w:t>
-      </w:r>
-    </w:p>
-    <w:p>
-      <w:pPr>
-        <w:pStyle w:val="a3"/>
-        <w:numPr>
-          <w:ilvl w:val="0"/>
-          <w:numId w:val="5"/>
-        </w:numPr>
-        <w:jc w:val="both"/>
-      </w:pPr>
-      <w:r>
-        <w:t xml:space="preserve">Вывод результатов обработки: </w:t>
-      </w:r>
-      <w:commentRangeStart w:id="13"/>
-      <w:r>
-        <w:t>В</w:t>
-      </w:r>
-      <w:proofErr w:type="gramStart"/>
-      <w:r>
-        <w:t>У-</w:t>
-      </w:r>
-      <w:proofErr w:type="gramEnd"/>
-      <w:r>
-        <w:t>-(</w:t>
-      </w:r>
-      <w:proofErr w:type="spellStart"/>
-      <w:r>
-        <w:t>ПВых</w:t>
-      </w:r>
-      <w:proofErr w:type="spellEnd"/>
-      <w:r>
-        <w:t>)--&gt;Внешний клиент</w:t>
-      </w:r>
-      <w:commentRangeEnd w:id="13"/>
-      <w:r>
-        <w:rPr>
-          <w:rStyle w:val="a4"/>
-        </w:rPr>
-        <w:commentReference w:id="13"/>
-      </w:r>
-    </w:p>
-    <w:p>
-      <w:pPr>
-        <w:jc w:val="both"/>
-      </w:pPr>
-      <w:r>
-        <w:t>3) Отклонение данных контролем потерь (слишком много потерь и/или слишком велика неупорядоченность пакетов):</w:t>
-      </w:r>
-    </w:p>
-    <w:p>
-      <w:pPr>
-        <w:pStyle w:val="a3"/>
-        <w:numPr>
-          <w:ilvl w:val="0"/>
-          <w:numId w:val="6"/>
-        </w:numPr>
-        <w:jc w:val="both"/>
-      </w:pPr>
-      <w:r>
-        <w:t xml:space="preserve">Ввод данных/выбор режима работы: </w:t>
-      </w:r>
-      <w:r>
-        <w:t>В</w:t>
-      </w:r>
-      <w:proofErr w:type="gramStart"/>
-      <w:r>
-        <w:t>У-</w:t>
-      </w:r>
-      <w:proofErr w:type="gramEnd"/>
-      <w:r>
-        <w:t>-</w:t>
-      </w:r>
-      <w:r>
-        <w:t>(</w:t>
-      </w:r>
-      <w:r>
-        <w:t>ПУ</w:t>
-      </w:r>
-      <w:r>
-        <w:t>)</w:t>
-      </w:r>
-      <w:r>
-        <w:t>--</w:t>
-      </w:r>
-      <w:r>
-        <w:t>&gt;Измеритель</w:t>
-      </w:r>
-    </w:p>
-    <w:p>
-      <w:pPr>
-        <w:pStyle w:val="a3"/>
-        <w:numPr>
-          <w:ilvl w:val="0"/>
-          <w:numId w:val="6"/>
-        </w:numPr>
-        <w:jc w:val="both"/>
-      </w:pPr>
-      <w:r>
-        <w:t>Калибровка сканера: В</w:t>
-      </w:r>
-      <w:proofErr w:type="gramStart"/>
-      <w:r>
-        <w:t>У</w:t>
-      </w:r>
-      <w:r>
-        <w:t>-</w:t>
-      </w:r>
-      <w:proofErr w:type="gramEnd"/>
-      <w:r>
-        <w:t>-</w:t>
-      </w:r>
-      <w:r>
-        <w:t>(</w:t>
-      </w:r>
-      <w:r>
-        <w:t>ПУ</w:t>
-      </w:r>
-      <w:r>
-        <w:t>)</w:t>
-      </w:r>
-      <w:r>
-        <w:t>--</w:t>
-      </w:r>
-      <w:r>
-        <w:t>&gt;Измеритель--</w:t>
-      </w:r>
-      <w:commentRangeStart w:id="14"/>
-      <w:r>
-        <w:t>(ПУ)</w:t>
-      </w:r>
-      <w:commentRangeEnd w:id="14"/>
-      <w:r>
-        <w:rPr>
-          <w:rStyle w:val="a4"/>
-        </w:rPr>
-        <w:commentReference w:id="14"/>
-      </w:r>
-      <w:r>
-        <w:t>--&gt;ВУ</w:t>
-      </w:r>
-    </w:p>
-    <w:p>
-      <w:pPr>
-        <w:pStyle w:val="a3"/>
-        <w:numPr>
-          <w:ilvl w:val="0"/>
-          <w:numId w:val="6"/>
-        </w:numPr>
-        <w:jc w:val="both"/>
-      </w:pPr>
-      <w:r>
-        <w:t>Калибровка положения: В</w:t>
-      </w:r>
-      <w:proofErr w:type="gramStart"/>
-      <w:r>
-        <w:t>У</w:t>
-      </w:r>
-      <w:r>
-        <w:t>-</w:t>
-      </w:r>
-      <w:proofErr w:type="gramEnd"/>
-      <w:r>
-        <w:t>-</w:t>
-      </w:r>
-      <w:r>
-        <w:t>(</w:t>
-      </w:r>
-      <w:r>
-        <w:t>ПУ</w:t>
-      </w:r>
-      <w:r>
-        <w:t>)</w:t>
-      </w:r>
-      <w:r>
-        <w:t>--</w:t>
-      </w:r>
-      <w:r>
-        <w:t>&gt;Измеритель--</w:t>
-      </w:r>
-      <w:commentRangeStart w:id="15"/>
-      <w:r>
-        <w:t>(ПУ)</w:t>
-      </w:r>
-      <w:commentRangeEnd w:id="15"/>
-      <w:r>
-        <w:rPr>
-          <w:rStyle w:val="a4"/>
-        </w:rPr>
-        <w:commentReference w:id="15"/>
-      </w:r>
-      <w:r>
-        <w:t>--&gt;ВУ</w:t>
-      </w:r>
-    </w:p>
-    <w:p>
-      <w:pPr>
-        <w:pStyle w:val="a3"/>
-        <w:numPr>
-          <w:ilvl w:val="0"/>
-          <w:numId w:val="6"/>
-        </w:numPr>
-        <w:jc w:val="both"/>
-      </w:pPr>
-      <w:r>
-        <w:t>Получение данных + контроль потерь: Измерител</w:t>
-      </w:r>
-      <w:proofErr w:type="gramStart"/>
-      <w:r>
-        <w:t>ь-</w:t>
-      </w:r>
-      <w:proofErr w:type="gramEnd"/>
-      <w:r>
-        <w:t>-(ПД)--&gt;ВУ</w:t>
-      </w:r>
-    </w:p>
-    <w:p>
-      <w:pPr>
-        <w:pStyle w:val="a3"/>
-        <w:numPr>
-          <w:ilvl w:val="0"/>
-          <w:numId w:val="6"/>
-        </w:numPr>
-        <w:jc w:val="both"/>
-      </w:pPr>
-      <w:r>
-        <w:t>Останов работы из-за отклонения данных контролем потерь: В</w:t>
-      </w:r>
-      <w:proofErr w:type="gramStart"/>
-      <w:r>
-        <w:t>У-</w:t>
-      </w:r>
-      <w:proofErr w:type="gramEnd"/>
-      <w:r>
-        <w:t>-(</w:t>
-      </w:r>
-      <w:commentRangeStart w:id="16"/>
-      <w:r>
-        <w:t>ПУ</w:t>
-      </w:r>
-      <w:commentRangeEnd w:id="16"/>
-      <w:r>
-        <w:rPr>
-          <w:rStyle w:val="a4"/>
-        </w:rPr>
-        <w:commentReference w:id="16"/>
-      </w:r>
-      <w:r>
-        <w:t>)--&gt;Измеритель</w:t>
-      </w:r>
-    </w:p>
-    <w:p>
-      <w:pPr>
-        <w:pStyle w:val="a3"/>
-        <w:numPr>
-          <w:ilvl w:val="0"/>
-          <w:numId w:val="6"/>
-        </w:numPr>
-        <w:jc w:val="both"/>
-      </w:pPr>
-      <w:r>
-        <w:t>Сообщением о данном событии внешнему клиенту</w:t>
-      </w:r>
-      <w:r>
-        <w:t>:</w:t>
-      </w:r>
-      <w:r>
-        <w:t xml:space="preserve"> </w:t>
-      </w:r>
-      <w:commentRangeStart w:id="17"/>
-      <w:r>
-        <w:t>В</w:t>
-      </w:r>
-      <w:proofErr w:type="gramStart"/>
-      <w:r>
-        <w:t>У-</w:t>
-      </w:r>
-      <w:proofErr w:type="gramEnd"/>
-      <w:r>
-        <w:t>-(</w:t>
-      </w:r>
-      <w:proofErr w:type="spellStart"/>
-      <w:r>
-        <w:t>ПВых</w:t>
-      </w:r>
-      <w:proofErr w:type="spellEnd"/>
-      <w:r>
-        <w:t>)--&gt;Внешний клиент</w:t>
-      </w:r>
-      <w:commentRangeEnd w:id="17"/>
-      <w:r>
-        <w:rPr>
-          <w:rStyle w:val="a4"/>
-        </w:rPr>
-        <w:commentReference w:id="17"/>
-      </w:r>
-    </w:p>
-    <w:p>
-      <w:pPr>
-        <w:jc w:val="both"/>
-      </w:pPr>
-      <w:r>
-        <w:t>4) Уход температуры измеряемого образца из диапазона температур, при которых проходила калибровка сканера:</w:t>
-      </w:r>
-    </w:p>
-    <w:p>
-      <w:pPr>
-        <w:pStyle w:val="a3"/>
-        <w:numPr>
-          <w:ilvl w:val="0"/>
-          <w:numId w:val="6"/>
-        </w:numPr>
-        <w:jc w:val="both"/>
-      </w:pPr>
-      <w:r>
-        <w:t xml:space="preserve">Ввод данных/выбор режима работы: </w:t>
-      </w:r>
-      <w:r>
-        <w:t>В</w:t>
-      </w:r>
-      <w:proofErr w:type="gramStart"/>
-      <w:r>
-        <w:t>У-</w:t>
-      </w:r>
-      <w:proofErr w:type="gramEnd"/>
-      <w:r>
-        <w:t>-</w:t>
-      </w:r>
-      <w:r>
-        <w:t>(</w:t>
-      </w:r>
-      <w:r>
-        <w:t>ПУ</w:t>
-      </w:r>
-      <w:r>
-        <w:t>)</w:t>
-      </w:r>
-      <w:r>
-        <w:t>--</w:t>
-      </w:r>
-      <w:r>
-        <w:t>&gt;Измеритель</w:t>
-      </w:r>
-    </w:p>
-    <w:p>
-      <w:pPr>
-        <w:pStyle w:val="a3"/>
-        <w:numPr>
-          <w:ilvl w:val="0"/>
-          <w:numId w:val="6"/>
-        </w:numPr>
-        <w:jc w:val="both"/>
-      </w:pPr>
-      <w:r>
-        <w:t>Калибровка сканера: В</w:t>
-      </w:r>
-      <w:proofErr w:type="gramStart"/>
-      <w:r>
-        <w:t>У</w:t>
-      </w:r>
-      <w:r>
-        <w:t>-</w:t>
-      </w:r>
-      <w:proofErr w:type="gramEnd"/>
-      <w:r>
-        <w:t>-</w:t>
-      </w:r>
-      <w:r>
-        <w:t>(</w:t>
-      </w:r>
-      <w:r>
-        <w:t>ПУ</w:t>
-      </w:r>
-      <w:r>
-        <w:t>)</w:t>
-      </w:r>
-      <w:r>
-        <w:t>--</w:t>
-      </w:r>
-      <w:r>
-        <w:t>&gt;Измеритель--</w:t>
-      </w:r>
-      <w:commentRangeStart w:id="18"/>
-      <w:r>
-        <w:t>(ПУ)</w:t>
-      </w:r>
-      <w:commentRangeEnd w:id="18"/>
-      <w:r>
-        <w:rPr>
-          <w:rStyle w:val="a4"/>
-        </w:rPr>
-        <w:commentReference w:id="18"/>
-      </w:r>
-      <w:r>
-        <w:t>--&gt;ВУ</w:t>
-      </w:r>
-    </w:p>
-    <w:p>
-      <w:pPr>
-        <w:pStyle w:val="a3"/>
-        <w:numPr>
-          <w:ilvl w:val="0"/>
-          <w:numId w:val="6"/>
-        </w:numPr>
-        <w:jc w:val="both"/>
-      </w:pPr>
-      <w:r>
-        <w:t>Калибровка положения: В</w:t>
-      </w:r>
-      <w:proofErr w:type="gramStart"/>
-      <w:r>
-        <w:t>У</w:t>
-      </w:r>
-      <w:r>
-        <w:t>-</w:t>
-      </w:r>
-      <w:proofErr w:type="gramEnd"/>
-      <w:r>
-        <w:t>-</w:t>
-      </w:r>
-      <w:r>
-        <w:t>(</w:t>
-      </w:r>
-      <w:r>
-        <w:t>ПУ</w:t>
-      </w:r>
-      <w:r>
-        <w:t>)</w:t>
-      </w:r>
-      <w:r>
-        <w:t>--</w:t>
-      </w:r>
-      <w:r>
-        <w:t>&gt;Измеритель--</w:t>
-      </w:r>
-      <w:commentRangeStart w:id="19"/>
-      <w:r>
-        <w:t>(ПУ)</w:t>
-      </w:r>
-      <w:commentRangeEnd w:id="19"/>
-      <w:r>
-        <w:rPr>
-          <w:rStyle w:val="a4"/>
-        </w:rPr>
-        <w:commentReference w:id="19"/>
-      </w:r>
-      <w:r>
-        <w:t>--&gt;ВУ</w:t>
-      </w:r>
-    </w:p>
-    <w:p>
-      <w:pPr>
-        <w:pStyle w:val="a3"/>
-        <w:numPr>
-          <w:ilvl w:val="0"/>
-          <w:numId w:val="6"/>
-        </w:numPr>
-        <w:jc w:val="both"/>
-      </w:pPr>
-      <w:r>
-        <w:t>Получение данных + контроль потерь: Измерител</w:t>
-      </w:r>
-      <w:proofErr w:type="gramStart"/>
-      <w:r>
-        <w:t>ь-</w:t>
-      </w:r>
-      <w:proofErr w:type="gramEnd"/>
-      <w:r>
-        <w:t>-(ПД)--&gt;ВУ</w:t>
-      </w:r>
-    </w:p>
-    <w:p>
-      <w:pPr>
-        <w:pStyle w:val="a3"/>
-        <w:numPr>
-          <w:ilvl w:val="0"/>
-          <w:numId w:val="7"/>
-        </w:numPr>
-        <w:jc w:val="both"/>
-      </w:pPr>
-      <w:commentRangeStart w:id="20"/>
-      <w:r>
-        <w:t>Получение сигнала об уходе температуры измеряемого образца</w:t>
-      </w:r>
-      <w:commentRangeEnd w:id="20"/>
-      <w:r>
-        <w:rPr>
-          <w:rStyle w:val="a4"/>
-        </w:rPr>
-        <w:commentReference w:id="20"/>
-      </w:r>
-      <w:r>
-        <w:t xml:space="preserve">: </w:t>
-      </w:r>
+    </w:p>
+    <w:p>
+      <w:pPr>
+        <w:jc w:val="both"/>
+      </w:pPr>
     </w:p>
     <w:sectPr>
       <w:pgSz w:w="11906" w:h="16838"/>
@@ -1862,7 +2340,7 @@
       </w:r>
     </w:p>
   </w:comment>
-  <w:comment w:id="6" w:author="std_string" w:date="2016-09-12T13:19:00Z" w:initials="s">
+  <w:comment w:id="6" w:author="std_string" w:date="2016-09-05T20:54:00Z" w:initials="s">
     <w:p>
       <w:pPr>
         <w:pStyle w:val="a5"/>
@@ -1874,11 +2352,11 @@
         <w:annotationRef/>
       </w:r>
       <w:r>
-        <w:t>Только ли поток данных или же при взаимодействии между ВУ и внешним клиентом возможен поток управления?</w:t>
+        <w:t>Правильно ли, что данные о калибровке сканера с Измерителя на ВУ возвращаются через ПУ?</w:t>
       </w:r>
     </w:p>
   </w:comment>
-  <w:comment w:id="7" w:author="std_string" w:date="2016-09-05T20:54:00Z" w:initials="s">
+  <w:comment w:id="7" w:author="std_string" w:date="2016-09-05T22:01:00Z" w:initials="s">
     <w:p>
       <w:pPr>
         <w:pStyle w:val="a5"/>
@@ -1890,11 +2368,43 @@
         <w:annotationRef/>
       </w:r>
       <w:r>
+        <w:t>Правильно ли, что данные о калибровке положения с Измерителя на ВУ возвращаются через ПУ?</w:t>
+      </w:r>
+    </w:p>
+  </w:comment>
+  <w:comment w:id="8" w:author="std_string" w:date="2016-09-12T17:26:00Z" w:initials="s">
+    <w:p>
+      <w:pPr>
+        <w:pStyle w:val="a5"/>
+      </w:pPr>
+      <w:r>
+        <w:rPr>
+          <w:rStyle w:val="a4"/>
+        </w:rPr>
+        <w:annotationRef/>
+      </w:r>
+      <w:r>
+        <w:t>Реальной какой-либо обработки ВУ не делает</w:t>
+      </w:r>
+    </w:p>
+  </w:comment>
+  <w:comment w:id="9" w:author="std_string" w:date="2016-09-12T17:39:00Z" w:initials="s">
+    <w:p>
+      <w:pPr>
+        <w:pStyle w:val="a5"/>
+      </w:pPr>
+      <w:r>
+        <w:rPr>
+          <w:rStyle w:val="a4"/>
+        </w:rPr>
+        <w:annotationRef/>
+      </w:r>
+      <w:r>
         <w:t>Правильно ли, что данные о калибровке сканера с Измерителя на ВУ возвращаются через ПУ?</w:t>
       </w:r>
     </w:p>
   </w:comment>
-  <w:comment w:id="8" w:author="std_string" w:date="2016-09-05T22:01:00Z" w:initials="s">
+  <w:comment w:id="10" w:author="std_string" w:date="2016-09-12T17:39:00Z" w:initials="s">
     <w:p>
       <w:pPr>
         <w:pStyle w:val="a5"/>
@@ -1910,7 +2420,7 @@
       </w:r>
     </w:p>
   </w:comment>
-  <w:comment w:id="9" w:author="std_string" w:date="2016-09-12T17:26:00Z" w:initials="s">
+  <w:comment w:id="11" w:author="std_string" w:date="2016-09-12T18:01:00Z" w:initials="s">
     <w:p>
       <w:pPr>
         <w:pStyle w:val="a5"/>
@@ -1922,11 +2432,11 @@
         <w:annotationRef/>
       </w:r>
       <w:r>
-        <w:t>Реальной какой-либо обработки ВУ не делает</w:t>
+        <w:t>Правильно ли, что данные о калибровке сканера с Измерителя на ВУ возвращаются через ПУ?</w:t>
       </w:r>
     </w:p>
   </w:comment>
-  <w:comment w:id="10" w:author="std_string" w:date="2016-09-12T17:43:00Z" w:initials="s">
+  <w:comment w:id="12" w:author="std_string" w:date="2016-09-12T18:01:00Z" w:initials="s">
     <w:p>
       <w:pPr>
         <w:pStyle w:val="a5"/>
@@ -1938,19 +2448,11 @@
         <w:annotationRef/>
       </w:r>
       <w:r>
-        <w:t xml:space="preserve">Скорее </w:t>
-      </w:r>
-      <w:proofErr w:type="gramStart"/>
-      <w:r>
-        <w:t>всего</w:t>
-      </w:r>
-      <w:proofErr w:type="gramEnd"/>
-      <w:r>
-        <w:t xml:space="preserve"> внешний клиент должен запрашивать данные, а не ВУ проталкивать их на внешнего клиента</w:t>
+        <w:t>Правильно ли, что данные о калибровке положения с Измерителя на ВУ возвращаются через ПУ?</w:t>
       </w:r>
     </w:p>
   </w:comment>
-  <w:comment w:id="11" w:author="std_string" w:date="2016-09-12T17:39:00Z" w:initials="s">
+  <w:comment w:id="13" w:author="std_string" w:date="2016-09-12T18:04:00Z" w:initials="s">
     <w:p>
       <w:pPr>
         <w:pStyle w:val="a5"/>
@@ -1962,11 +2464,36 @@
         <w:annotationRef/>
       </w:r>
       <w:r>
+        <w:t xml:space="preserve">Сигнал </w:t>
+      </w:r>
+      <w:r>
+        <w:t>“</w:t>
+      </w:r>
+      <w:r>
+        <w:t>СТОП</w:t>
+      </w:r>
+      <w:r>
+        <w:t>”</w:t>
+      </w:r>
+    </w:p>
+  </w:comment>
+  <w:comment w:id="14" w:author="std_string" w:date="2016-09-12T18:11:00Z" w:initials="s">
+    <w:p>
+      <w:pPr>
+        <w:pStyle w:val="a5"/>
+      </w:pPr>
+      <w:r>
+        <w:rPr>
+          <w:rStyle w:val="a4"/>
+        </w:rPr>
+        <w:annotationRef/>
+      </w:r>
+      <w:r>
         <w:t>Правильно ли, что данные о калибровке сканера с Измерителя на ВУ возвращаются через ПУ?</w:t>
       </w:r>
     </w:p>
   </w:comment>
-  <w:comment w:id="12" w:author="std_string" w:date="2016-09-12T17:39:00Z" w:initials="s">
+  <w:comment w:id="15" w:author="std_string" w:date="2016-09-12T18:11:00Z" w:initials="s">
     <w:p>
       <w:pPr>
         <w:pStyle w:val="a5"/>
@@ -1982,7 +2509,7 @@
       </w:r>
     </w:p>
   </w:comment>
-  <w:comment w:id="13" w:author="std_string" w:date="2016-09-12T17:43:00Z" w:initials="s">
+  <w:comment w:id="16" w:author="std_string" w:date="2016-09-12T18:12:00Z" w:initials="s">
     <w:p>
       <w:pPr>
         <w:pStyle w:val="a5"/>
@@ -1994,19 +2521,11 @@
         <w:annotationRef/>
       </w:r>
       <w:r>
-        <w:t xml:space="preserve">Скорее </w:t>
-      </w:r>
-      <w:proofErr w:type="gramStart"/>
-      <w:r>
-        <w:t>всего</w:t>
-      </w:r>
-      <w:proofErr w:type="gramEnd"/>
-      <w:r>
-        <w:t xml:space="preserve"> внешний клиент должен запрашивать данные, а не ВУ проталкивать их на внешнего клиента</w:t>
+        <w:t>Справедливо только в том случае, если температуру измеряемого образца контролирует измеритель</w:t>
       </w:r>
     </w:p>
   </w:comment>
-  <w:comment w:id="14" w:author="std_string" w:date="2016-09-12T18:01:00Z" w:initials="s">
+  <w:comment w:id="17" w:author="std_string" w:date="2016-09-22T22:41:00Z" w:initials="s">
     <w:p>
       <w:pPr>
         <w:pStyle w:val="a5"/>
@@ -2018,11 +2537,55 @@
         <w:annotationRef/>
       </w:r>
       <w:r>
+        <w:t xml:space="preserve">Или же этот сигнал будет передаваться через </w:t>
+      </w:r>
+      <w:r>
+        <w:t>ПУ?</w:t>
+      </w:r>
+    </w:p>
+  </w:comment>
+  <w:comment w:id="18" w:author="std_string" w:date="2016-09-22T23:05:00Z" w:initials="s">
+    <w:p>
+      <w:pPr>
+        <w:pStyle w:val="a5"/>
+      </w:pPr>
+      <w:r>
+        <w:rPr>
+          <w:rStyle w:val="a4"/>
+        </w:rPr>
+        <w:annotationRef/>
+      </w:r>
+      <w:r>
+        <w:t xml:space="preserve">Сигнал </w:t>
+      </w:r>
+      <w:r>
+        <w:t>“</w:t>
+      </w:r>
+      <w:r>
+        <w:t>СТОП</w:t>
+      </w:r>
+      <w:r>
+        <w:t>”</w:t>
+      </w:r>
+    </w:p>
+  </w:comment>
+  <w:comment w:id="19" w:author="std_string" w:date="2016-09-22T23:29:00Z" w:initials="s">
+    <w:p>
+      <w:pPr>
+        <w:pStyle w:val="a5"/>
+      </w:pPr>
+      <w:r>
+        <w:rPr>
+          <w:rStyle w:val="a4"/>
+        </w:rPr>
+        <w:annotationRef/>
+      </w:r>
+      <w:r>
         <w:t>Правильно ли, что данные о калибровке сканера с Измерителя на ВУ возвращаются через ПУ?</w:t>
       </w:r>
     </w:p>
   </w:comment>
-  <w:comment w:id="15" w:author="std_string" w:date="2016-09-12T18:01:00Z" w:initials="s">
+  <w:comment w:id="20" w:author="std_string" w:date="2016-09-22T23:31:00Z" w:initials="s">
     <w:p>
       <w:pPr>
         <w:pStyle w:val="a5"/>
@@ -2038,7 +2601,7 @@
       </w:r>
     </w:p>
   </w:comment>
-  <w:comment w:id="16" w:author="std_string" w:date="2016-09-12T18:04:00Z" w:initials="s">
+  <w:comment w:id="21" w:author="std_string" w:date="2016-09-22T23:37:00Z" w:initials="s">
     <w:p>
       <w:pPr>
         <w:pStyle w:val="a5"/>
@@ -2050,6 +2613,25 @@
         <w:annotationRef/>
       </w:r>
       <w:r>
+        <w:t xml:space="preserve">Или же этот сигнал будет передаваться через </w:t>
+      </w:r>
+      <w:r>
+        <w:t>ПУ?</w:t>
+      </w:r>
+    </w:p>
+  </w:comment>
+  <w:comment w:id="22" w:author="std_string" w:date="2016-09-22T23:38:00Z" w:initials="s">
+    <w:p>
+      <w:pPr>
+        <w:pStyle w:val="a5"/>
+      </w:pPr>
+      <w:r>
+        <w:rPr>
+          <w:rStyle w:val="a4"/>
+        </w:rPr>
+        <w:annotationRef/>
+      </w:r>
+      <w:r>
         <w:t xml:space="preserve">Сигнал </w:t>
       </w:r>
       <w:r>
@@ -2063,10 +2645,13 @@
       </w:r>
     </w:p>
   </w:comment>
-  <w:comment w:id="17" w:author="std_string" w:date="2016-09-12T18:09:00Z" w:initials="s">
+  <w:comment w:id="23" w:author="std_string" w:date="2016-09-23T00:06:00Z" w:initials="s">
     <w:p>
       <w:pPr>
         <w:pStyle w:val="a5"/>
+        <w:rPr>
+          <w:lang w:val="en-US"/>
+        </w:rPr>
       </w:pPr>
       <w:r>
         <w:rPr>
@@ -2075,22 +2660,20 @@
         <w:annotationRef/>
       </w:r>
       <w:r>
-        <w:t xml:space="preserve">Скорее </w:t>
-      </w:r>
-      <w:proofErr w:type="gramStart"/>
-      <w:r>
-        <w:t>всего</w:t>
-      </w:r>
-      <w:proofErr w:type="gramEnd"/>
-      <w:r>
-        <w:t xml:space="preserve"> внешний клиент должен запрашивать данные (в том числе и события), а не ВУ проталкивать их на внешнего клиента</w:t>
+        <w:rPr>
+          <w:lang w:val="en-US"/>
+        </w:rPr>
+        <w:t>Request</w:t>
       </w:r>
     </w:p>
   </w:comment>
-  <w:comment w:id="18" w:author="std_string" w:date="2016-09-12T18:11:00Z" w:initials="s">
+  <w:comment w:id="24" w:author="std_string" w:date="2016-09-23T00:07:00Z" w:initials="s">
     <w:p>
       <w:pPr>
         <w:pStyle w:val="a5"/>
+        <w:rPr>
+          <w:lang w:val="en-US"/>
+        </w:rPr>
       </w:pPr>
       <w:r>
         <w:rPr>
@@ -2099,39 +2682,10 @@
         <w:annotationRef/>
       </w:r>
       <w:r>
-        <w:t>Правильно ли, что данные о калибровке сканера с Измерителя на ВУ возвращаются через ПУ?</w:t>
-      </w:r>
-    </w:p>
-  </w:comment>
-  <w:comment w:id="19" w:author="std_string" w:date="2016-09-12T18:11:00Z" w:initials="s">
-    <w:p>
-      <w:pPr>
-        <w:pStyle w:val="a5"/>
-      </w:pPr>
-      <w:r>
-        <w:rPr>
-          <w:rStyle w:val="a4"/>
-        </w:rPr>
-        <w:annotationRef/>
-      </w:r>
-      <w:r>
-        <w:t>Правильно ли, что данные о калибровке положения с Измерителя на ВУ возвращаются через ПУ?</w:t>
-      </w:r>
-    </w:p>
-  </w:comment>
-  <w:comment w:id="20" w:author="std_string" w:date="2016-09-12T18:12:00Z" w:initials="s">
-    <w:p>
-      <w:pPr>
-        <w:pStyle w:val="a5"/>
-      </w:pPr>
-      <w:r>
-        <w:rPr>
-          <w:rStyle w:val="a4"/>
-        </w:rPr>
-        <w:annotationRef/>
-      </w:r>
-      <w:r>
-        <w:t>Справедливо только в том случае, если температуру измеряемого образца контролирует измеритель</w:t>
+        <w:rPr>
+          <w:lang w:val="en-US"/>
+        </w:rPr>
+        <w:t>Response</w:t>
       </w:r>
     </w:p>
   </w:comment>
@@ -2141,6 +2695,119 @@
 <file path=word/numbering.xml><?xml version="1.0" encoding="utf-8"?>
 <w:numbering xmlns:ve="http://schemas.openxmlformats.org/markup-compatibility/2006" xmlns:o="urn:schemas-microsoft-com:office:office" xmlns:r="http://schemas.openxmlformats.org/officeDocument/2006/relationships" xmlns:m="http://schemas.openxmlformats.org/officeDocument/2006/math" xmlns:v="urn:schemas-microsoft-com:vml" xmlns:wp="http://schemas.openxmlformats.org/drawingml/2006/wordprocessingDrawing" xmlns:w10="urn:schemas-microsoft-com:office:word" xmlns:w="http://schemas.openxmlformats.org/wordprocessingml/2006/main" xmlns:wne="http://schemas.microsoft.com/office/word/2006/wordml">
   <w:abstractNum w:abstractNumId="0">
+    <w:nsid w:val="16950777"/>
+    <w:multiLevelType w:val="hybridMultilevel"/>
+    <w:tmpl w:val="2E840148"/>
+    <w:lvl w:ilvl="0" w:tplc="04190001">
+      <w:start w:val="1"/>
+      <w:numFmt w:val="bullet"/>
+      <w:lvlText w:val=""/>
+      <w:lvlJc w:val="left"/>
+      <w:pPr>
+        <w:ind w:left="720" w:hanging="360"/>
+      </w:pPr>
+      <w:rPr>
+        <w:rFonts w:ascii="Symbol" w:hAnsi="Symbol" w:hint="default"/>
+      </w:rPr>
+    </w:lvl>
+    <w:lvl w:ilvl="1" w:tplc="04190003" w:tentative="1">
+      <w:start w:val="1"/>
+      <w:numFmt w:val="bullet"/>
+      <w:lvlText w:val="o"/>
+      <w:lvlJc w:val="left"/>
+      <w:pPr>
+        <w:ind w:left="1440" w:hanging="360"/>
+      </w:pPr>
+      <w:rPr>
+        <w:rFonts w:ascii="Courier New" w:hAnsi="Courier New" w:cs="Courier New" w:hint="default"/>
+      </w:rPr>
+    </w:lvl>
+    <w:lvl w:ilvl="2" w:tplc="04190005" w:tentative="1">
+      <w:start w:val="1"/>
+      <w:numFmt w:val="bullet"/>
+      <w:lvlText w:val=""/>
+      <w:lvlJc w:val="left"/>
+      <w:pPr>
+        <w:ind w:left="2160" w:hanging="360"/>
+      </w:pPr>
+      <w:rPr>
+        <w:rFonts w:ascii="Wingdings" w:hAnsi="Wingdings" w:hint="default"/>
+      </w:rPr>
+    </w:lvl>
+    <w:lvl w:ilvl="3" w:tplc="04190001" w:tentative="1">
+      <w:start w:val="1"/>
+      <w:numFmt w:val="bullet"/>
+      <w:lvlText w:val=""/>
+      <w:lvlJc w:val="left"/>
+      <w:pPr>
+        <w:ind w:left="2880" w:hanging="360"/>
+      </w:pPr>
+      <w:rPr>
+        <w:rFonts w:ascii="Symbol" w:hAnsi="Symbol" w:hint="default"/>
+      </w:rPr>
+    </w:lvl>
+    <w:lvl w:ilvl="4" w:tplc="04190003" w:tentative="1">
+      <w:start w:val="1"/>
+      <w:numFmt w:val="bullet"/>
+      <w:lvlText w:val="o"/>
+      <w:lvlJc w:val="left"/>
+      <w:pPr>
+        <w:ind w:left="3600" w:hanging="360"/>
+      </w:pPr>
+      <w:rPr>
+        <w:rFonts w:ascii="Courier New" w:hAnsi="Courier New" w:cs="Courier New" w:hint="default"/>
+      </w:rPr>
+    </w:lvl>
+    <w:lvl w:ilvl="5" w:tplc="04190005" w:tentative="1">
+      <w:start w:val="1"/>
+      <w:numFmt w:val="bullet"/>
+      <w:lvlText w:val=""/>
+      <w:lvlJc w:val="left"/>
+      <w:pPr>
+        <w:ind w:left="4320" w:hanging="360"/>
+      </w:pPr>
+      <w:rPr>
+        <w:rFonts w:ascii="Wingdings" w:hAnsi="Wingdings" w:hint="default"/>
+      </w:rPr>
+    </w:lvl>
+    <w:lvl w:ilvl="6" w:tplc="04190001" w:tentative="1">
+      <w:start w:val="1"/>
+      <w:numFmt w:val="bullet"/>
+      <w:lvlText w:val=""/>
+      <w:lvlJc w:val="left"/>
+      <w:pPr>
+        <w:ind w:left="5040" w:hanging="360"/>
+      </w:pPr>
+      <w:rPr>
+        <w:rFonts w:ascii="Symbol" w:hAnsi="Symbol" w:hint="default"/>
+      </w:rPr>
+    </w:lvl>
+    <w:lvl w:ilvl="7" w:tplc="04190003" w:tentative="1">
+      <w:start w:val="1"/>
+      <w:numFmt w:val="bullet"/>
+      <w:lvlText w:val="o"/>
+      <w:lvlJc w:val="left"/>
+      <w:pPr>
+        <w:ind w:left="5760" w:hanging="360"/>
+      </w:pPr>
+      <w:rPr>
+        <w:rFonts w:ascii="Courier New" w:hAnsi="Courier New" w:cs="Courier New" w:hint="default"/>
+      </w:rPr>
+    </w:lvl>
+    <w:lvl w:ilvl="8" w:tplc="04190005" w:tentative="1">
+      <w:start w:val="1"/>
+      <w:numFmt w:val="bullet"/>
+      <w:lvlText w:val=""/>
+      <w:lvlJc w:val="left"/>
+      <w:pPr>
+        <w:ind w:left="6480" w:hanging="360"/>
+      </w:pPr>
+      <w:rPr>
+        <w:rFonts w:ascii="Wingdings" w:hAnsi="Wingdings" w:hint="default"/>
+      </w:rPr>
+    </w:lvl>
+  </w:abstractNum>
+  <w:abstractNum w:abstractNumId="1">
     <w:nsid w:val="20824E9E"/>
     <w:multiLevelType w:val="hybridMultilevel"/>
     <w:tmpl w:val="83D4EF5A"/>
@@ -2253,7 +2920,7 @@
       </w:rPr>
     </w:lvl>
   </w:abstractNum>
-  <w:abstractNum w:abstractNumId="1">
+  <w:abstractNum w:abstractNumId="2">
     <w:nsid w:val="2F8B18BA"/>
     <w:multiLevelType w:val="hybridMultilevel"/>
     <w:tmpl w:val="7DFA7DDE"/>
@@ -2366,7 +3033,7 @@
       </w:rPr>
     </w:lvl>
   </w:abstractNum>
-  <w:abstractNum w:abstractNumId="2">
+  <w:abstractNum w:abstractNumId="3">
     <w:nsid w:val="45EA682F"/>
     <w:multiLevelType w:val="hybridMultilevel"/>
     <w:tmpl w:val="2D5A65F2"/>
@@ -2479,7 +3146,7 @@
       </w:rPr>
     </w:lvl>
   </w:abstractNum>
-  <w:abstractNum w:abstractNumId="3">
+  <w:abstractNum w:abstractNumId="4">
     <w:nsid w:val="68A24E86"/>
     <w:multiLevelType w:val="hybridMultilevel"/>
     <w:tmpl w:val="86C000CA"/>
@@ -2592,7 +3259,7 @@
       </w:rPr>
     </w:lvl>
   </w:abstractNum>
-  <w:abstractNum w:abstractNumId="4">
+  <w:abstractNum w:abstractNumId="5">
     <w:nsid w:val="781A3DE0"/>
     <w:multiLevelType w:val="hybridMultilevel"/>
     <w:tmpl w:val="F1A6F786"/>
@@ -2705,7 +3372,7 @@
       </w:rPr>
     </w:lvl>
   </w:abstractNum>
-  <w:abstractNum w:abstractNumId="5">
+  <w:abstractNum w:abstractNumId="6">
     <w:nsid w:val="7C28667E"/>
     <w:multiLevelType w:val="hybridMultilevel"/>
     <w:tmpl w:val="833AB0B2"/>
@@ -2818,7 +3485,7 @@
       </w:rPr>
     </w:lvl>
   </w:abstractNum>
-  <w:abstractNum w:abstractNumId="6">
+  <w:abstractNum w:abstractNumId="7">
     <w:nsid w:val="7EDE7047"/>
     <w:multiLevelType w:val="hybridMultilevel"/>
     <w:tmpl w:val="3C90AB9A"/>
@@ -2932,25 +3599,28 @@
     </w:lvl>
   </w:abstractNum>
   <w:num w:numId="1">
+    <w:abstractNumId w:val="2"/>
+  </w:num>
+  <w:num w:numId="2">
+    <w:abstractNumId w:val="6"/>
+  </w:num>
+  <w:num w:numId="3">
+    <w:abstractNumId w:val="7"/>
+  </w:num>
+  <w:num w:numId="4">
+    <w:abstractNumId w:val="3"/>
+  </w:num>
+  <w:num w:numId="5">
     <w:abstractNumId w:val="1"/>
   </w:num>
-  <w:num w:numId="2">
+  <w:num w:numId="6">
     <w:abstractNumId w:val="5"/>
   </w:num>
-  <w:num w:numId="3">
-    <w:abstractNumId w:val="6"/>
-  </w:num>
-  <w:num w:numId="4">
-    <w:abstractNumId w:val="2"/>
-  </w:num>
-  <w:num w:numId="5">
-    <w:abstractNumId w:val="0"/>
-  </w:num>
-  <w:num w:numId="6">
+  <w:num w:numId="7">
     <w:abstractNumId w:val="4"/>
   </w:num>
-  <w:num w:numId="7">
-    <w:abstractNumId w:val="3"/>
+  <w:num w:numId="8">
+    <w:abstractNumId w:val="0"/>
   </w:num>
 </w:numbering>
 </file>
@@ -3542,7 +4212,7 @@
 </file>
 
 <file path=customXml/itemProps1.xml><?xml version="1.0" encoding="utf-8"?>
-<ds:datastoreItem xmlns:ds="http://schemas.openxmlformats.org/officeDocument/2006/customXml" ds:itemID="{D31D2577-4EE0-4815-8E7A-BF3733C852E0}">
+<ds:datastoreItem xmlns:ds="http://schemas.openxmlformats.org/officeDocument/2006/customXml" ds:itemID="{35B0741C-1F0D-4622-A7D4-717E5145CCC2}">
   <ds:schemaRefs>
     <ds:schemaRef ds:uri="http://schemas.openxmlformats.org/officeDocument/2006/bibliography"/>
   </ds:schemaRefs>

</xml_diff>

<commit_message>
some fixes into description
</commit_message>
<xml_diff>
--- a/docs/Description.docx
+++ b/docs/Description.docx
@@ -1095,10 +1095,16 @@
         <w:t>ПУ</w:t>
       </w:r>
       <w:r>
-        <w:t xml:space="preserve"> – </w:t>
-      </w:r>
-      <w:r>
-        <w:t>поток управления</w:t>
+        <w:t xml:space="preserve"> </w:t>
+      </w:r>
+      <w:r>
+        <w:t>или</w:t>
+      </w:r>
+      <w:r>
+        <w:t xml:space="preserve"> </w:t>
+      </w:r>
+      <w:r>
+        <w:t>поток управления – протокол для взаимодействия</w:t>
       </w:r>
       <w:r>
         <w:t xml:space="preserve"> между измерителем и ВУ</w:t>
@@ -1114,10 +1120,10 @@
         <w:jc w:val="both"/>
       </w:pPr>
       <w:r>
-        <w:t>ПД – поток данных</w:t>
-      </w:r>
-      <w:r>
-        <w:t xml:space="preserve"> между измерителем и ВУ</w:t>
+        <w:t xml:space="preserve">ПД </w:t>
+      </w:r>
+      <w:r>
+        <w:t>или поток данных – протокол для передачи данных от измерителя к ВУ</w:t>
       </w:r>
     </w:p>
     <w:p>
@@ -1138,10 +1144,10 @@
       </w:r>
       <w:proofErr w:type="spellEnd"/>
       <w:r>
-        <w:t xml:space="preserve"> – поток данных между ВУ и </w:t>
-      </w:r>
-      <w:r>
-        <w:t>хранилищем</w:t>
+        <w:t xml:space="preserve"> </w:t>
+      </w:r>
+      <w:r>
+        <w:t>или поток взаимодействия ВУ с хранилищем – протокол для взаимодействия ВУ с хранилищем</w:t>
       </w:r>
     </w:p>
     <w:p>
@@ -1159,10 +1165,10 @@
       </w:r>
       <w:proofErr w:type="spellEnd"/>
       <w:r>
-        <w:t xml:space="preserve"> – поток данных между ВУ и </w:t>
-      </w:r>
-      <w:r>
-        <w:t>внешним клиентом</w:t>
+        <w:t xml:space="preserve"> </w:t>
+      </w:r>
+      <w:r>
+        <w:t>или поток взаимодействия внешнего клиента с хранилищем/ВУ – протокол для взаимодействия внешнего клиента с хранилищем/ВУ</w:t>
       </w:r>
     </w:p>
     <w:p>
@@ -1862,6 +1868,7 @@
         <w:jc w:val="both"/>
       </w:pPr>
       <w:r>
+        <w:lastRenderedPageBreak/>
         <w:t>4) Уход температуры измеряемого образца из диапазона температур, при которых проходила калибровка сканера:</w:t>
       </w:r>
     </w:p>
@@ -1914,7 +1921,6 @@
         <w:jc w:val="both"/>
       </w:pPr>
       <w:r>
-        <w:lastRenderedPageBreak/>
         <w:t>Калибровка сканера: В</w:t>
       </w:r>
       <w:proofErr w:type="gramStart"/>
@@ -4655,7 +4661,7 @@
 </file>
 
 <file path=customXml/itemProps1.xml><?xml version="1.0" encoding="utf-8"?>
-<ds:datastoreItem xmlns:ds="http://schemas.openxmlformats.org/officeDocument/2006/customXml" ds:itemID="{C71A8001-34A9-430A-8936-C93F29BBA5E1}">
+<ds:datastoreItem xmlns:ds="http://schemas.openxmlformats.org/officeDocument/2006/customXml" ds:itemID="{78ECC5C1-C8CB-4811-BB6F-E6030C98DBA6}">
   <ds:schemaRefs>
     <ds:schemaRef ds:uri="http://schemas.openxmlformats.org/officeDocument/2006/bibliography"/>
   </ds:schemaRefs>

</xml_diff>

<commit_message>
control commands and data format
</commit_message>
<xml_diff>
--- a/docs/Description.docx
+++ b/docs/Description.docx
@@ -3924,11 +3924,154 @@
       <w:pPr>
         <w:jc w:val="both"/>
       </w:pPr>
-      <w:proofErr w:type="spellStart"/>
-      <w:r>
-        <w:t>блаблабла</w:t>
-      </w:r>
-      <w:proofErr w:type="spellEnd"/>
+      <w:r>
+        <w:t>Есть следующий список команд</w:t>
+      </w:r>
+      <w:r>
+        <w:t xml:space="preserve"> </w:t>
+      </w:r>
+      <w:r>
+        <w:t>для взаимодействия ВУ с измерителем через ПУ:</w:t>
+      </w:r>
+    </w:p>
+    <w:p>
+      <w:pPr>
+        <w:pStyle w:val="a3"/>
+        <w:numPr>
+          <w:ilvl w:val="0"/>
+          <w:numId w:val="14"/>
+        </w:numPr>
+        <w:jc w:val="both"/>
+      </w:pPr>
+      <w:r>
+        <w:t xml:space="preserve">Начало работы измерителя – </w:t>
+      </w:r>
+      <w:r>
+        <w:t>“</w:t>
+      </w:r>
+      <w:r>
+        <w:t>СТАРТ</w:t>
+      </w:r>
+      <w:r>
+        <w:t>”</w:t>
+      </w:r>
+      <w:r>
+        <w:t xml:space="preserve">. </w:t>
+      </w:r>
+      <w:commentRangeStart w:id="54"/>
+      <w:r>
+        <w:t>Передаваемые параметры</w:t>
+      </w:r>
+      <w:commentRangeEnd w:id="54"/>
+      <w:r>
+        <w:rPr>
+          <w:rStyle w:val="a4"/>
+        </w:rPr>
+        <w:commentReference w:id="54"/>
+      </w:r>
+      <w:r>
+        <w:t xml:space="preserve">: данные калибровки сканера, диапазон температур, при которых допускается произведение измерений, данные </w:t>
+      </w:r>
+      <w:r>
+        <w:t xml:space="preserve">калибровки положения. </w:t>
+      </w:r>
+      <w:r>
+        <w:t xml:space="preserve">Возвращаемое значение: </w:t>
+      </w:r>
+      <w:commentRangeStart w:id="55"/>
+      <w:r>
+        <w:t>O</w:t>
+      </w:r>
+      <w:r>
+        <w:rPr>
+          <w:lang w:val="en-US"/>
+        </w:rPr>
+        <w:t>k</w:t>
+      </w:r>
+      <w:commentRangeEnd w:id="55"/>
+      <w:r>
+        <w:rPr>
+          <w:rStyle w:val="a4"/>
+        </w:rPr>
+        <w:commentReference w:id="55"/>
+      </w:r>
+      <w:r>
+        <w:t>.</w:t>
+      </w:r>
+    </w:p>
+    <w:p>
+      <w:pPr>
+        <w:pStyle w:val="a3"/>
+        <w:numPr>
+          <w:ilvl w:val="0"/>
+          <w:numId w:val="14"/>
+        </w:numPr>
+        <w:jc w:val="both"/>
+      </w:pPr>
+      <w:r>
+        <w:t xml:space="preserve">Окончание работы измерителя – </w:t>
+      </w:r>
+      <w:r>
+        <w:t>“</w:t>
+      </w:r>
+      <w:r>
+        <w:t>СТОП</w:t>
+      </w:r>
+      <w:r>
+        <w:t>”</w:t>
+      </w:r>
+      <w:r>
+        <w:t xml:space="preserve">. Передаваемые параметры: отсутствуют. Возвращаемое значение: </w:t>
+      </w:r>
+      <w:commentRangeStart w:id="56"/>
+      <w:r>
+        <w:t>O</w:t>
+      </w:r>
+      <w:r>
+        <w:rPr>
+          <w:lang w:val="en-US"/>
+        </w:rPr>
+        <w:t>k</w:t>
+      </w:r>
+      <w:commentRangeEnd w:id="56"/>
+      <w:r>
+        <w:rPr>
+          <w:rStyle w:val="a4"/>
+        </w:rPr>
+        <w:commentReference w:id="56"/>
+      </w:r>
+      <w:r>
+        <w:t>.</w:t>
+      </w:r>
+    </w:p>
+    <w:p>
+      <w:pPr>
+        <w:pStyle w:val="a3"/>
+        <w:numPr>
+          <w:ilvl w:val="0"/>
+          <w:numId w:val="14"/>
+        </w:numPr>
+        <w:jc w:val="both"/>
+      </w:pPr>
+      <w:r>
+        <w:t>Калибровка сканера. Пе</w:t>
+      </w:r>
+      <w:r>
+        <w:t>редаваемые параметры: отсутствуют. Возвращаемое значение: данные калибровки сканера и температура, при которой происходила калибровка.</w:t>
+      </w:r>
+    </w:p>
+    <w:p>
+      <w:pPr>
+        <w:pStyle w:val="a3"/>
+        <w:numPr>
+          <w:ilvl w:val="0"/>
+          <w:numId w:val="14"/>
+        </w:numPr>
+        <w:jc w:val="both"/>
+      </w:pPr>
+      <w:r>
+        <w:t>Калибровка положения. Передаваемые параметры: отсутствуют. Возвращаемое значение: данные калибровки положения.</w:t>
+      </w:r>
     </w:p>
     <w:p>
       <w:pPr>
@@ -3955,14 +4098,225 @@
       <w:pPr>
         <w:jc w:val="both"/>
       </w:pPr>
+      <w:r>
+        <w:t xml:space="preserve">Возможные </w:t>
+      </w:r>
+      <w:r>
+        <w:t>варианты пакетов с данными</w:t>
+      </w:r>
+      <w:r>
+        <w:t>, передаваемых от измерителя через ПД</w:t>
+      </w:r>
+      <w:r>
+        <w:t>:</w:t>
+      </w:r>
+    </w:p>
+    <w:p>
+      <w:pPr>
+        <w:jc w:val="both"/>
+      </w:pPr>
+      <w:r>
+        <w:t>1) Пакет с данными измерений:</w:t>
+      </w:r>
+    </w:p>
+    <w:p>
+      <w:pPr>
+        <w:pStyle w:val="a3"/>
+        <w:numPr>
+          <w:ilvl w:val="0"/>
+          <w:numId w:val="16"/>
+        </w:numPr>
+        <w:jc w:val="both"/>
+      </w:pPr>
+      <w:r>
+        <w:t>Заголовок: номер пакета, номер измерения.</w:t>
+      </w:r>
+    </w:p>
+    <w:p>
+      <w:pPr>
+        <w:pStyle w:val="a3"/>
+        <w:numPr>
+          <w:ilvl w:val="0"/>
+          <w:numId w:val="16"/>
+        </w:numPr>
+        <w:jc w:val="both"/>
+      </w:pPr>
+      <w:commentRangeStart w:id="57"/>
+      <w:r>
+        <w:t>Признак</w:t>
+      </w:r>
+      <w:commentRangeEnd w:id="57"/>
+      <w:r>
+        <w:rPr>
+          <w:rStyle w:val="a4"/>
+        </w:rPr>
+        <w:commentReference w:id="57"/>
+      </w:r>
+      <w:r>
+        <w:t xml:space="preserve"> пакета с данными измерений.</w:t>
+      </w:r>
+    </w:p>
+    <w:p>
+      <w:pPr>
+        <w:pStyle w:val="a3"/>
+        <w:numPr>
+          <w:ilvl w:val="0"/>
+          <w:numId w:val="16"/>
+        </w:numPr>
+        <w:jc w:val="both"/>
+      </w:pPr>
+      <w:r>
+        <w:t xml:space="preserve">N точек (с координатами </w:t>
+      </w:r>
+      <w:r>
+        <w:rPr>
+          <w:lang w:val="en-US"/>
+        </w:rPr>
+        <w:t>X</w:t>
+      </w:r>
+      <w:r>
+        <w:t xml:space="preserve">, </w:t>
+      </w:r>
+      <w:r>
+        <w:rPr>
+          <w:lang w:val="en-US"/>
+        </w:rPr>
+        <w:t>Y</w:t>
+      </w:r>
+      <w:r>
+        <w:t>), измеренных сканером.</w:t>
+      </w:r>
+    </w:p>
+    <w:p>
+      <w:pPr>
+        <w:pStyle w:val="a3"/>
+        <w:numPr>
+          <w:ilvl w:val="0"/>
+          <w:numId w:val="16"/>
+        </w:numPr>
+        <w:jc w:val="both"/>
+      </w:pPr>
+      <w:r>
+        <w:t xml:space="preserve">Данные </w:t>
+      </w:r>
+      <w:commentRangeStart w:id="58"/>
+      <w:r>
+        <w:t xml:space="preserve">6 </w:t>
+      </w:r>
       <w:proofErr w:type="spellStart"/>
       <w:r>
-        <w:t>Б</w:t>
-      </w:r>
-      <w:r>
-        <w:t>лаблабла</w:t>
-      </w:r>
+        <w:t>энкодеров</w:t>
+      </w:r>
+      <w:commentRangeEnd w:id="58"/>
       <w:proofErr w:type="spellEnd"/>
+      <w:r>
+        <w:rPr>
+          <w:rStyle w:val="a4"/>
+        </w:rPr>
+        <w:commentReference w:id="58"/>
+      </w:r>
+      <w:r>
+        <w:t>.</w:t>
+      </w:r>
+    </w:p>
+    <w:p>
+      <w:pPr>
+        <w:jc w:val="both"/>
+      </w:pPr>
+      <w:r>
+        <w:t>2) Пакет с данными при уходе температуры измеряемого образца из диапазона температур, при которых проходила калибровка сканера:</w:t>
+      </w:r>
+    </w:p>
+    <w:p>
+      <w:pPr>
+        <w:pStyle w:val="a3"/>
+        <w:numPr>
+          <w:ilvl w:val="0"/>
+          <w:numId w:val="15"/>
+        </w:numPr>
+        <w:jc w:val="both"/>
+      </w:pPr>
+      <w:r>
+        <w:t>Заголовок: номер пакета, номер измерения.</w:t>
+      </w:r>
+    </w:p>
+    <w:p>
+      <w:pPr>
+        <w:pStyle w:val="a3"/>
+        <w:numPr>
+          <w:ilvl w:val="0"/>
+          <w:numId w:val="15"/>
+        </w:numPr>
+        <w:jc w:val="both"/>
+      </w:pPr>
+      <w:commentRangeStart w:id="59"/>
+      <w:r>
+        <w:t>Признак</w:t>
+      </w:r>
+      <w:commentRangeEnd w:id="59"/>
+      <w:r>
+        <w:rPr>
+          <w:rStyle w:val="a4"/>
+        </w:rPr>
+        <w:commentReference w:id="59"/>
+      </w:r>
+      <w:r>
+        <w:t xml:space="preserve"> ухода температуры измеряемого образца из диапазона температур, при которых проходила калибровка сканера.</w:t>
+      </w:r>
+    </w:p>
+    <w:p>
+      <w:pPr>
+        <w:jc w:val="both"/>
+      </w:pPr>
+      <w:r>
+        <w:t>3) Пакет с данными при</w:t>
+      </w:r>
+      <w:r>
+        <w:t xml:space="preserve"> </w:t>
+      </w:r>
+      <w:r>
+        <w:t>ударе датчика (сканера) о поверхность измеряемого образца:</w:t>
+      </w:r>
+    </w:p>
+    <w:p>
+      <w:pPr>
+        <w:pStyle w:val="a3"/>
+        <w:numPr>
+          <w:ilvl w:val="0"/>
+          <w:numId w:val="15"/>
+        </w:numPr>
+        <w:jc w:val="both"/>
+      </w:pPr>
+      <w:r>
+        <w:t>Заголовок</w:t>
+      </w:r>
+      <w:r>
+        <w:t>: номер пакета, номер измерения.</w:t>
+      </w:r>
+    </w:p>
+    <w:p>
+      <w:pPr>
+        <w:pStyle w:val="a3"/>
+        <w:numPr>
+          <w:ilvl w:val="0"/>
+          <w:numId w:val="15"/>
+        </w:numPr>
+        <w:jc w:val="both"/>
+      </w:pPr>
+      <w:commentRangeStart w:id="60"/>
+      <w:r>
+        <w:t>Признак</w:t>
+      </w:r>
+      <w:commentRangeEnd w:id="60"/>
+      <w:r>
+        <w:rPr>
+          <w:rStyle w:val="a4"/>
+        </w:rPr>
+        <w:commentReference w:id="60"/>
+      </w:r>
+      <w:r>
+        <w:t xml:space="preserve"> удара датчика (сканера) о поверхность измеряемого образца.</w:t>
+      </w:r>
     </w:p>
     <w:p>
       <w:pPr>
@@ -4015,273 +4369,276 @@
         <w:jc w:val="both"/>
       </w:pPr>
       <w:r>
+        <w:t>Транспорт или блок для взаимодействия с измерителем и получения от него данных.</w:t>
+      </w:r>
+      <w:r>
+        <w:t xml:space="preserve"> </w:t>
+      </w:r>
+      <w:r>
+        <w:t>Транспорт инкапсулирует знание о том, что такое к ПУ и ПД и предоставляет доступ к ним</w:t>
+      </w:r>
+      <w:r>
+        <w:t>.</w:t>
+      </w:r>
+      <w:r>
+        <w:t xml:space="preserve"> Клиенты транспорта знают</w:t>
+      </w:r>
+      <w:r>
+        <w:t xml:space="preserve"> </w:t>
+      </w:r>
+      <w:r>
+        <w:t>следующее:</w:t>
+      </w:r>
+      <w:r>
+        <w:t xml:space="preserve"> ПУ – это протокол взаимо</w:t>
+      </w:r>
+      <w:r>
+        <w:t xml:space="preserve">действия между ВУ и измерителем по принципу </w:t>
+      </w:r>
+      <w:r>
+        <w:t>“</w:t>
+      </w:r>
+      <w:commentRangeStart w:id="61"/>
+      <w:r>
+        <w:t>запрос-ответ</w:t>
+      </w:r>
+      <w:commentRangeEnd w:id="61"/>
+      <w:r>
+        <w:rPr>
+          <w:rStyle w:val="a4"/>
+        </w:rPr>
+        <w:commentReference w:id="61"/>
+      </w:r>
+      <w:r>
+        <w:t>”</w:t>
+      </w:r>
+      <w:r>
+        <w:t xml:space="preserve">, ПД – это протокол передачи данных от измерителя к ВУ в </w:t>
+      </w:r>
+      <w:commentRangeStart w:id="62"/>
+      <w:r>
+        <w:t>одном направлении</w:t>
+      </w:r>
+      <w:commentRangeEnd w:id="62"/>
+      <w:r>
+        <w:rPr>
+          <w:rStyle w:val="a4"/>
+        </w:rPr>
+        <w:commentReference w:id="62"/>
+      </w:r>
+      <w:r>
+        <w:t>.</w:t>
+      </w:r>
+      <w:r>
+        <w:t xml:space="preserve"> </w:t>
+      </w:r>
+      <w:r>
+        <w:t xml:space="preserve">Транспорт ничего не знает о формате данных и всегда работает с массивом байт – </w:t>
+      </w:r>
+      <w:proofErr w:type="spellStart"/>
+      <w:r>
+        <w:t>сериализацией</w:t>
+      </w:r>
+      <w:proofErr w:type="spellEnd"/>
+      <w:r>
+        <w:t xml:space="preserve"> и </w:t>
+      </w:r>
+      <w:proofErr w:type="spellStart"/>
+      <w:r>
+        <w:t>десериализацией</w:t>
+      </w:r>
+      <w:proofErr w:type="spellEnd"/>
+      <w:r>
+        <w:t xml:space="preserve"> данных занимается вычислитель. </w:t>
+      </w:r>
+      <w:commentRangeStart w:id="63"/>
+      <w:r>
+        <w:t>Также транспорт отвечает за контроль качества пакетов</w:t>
+      </w:r>
+      <w:commentRangeEnd w:id="63"/>
+      <w:r>
+        <w:rPr>
+          <w:rStyle w:val="a4"/>
+        </w:rPr>
+        <w:commentReference w:id="63"/>
+      </w:r>
+      <w:r>
+        <w:t>.</w:t>
+      </w:r>
+    </w:p>
+    <w:p>
+      <w:pPr>
+        <w:pStyle w:val="a3"/>
+        <w:numPr>
+          <w:ilvl w:val="0"/>
+          <w:numId w:val="13"/>
+        </w:numPr>
+        <w:jc w:val="both"/>
+      </w:pPr>
+      <w:commentRangeStart w:id="64"/>
+      <w:r>
+        <w:t>Вычислитель</w:t>
+      </w:r>
+      <w:commentRangeEnd w:id="64"/>
+      <w:r>
+        <w:rPr>
+          <w:rStyle w:val="a4"/>
+        </w:rPr>
+        <w:commentReference w:id="64"/>
+      </w:r>
+      <w:r>
+        <w:t>.</w:t>
+      </w:r>
+      <w:r>
+        <w:t xml:space="preserve"> </w:t>
+      </w:r>
+      <w:r>
+        <w:t xml:space="preserve">Отвечает за </w:t>
+      </w:r>
+      <w:r>
+        <w:t xml:space="preserve">обработку данных и за взаимодействие с ВУ. Содержит часть </w:t>
+      </w:r>
+      <w:r>
+        <w:rPr>
+          <w:lang w:val="en-US"/>
+        </w:rPr>
+        <w:t>GUI</w:t>
+      </w:r>
+      <w:r>
+        <w:t xml:space="preserve">, специфичную </w:t>
+      </w:r>
+      <w:r>
+        <w:t xml:space="preserve">для некоторой задачи (выбор режима работы, запуск измерений, обработка результатов измерений, вывод результатов), код для взаимодействия с измерителем на высоком уровне (главным образом, это относится к </w:t>
+      </w:r>
+      <w:proofErr w:type="spellStart"/>
+      <w:r>
+        <w:t>сериализации</w:t>
+      </w:r>
+      <w:proofErr w:type="spellEnd"/>
+      <w:r>
+        <w:t xml:space="preserve"> и </w:t>
+      </w:r>
+      <w:proofErr w:type="spellStart"/>
+      <w:r>
+        <w:t>десериализации</w:t>
+      </w:r>
+      <w:proofErr w:type="spellEnd"/>
+      <w:r>
+        <w:t xml:space="preserve"> данных </w:t>
+      </w:r>
+      <w:proofErr w:type="gramStart"/>
+      <w:r>
+        <w:t>к</w:t>
+      </w:r>
+      <w:proofErr w:type="gramEnd"/>
+      <w:r>
+        <w:t xml:space="preserve">/от измерителя), а также код для обработки результатов измерений. </w:t>
+      </w:r>
+      <w:r>
+        <w:t>Вычислитель может содержать динамически подгружаемые модули (например, для фильтров для стадии фильтрации при обработке данных).</w:t>
+      </w:r>
+    </w:p>
+    <w:p>
+      <w:pPr>
+        <w:pStyle w:val="a3"/>
+        <w:numPr>
+          <w:ilvl w:val="0"/>
+          <w:numId w:val="13"/>
+        </w:numPr>
+        <w:jc w:val="both"/>
+      </w:pPr>
+      <w:commentRangeStart w:id="65"/>
+      <w:r>
+        <w:t>Блок для взаимодействия с хранилищем.</w:t>
+      </w:r>
+      <w:commentRangeEnd w:id="65"/>
+      <w:r>
+        <w:rPr>
+          <w:rStyle w:val="a4"/>
+        </w:rPr>
+        <w:commentReference w:id="65"/>
+      </w:r>
+    </w:p>
+    <w:p>
+      <w:pPr>
+        <w:pStyle w:val="a3"/>
+        <w:numPr>
+          <w:ilvl w:val="0"/>
+          <w:numId w:val="13"/>
+        </w:numPr>
+        <w:jc w:val="both"/>
+      </w:pPr>
+      <w:r>
+        <w:t>Связующий каркас.</w:t>
+      </w:r>
+      <w:r>
+        <w:t xml:space="preserve"> Это приложение, связывающее другие части (</w:t>
+      </w:r>
+      <w:r>
+        <w:t>“</w:t>
+      </w:r>
+      <w:r>
+        <w:t>сервисы</w:t>
+      </w:r>
+      <w:r>
+        <w:t>”</w:t>
+      </w:r>
+      <w:r>
+        <w:t>) в одно целое (в одно приложение). Умеет динамически подгружать разные варианты частей (</w:t>
+      </w:r>
+      <w:r>
+        <w:t>“</w:t>
+      </w:r>
+      <w:r>
+        <w:t>сервисов</w:t>
+      </w:r>
+      <w:r>
+        <w:t>”</w:t>
+      </w:r>
+      <w:r>
+        <w:t xml:space="preserve">), </w:t>
+      </w:r>
+      <w:commentRangeStart w:id="66"/>
+      <w:r>
+        <w:t xml:space="preserve">позволяет </w:t>
+      </w:r>
+      <w:r>
+        <w:t>взаимодействовать разным частям</w:t>
+      </w:r>
+      <w:r>
+        <w:t xml:space="preserve"> (</w:t>
+      </w:r>
+      <w:r>
+        <w:t>“</w:t>
+      </w:r>
+      <w:r>
+        <w:t>сервис</w:t>
+      </w:r>
+      <w:r>
+        <w:t>ам</w:t>
+      </w:r>
+      <w:r>
+        <w:t>”</w:t>
+      </w:r>
+      <w:r>
+        <w:t>)</w:t>
+      </w:r>
+      <w:commentRangeEnd w:id="66"/>
+      <w:r>
+        <w:t xml:space="preserve"> друг с другом</w:t>
+      </w:r>
+      <w:r>
+        <w:rPr>
+          <w:rStyle w:val="a4"/>
+        </w:rPr>
+        <w:commentReference w:id="66"/>
+      </w:r>
+      <w:r>
+        <w:t xml:space="preserve"> и </w:t>
+      </w:r>
+      <w:r>
         <w:lastRenderedPageBreak/>
-        <w:t>Транспорт или блок для взаимодействия с измерителем и получения от него данных.</w:t>
-      </w:r>
-      <w:r>
-        <w:t xml:space="preserve"> </w:t>
-      </w:r>
-      <w:r>
-        <w:t>Транспорт инкапсулирует знание о том, что такое к ПУ и ПД и предоставляет доступ к ним</w:t>
-      </w:r>
-      <w:r>
-        <w:t>.</w:t>
-      </w:r>
-      <w:r>
-        <w:t xml:space="preserve"> Клиенты транспорта знают</w:t>
-      </w:r>
-      <w:r>
-        <w:t xml:space="preserve"> </w:t>
-      </w:r>
-      <w:r>
-        <w:t>следующее:</w:t>
-      </w:r>
-      <w:r>
-        <w:t xml:space="preserve"> ПУ – это протокол взаимо</w:t>
-      </w:r>
-      <w:r>
-        <w:t xml:space="preserve">действия между ВУ и измерителем по принципу </w:t>
-      </w:r>
-      <w:r>
-        <w:t>“</w:t>
-      </w:r>
-      <w:commentRangeStart w:id="54"/>
-      <w:r>
-        <w:t>запрос-ответ</w:t>
-      </w:r>
-      <w:commentRangeEnd w:id="54"/>
-      <w:r>
-        <w:rPr>
-          <w:rStyle w:val="a4"/>
-        </w:rPr>
-        <w:commentReference w:id="54"/>
-      </w:r>
-      <w:r>
-        <w:t>”</w:t>
-      </w:r>
-      <w:r>
-        <w:t xml:space="preserve">, ПД – это протокол передачи данных от измерителя к ВУ в </w:t>
-      </w:r>
-      <w:commentRangeStart w:id="55"/>
-      <w:r>
-        <w:t>одном направлении</w:t>
-      </w:r>
-      <w:commentRangeEnd w:id="55"/>
-      <w:r>
-        <w:rPr>
-          <w:rStyle w:val="a4"/>
-        </w:rPr>
-        <w:commentReference w:id="55"/>
-      </w:r>
-      <w:r>
-        <w:t>.</w:t>
-      </w:r>
-      <w:r>
-        <w:t xml:space="preserve"> </w:t>
-      </w:r>
-      <w:r>
-        <w:t xml:space="preserve">Транспорт ничего не знает о формате данных и всегда работает с массивом байт – </w:t>
-      </w:r>
-      <w:proofErr w:type="spellStart"/>
-      <w:r>
-        <w:t>сериализацией</w:t>
-      </w:r>
-      <w:proofErr w:type="spellEnd"/>
-      <w:r>
-        <w:t xml:space="preserve"> и </w:t>
-      </w:r>
-      <w:proofErr w:type="spellStart"/>
-      <w:r>
-        <w:t>десериализацией</w:t>
-      </w:r>
-      <w:proofErr w:type="spellEnd"/>
-      <w:r>
-        <w:t xml:space="preserve"> данных занимается вычислитель. </w:t>
-      </w:r>
-      <w:commentRangeStart w:id="56"/>
-      <w:r>
-        <w:t>Также транспорт отвечает за контроль качества пакетов</w:t>
-      </w:r>
-      <w:commentRangeEnd w:id="56"/>
-      <w:r>
-        <w:rPr>
-          <w:rStyle w:val="a4"/>
-        </w:rPr>
-        <w:commentReference w:id="56"/>
-      </w:r>
-      <w:r>
-        <w:t>.</w:t>
-      </w:r>
-    </w:p>
-    <w:p>
-      <w:pPr>
-        <w:pStyle w:val="a3"/>
-        <w:numPr>
-          <w:ilvl w:val="0"/>
-          <w:numId w:val="13"/>
-        </w:numPr>
-        <w:jc w:val="both"/>
-      </w:pPr>
-      <w:commentRangeStart w:id="57"/>
-      <w:r>
-        <w:t>Вычислитель</w:t>
-      </w:r>
-      <w:commentRangeEnd w:id="57"/>
-      <w:r>
-        <w:rPr>
-          <w:rStyle w:val="a4"/>
-        </w:rPr>
-        <w:commentReference w:id="57"/>
-      </w:r>
-      <w:r>
-        <w:t>.</w:t>
-      </w:r>
-      <w:r>
-        <w:t xml:space="preserve"> </w:t>
-      </w:r>
-      <w:r>
-        <w:t xml:space="preserve">Отвечает за </w:t>
-      </w:r>
-      <w:r>
-        <w:t xml:space="preserve">обработку данных и за взаимодействие с ВУ. Содержит часть </w:t>
-      </w:r>
-      <w:r>
-        <w:rPr>
-          <w:lang w:val="en-US"/>
-        </w:rPr>
-        <w:t>GUI</w:t>
-      </w:r>
-      <w:r>
-        <w:t xml:space="preserve">, специфичную </w:t>
-      </w:r>
-      <w:r>
-        <w:t xml:space="preserve">для некоторой задачи (выбор режима работы, запуск измерений, обработка результатов измерений, вывод результатов), код для взаимодействия с измерителем на высоком уровне (главным образом, это относится к </w:t>
-      </w:r>
-      <w:proofErr w:type="spellStart"/>
-      <w:r>
-        <w:t>сериализации</w:t>
-      </w:r>
-      <w:proofErr w:type="spellEnd"/>
-      <w:r>
-        <w:t xml:space="preserve"> и </w:t>
-      </w:r>
-      <w:proofErr w:type="spellStart"/>
-      <w:r>
-        <w:t>десериализации</w:t>
-      </w:r>
-      <w:proofErr w:type="spellEnd"/>
-      <w:r>
-        <w:t xml:space="preserve"> данных </w:t>
-      </w:r>
-      <w:proofErr w:type="gramStart"/>
-      <w:r>
-        <w:t>к</w:t>
-      </w:r>
-      <w:proofErr w:type="gramEnd"/>
-      <w:r>
-        <w:t xml:space="preserve">/от измерителя), а также код для обработки результатов измерений. </w:t>
-      </w:r>
-      <w:r>
-        <w:t>Вычислитель может содержать динамически подгружаемые модули (например, для фильтров для стадии фильтрации при обработке данных).</w:t>
-      </w:r>
-    </w:p>
-    <w:p>
-      <w:pPr>
-        <w:pStyle w:val="a3"/>
-        <w:numPr>
-          <w:ilvl w:val="0"/>
-          <w:numId w:val="13"/>
-        </w:numPr>
-        <w:jc w:val="both"/>
-      </w:pPr>
-      <w:commentRangeStart w:id="58"/>
-      <w:r>
-        <w:t>Блок для взаимодействия с хранилищем.</w:t>
-      </w:r>
-      <w:commentRangeEnd w:id="58"/>
-      <w:r>
-        <w:rPr>
-          <w:rStyle w:val="a4"/>
-        </w:rPr>
-        <w:commentReference w:id="58"/>
-      </w:r>
-    </w:p>
-    <w:p>
-      <w:pPr>
-        <w:pStyle w:val="a3"/>
-        <w:numPr>
-          <w:ilvl w:val="0"/>
-          <w:numId w:val="13"/>
-        </w:numPr>
-        <w:jc w:val="both"/>
-      </w:pPr>
-      <w:r>
-        <w:t>Связующий каркас.</w:t>
-      </w:r>
-      <w:r>
-        <w:t xml:space="preserve"> Это приложение, связывающее другие части (</w:t>
-      </w:r>
-      <w:r>
-        <w:t>“</w:t>
-      </w:r>
-      <w:r>
-        <w:t>сервисы</w:t>
-      </w:r>
-      <w:r>
-        <w:t>”</w:t>
-      </w:r>
-      <w:r>
-        <w:t>) в одно целое (в одно приложение). Умеет динамически подгружать разные варианты частей (</w:t>
-      </w:r>
-      <w:r>
-        <w:t>“</w:t>
-      </w:r>
-      <w:r>
-        <w:t>сервисов</w:t>
-      </w:r>
-      <w:r>
-        <w:t>”</w:t>
-      </w:r>
-      <w:r>
-        <w:t xml:space="preserve">), </w:t>
-      </w:r>
-      <w:commentRangeStart w:id="59"/>
-      <w:r>
-        <w:t xml:space="preserve">позволяет </w:t>
-      </w:r>
-      <w:r>
-        <w:t>взаимодействовать разным частям</w:t>
-      </w:r>
-      <w:r>
-        <w:t xml:space="preserve"> (</w:t>
-      </w:r>
-      <w:r>
-        <w:t>“</w:t>
-      </w:r>
-      <w:r>
-        <w:t>сервис</w:t>
-      </w:r>
-      <w:r>
-        <w:t>ам</w:t>
-      </w:r>
-      <w:r>
-        <w:t>”</w:t>
-      </w:r>
-      <w:r>
-        <w:t>)</w:t>
-      </w:r>
-      <w:commentRangeEnd w:id="59"/>
-      <w:r>
-        <w:t xml:space="preserve"> друг с другом</w:t>
-      </w:r>
-      <w:r>
-        <w:rPr>
-          <w:rStyle w:val="a4"/>
-        </w:rPr>
-        <w:commentReference w:id="59"/>
-      </w:r>
-      <w:r>
-        <w:t xml:space="preserve"> и содержит еще ряд вспомогательной функциональности (возможно, что некоторую шину сообщений и т.п.). </w:t>
+        <w:t xml:space="preserve">содержит еще ряд вспомогательной функциональности (возможно, что некоторую шину сообщений и т.п.). </w:t>
       </w:r>
     </w:p>
     <w:sectPr>
@@ -5333,10 +5690,146 @@
       </w:r>
     </w:p>
   </w:comment>
-  <w:comment w:id="54" w:author="std_string" w:date="2016-10-02T21:55:00Z" w:initials="s">
+  <w:comment w:id="54" w:author="std_string" w:date="2016-10-03T20:22:00Z" w:initials="s">
     <w:p>
       <w:pPr>
         <w:pStyle w:val="a5"/>
+      </w:pPr>
+      <w:r>
+        <w:rPr>
+          <w:rStyle w:val="a4"/>
+        </w:rPr>
+        <w:annotationRef/>
+      </w:r>
+      <w:r>
+        <w:t>Возможно, что эти параметры будет сохранять измеритель у себя, поэтому их не нужно передавать</w:t>
+      </w:r>
+    </w:p>
+  </w:comment>
+  <w:comment w:id="55" w:author="std_string" w:date="2016-10-03T20:20:00Z" w:initials="s">
+    <w:p>
+      <w:pPr>
+        <w:pStyle w:val="a5"/>
+      </w:pPr>
+      <w:r>
+        <w:rPr>
+          <w:rStyle w:val="a4"/>
+        </w:rPr>
+        <w:annotationRef/>
+      </w:r>
+      <w:r>
+        <w:t>Подтверждение получения</w:t>
+      </w:r>
+      <w:r>
+        <w:t xml:space="preserve"> </w:t>
+      </w:r>
+      <w:r>
+        <w:t>команды.</w:t>
+      </w:r>
+    </w:p>
+  </w:comment>
+  <w:comment w:id="56" w:author="std_string" w:date="2016-10-03T21:12:00Z" w:initials="s">
+    <w:p>
+      <w:pPr>
+        <w:pStyle w:val="a5"/>
+      </w:pPr>
+      <w:r>
+        <w:rPr>
+          <w:rStyle w:val="a4"/>
+        </w:rPr>
+        <w:annotationRef/>
+      </w:r>
+      <w:r>
+        <w:t>Подтверждение получения</w:t>
+      </w:r>
+      <w:r>
+        <w:t xml:space="preserve"> </w:t>
+      </w:r>
+      <w:r>
+        <w:t>команды.</w:t>
+      </w:r>
+    </w:p>
+  </w:comment>
+  <w:comment w:id="57" w:author="std_string" w:date="2016-10-03T22:54:00Z" w:initials="s">
+    <w:p>
+      <w:pPr>
+        <w:pStyle w:val="a5"/>
+      </w:pPr>
+      <w:r>
+        <w:rPr>
+          <w:rStyle w:val="a4"/>
+        </w:rPr>
+        <w:annotationRef/>
+      </w:r>
+      <w:r>
+        <w:t>Некоторое число, значение которого мы определим позже.</w:t>
+      </w:r>
+      <w:r>
+        <w:rPr>
+          <w:rStyle w:val="a4"/>
+        </w:rPr>
+        <w:annotationRef/>
+      </w:r>
+    </w:p>
+  </w:comment>
+  <w:comment w:id="58" w:author="std_string" w:date="2016-10-03T22:56:00Z" w:initials="s">
+    <w:p>
+      <w:pPr>
+        <w:pStyle w:val="a5"/>
+      </w:pPr>
+      <w:r>
+        <w:rPr>
+          <w:rStyle w:val="a4"/>
+        </w:rPr>
+        <w:annotationRef/>
+      </w:r>
+      <w:r>
+        <w:t>Данные о положении.</w:t>
+      </w:r>
+    </w:p>
+  </w:comment>
+  <w:comment w:id="59" w:author="std_string" w:date="2016-10-03T22:54:00Z" w:initials="s">
+    <w:p>
+      <w:pPr>
+        <w:pStyle w:val="a5"/>
+      </w:pPr>
+      <w:r>
+        <w:rPr>
+          <w:rStyle w:val="a4"/>
+        </w:rPr>
+        <w:annotationRef/>
+      </w:r>
+      <w:r>
+        <w:t>Некоторое число, значение которого мы определим позже</w:t>
+      </w:r>
+      <w:r>
+        <w:t>.</w:t>
+      </w:r>
+    </w:p>
+  </w:comment>
+  <w:comment w:id="60" w:author="std_string" w:date="2016-10-03T22:54:00Z" w:initials="s">
+    <w:p>
+      <w:pPr>
+        <w:pStyle w:val="a5"/>
+      </w:pPr>
+      <w:r>
+        <w:rPr>
+          <w:rStyle w:val="a4"/>
+        </w:rPr>
+        <w:annotationRef/>
+      </w:r>
+      <w:r>
+        <w:t>Некоторое число, значение которого мы определим позже</w:t>
+      </w:r>
+      <w:r>
+        <w:t>.</w:t>
+      </w:r>
+    </w:p>
+  </w:comment>
+  <w:comment w:id="61" w:author="std_string" w:date="2016-10-02T21:55:00Z" w:initials="s">
+    <w:p>
+      <w:pPr>
+        <w:pStyle w:val="a5"/>
         <w:rPr>
           <w:lang w:val="en-US"/>
         </w:rPr>
@@ -5355,7 +5848,7 @@
       </w:r>
     </w:p>
   </w:comment>
-  <w:comment w:id="55" w:author="std_string" w:date="2016-10-02T22:02:00Z" w:initials="s">
+  <w:comment w:id="62" w:author="std_string" w:date="2016-10-02T22:02:00Z" w:initials="s">
     <w:p>
       <w:pPr>
         <w:pStyle w:val="a5"/>
@@ -5383,7 +5876,7 @@
       </w:r>
     </w:p>
   </w:comment>
-  <w:comment w:id="56" w:author="std_string" w:date="2016-10-02T22:28:00Z" w:initials="s">
+  <w:comment w:id="63" w:author="std_string" w:date="2016-10-02T22:28:00Z" w:initials="s">
     <w:p>
       <w:pPr>
         <w:pStyle w:val="a5"/>
@@ -5399,7 +5892,7 @@
       </w:r>
     </w:p>
   </w:comment>
-  <w:comment w:id="57" w:author="std_string" w:date="2016-10-02T22:59:00Z" w:initials="s">
+  <w:comment w:id="64" w:author="std_string" w:date="2016-10-02T22:59:00Z" w:initials="s">
     <w:p>
       <w:pPr>
         <w:pStyle w:val="a5"/>
@@ -5415,7 +5908,7 @@
       </w:r>
     </w:p>
   </w:comment>
-  <w:comment w:id="58" w:author="std_string" w:date="2016-09-28T23:25:00Z" w:initials="s">
+  <w:comment w:id="65" w:author="std_string" w:date="2016-09-28T23:25:00Z" w:initials="s">
     <w:p>
       <w:pPr>
         <w:pStyle w:val="a5"/>
@@ -5443,7 +5936,7 @@
       </w:r>
     </w:p>
   </w:comment>
-  <w:comment w:id="59" w:author="std_string" w:date="2016-10-02T23:19:00Z" w:initials="s">
+  <w:comment w:id="66" w:author="std_string" w:date="2016-10-02T23:19:00Z" w:initials="s">
     <w:p>
       <w:pPr>
         <w:pStyle w:val="a5"/>
@@ -5594,6 +6087,95 @@
     </w:lvl>
   </w:abstractNum>
   <w:abstractNum w:abstractNumId="1">
+    <w:nsid w:val="10066027"/>
+    <w:multiLevelType w:val="hybridMultilevel"/>
+    <w:tmpl w:val="49EA0606"/>
+    <w:lvl w:ilvl="0" w:tplc="04190011">
+      <w:start w:val="1"/>
+      <w:numFmt w:val="decimal"/>
+      <w:lvlText w:val="%1)"/>
+      <w:lvlJc w:val="left"/>
+      <w:pPr>
+        <w:ind w:left="720" w:hanging="360"/>
+      </w:pPr>
+      <w:rPr>
+        <w:rFonts w:hint="default"/>
+      </w:rPr>
+    </w:lvl>
+    <w:lvl w:ilvl="1" w:tplc="04190019" w:tentative="1">
+      <w:start w:val="1"/>
+      <w:numFmt w:val="lowerLetter"/>
+      <w:lvlText w:val="%2."/>
+      <w:lvlJc w:val="left"/>
+      <w:pPr>
+        <w:ind w:left="1440" w:hanging="360"/>
+      </w:pPr>
+    </w:lvl>
+    <w:lvl w:ilvl="2" w:tplc="0419001B" w:tentative="1">
+      <w:start w:val="1"/>
+      <w:numFmt w:val="lowerRoman"/>
+      <w:lvlText w:val="%3."/>
+      <w:lvlJc w:val="right"/>
+      <w:pPr>
+        <w:ind w:left="2160" w:hanging="180"/>
+      </w:pPr>
+    </w:lvl>
+    <w:lvl w:ilvl="3" w:tplc="0419000F" w:tentative="1">
+      <w:start w:val="1"/>
+      <w:numFmt w:val="decimal"/>
+      <w:lvlText w:val="%4."/>
+      <w:lvlJc w:val="left"/>
+      <w:pPr>
+        <w:ind w:left="2880" w:hanging="360"/>
+      </w:pPr>
+    </w:lvl>
+    <w:lvl w:ilvl="4" w:tplc="04190019" w:tentative="1">
+      <w:start w:val="1"/>
+      <w:numFmt w:val="lowerLetter"/>
+      <w:lvlText w:val="%5."/>
+      <w:lvlJc w:val="left"/>
+      <w:pPr>
+        <w:ind w:left="3600" w:hanging="360"/>
+      </w:pPr>
+    </w:lvl>
+    <w:lvl w:ilvl="5" w:tplc="0419001B" w:tentative="1">
+      <w:start w:val="1"/>
+      <w:numFmt w:val="lowerRoman"/>
+      <w:lvlText w:val="%6."/>
+      <w:lvlJc w:val="right"/>
+      <w:pPr>
+        <w:ind w:left="4320" w:hanging="180"/>
+      </w:pPr>
+    </w:lvl>
+    <w:lvl w:ilvl="6" w:tplc="0419000F" w:tentative="1">
+      <w:start w:val="1"/>
+      <w:numFmt w:val="decimal"/>
+      <w:lvlText w:val="%7."/>
+      <w:lvlJc w:val="left"/>
+      <w:pPr>
+        <w:ind w:left="5040" w:hanging="360"/>
+      </w:pPr>
+    </w:lvl>
+    <w:lvl w:ilvl="7" w:tplc="04190019" w:tentative="1">
+      <w:start w:val="1"/>
+      <w:numFmt w:val="lowerLetter"/>
+      <w:lvlText w:val="%8."/>
+      <w:lvlJc w:val="left"/>
+      <w:pPr>
+        <w:ind w:left="5760" w:hanging="360"/>
+      </w:pPr>
+    </w:lvl>
+    <w:lvl w:ilvl="8" w:tplc="0419001B" w:tentative="1">
+      <w:start w:val="1"/>
+      <w:numFmt w:val="lowerRoman"/>
+      <w:lvlText w:val="%9."/>
+      <w:lvlJc w:val="right"/>
+      <w:pPr>
+        <w:ind w:left="6480" w:hanging="180"/>
+      </w:pPr>
+    </w:lvl>
+  </w:abstractNum>
+  <w:abstractNum w:abstractNumId="2">
     <w:nsid w:val="16950777"/>
     <w:multiLevelType w:val="hybridMultilevel"/>
     <w:tmpl w:val="14FAF8F8"/>
@@ -5706,7 +6288,120 @@
       </w:rPr>
     </w:lvl>
   </w:abstractNum>
-  <w:abstractNum w:abstractNumId="2">
+  <w:abstractNum w:abstractNumId="3">
+    <w:nsid w:val="1A8355C6"/>
+    <w:multiLevelType w:val="hybridMultilevel"/>
+    <w:tmpl w:val="B9545F52"/>
+    <w:lvl w:ilvl="0" w:tplc="04190001">
+      <w:start w:val="1"/>
+      <w:numFmt w:val="bullet"/>
+      <w:lvlText w:val=""/>
+      <w:lvlJc w:val="left"/>
+      <w:pPr>
+        <w:ind w:left="720" w:hanging="360"/>
+      </w:pPr>
+      <w:rPr>
+        <w:rFonts w:ascii="Symbol" w:hAnsi="Symbol" w:hint="default"/>
+      </w:rPr>
+    </w:lvl>
+    <w:lvl w:ilvl="1" w:tplc="04190003" w:tentative="1">
+      <w:start w:val="1"/>
+      <w:numFmt w:val="bullet"/>
+      <w:lvlText w:val="o"/>
+      <w:lvlJc w:val="left"/>
+      <w:pPr>
+        <w:ind w:left="1440" w:hanging="360"/>
+      </w:pPr>
+      <w:rPr>
+        <w:rFonts w:ascii="Courier New" w:hAnsi="Courier New" w:cs="Courier New" w:hint="default"/>
+      </w:rPr>
+    </w:lvl>
+    <w:lvl w:ilvl="2" w:tplc="04190005" w:tentative="1">
+      <w:start w:val="1"/>
+      <w:numFmt w:val="bullet"/>
+      <w:lvlText w:val=""/>
+      <w:lvlJc w:val="left"/>
+      <w:pPr>
+        <w:ind w:left="2160" w:hanging="360"/>
+      </w:pPr>
+      <w:rPr>
+        <w:rFonts w:ascii="Wingdings" w:hAnsi="Wingdings" w:hint="default"/>
+      </w:rPr>
+    </w:lvl>
+    <w:lvl w:ilvl="3" w:tplc="04190001" w:tentative="1">
+      <w:start w:val="1"/>
+      <w:numFmt w:val="bullet"/>
+      <w:lvlText w:val=""/>
+      <w:lvlJc w:val="left"/>
+      <w:pPr>
+        <w:ind w:left="2880" w:hanging="360"/>
+      </w:pPr>
+      <w:rPr>
+        <w:rFonts w:ascii="Symbol" w:hAnsi="Symbol" w:hint="default"/>
+      </w:rPr>
+    </w:lvl>
+    <w:lvl w:ilvl="4" w:tplc="04190003" w:tentative="1">
+      <w:start w:val="1"/>
+      <w:numFmt w:val="bullet"/>
+      <w:lvlText w:val="o"/>
+      <w:lvlJc w:val="left"/>
+      <w:pPr>
+        <w:ind w:left="3600" w:hanging="360"/>
+      </w:pPr>
+      <w:rPr>
+        <w:rFonts w:ascii="Courier New" w:hAnsi="Courier New" w:cs="Courier New" w:hint="default"/>
+      </w:rPr>
+    </w:lvl>
+    <w:lvl w:ilvl="5" w:tplc="04190005" w:tentative="1">
+      <w:start w:val="1"/>
+      <w:numFmt w:val="bullet"/>
+      <w:lvlText w:val=""/>
+      <w:lvlJc w:val="left"/>
+      <w:pPr>
+        <w:ind w:left="4320" w:hanging="360"/>
+      </w:pPr>
+      <w:rPr>
+        <w:rFonts w:ascii="Wingdings" w:hAnsi="Wingdings" w:hint="default"/>
+      </w:rPr>
+    </w:lvl>
+    <w:lvl w:ilvl="6" w:tplc="04190001" w:tentative="1">
+      <w:start w:val="1"/>
+      <w:numFmt w:val="bullet"/>
+      <w:lvlText w:val=""/>
+      <w:lvlJc w:val="left"/>
+      <w:pPr>
+        <w:ind w:left="5040" w:hanging="360"/>
+      </w:pPr>
+      <w:rPr>
+        <w:rFonts w:ascii="Symbol" w:hAnsi="Symbol" w:hint="default"/>
+      </w:rPr>
+    </w:lvl>
+    <w:lvl w:ilvl="7" w:tplc="04190003" w:tentative="1">
+      <w:start w:val="1"/>
+      <w:numFmt w:val="bullet"/>
+      <w:lvlText w:val="o"/>
+      <w:lvlJc w:val="left"/>
+      <w:pPr>
+        <w:ind w:left="5760" w:hanging="360"/>
+      </w:pPr>
+      <w:rPr>
+        <w:rFonts w:ascii="Courier New" w:hAnsi="Courier New" w:cs="Courier New" w:hint="default"/>
+      </w:rPr>
+    </w:lvl>
+    <w:lvl w:ilvl="8" w:tplc="04190005" w:tentative="1">
+      <w:start w:val="1"/>
+      <w:numFmt w:val="bullet"/>
+      <w:lvlText w:val=""/>
+      <w:lvlJc w:val="left"/>
+      <w:pPr>
+        <w:ind w:left="6480" w:hanging="360"/>
+      </w:pPr>
+      <w:rPr>
+        <w:rFonts w:ascii="Wingdings" w:hAnsi="Wingdings" w:hint="default"/>
+      </w:rPr>
+    </w:lvl>
+  </w:abstractNum>
+  <w:abstractNum w:abstractNumId="4">
     <w:nsid w:val="1C801892"/>
     <w:multiLevelType w:val="hybridMultilevel"/>
     <w:tmpl w:val="68C60DE6"/>
@@ -5795,7 +6490,7 @@
       </w:pPr>
     </w:lvl>
   </w:abstractNum>
-  <w:abstractNum w:abstractNumId="3">
+  <w:abstractNum w:abstractNumId="5">
     <w:nsid w:val="1FF53C1B"/>
     <w:multiLevelType w:val="hybridMultilevel"/>
     <w:tmpl w:val="AAE6BA62"/>
@@ -5884,7 +6579,7 @@
       </w:pPr>
     </w:lvl>
   </w:abstractNum>
-  <w:abstractNum w:abstractNumId="4">
+  <w:abstractNum w:abstractNumId="6">
     <w:nsid w:val="20824E9E"/>
     <w:multiLevelType w:val="hybridMultilevel"/>
     <w:tmpl w:val="83D4EF5A"/>
@@ -5997,7 +6692,7 @@
       </w:rPr>
     </w:lvl>
   </w:abstractNum>
-  <w:abstractNum w:abstractNumId="5">
+  <w:abstractNum w:abstractNumId="7">
     <w:nsid w:val="2F8B18BA"/>
     <w:multiLevelType w:val="hybridMultilevel"/>
     <w:tmpl w:val="7DFA7DDE"/>
@@ -6110,7 +6805,120 @@
       </w:rPr>
     </w:lvl>
   </w:abstractNum>
-  <w:abstractNum w:abstractNumId="6">
+  <w:abstractNum w:abstractNumId="8">
+    <w:nsid w:val="3BB724A9"/>
+    <w:multiLevelType w:val="hybridMultilevel"/>
+    <w:tmpl w:val="641AD49A"/>
+    <w:lvl w:ilvl="0" w:tplc="04190001">
+      <w:start w:val="1"/>
+      <w:numFmt w:val="bullet"/>
+      <w:lvlText w:val=""/>
+      <w:lvlJc w:val="left"/>
+      <w:pPr>
+        <w:ind w:left="720" w:hanging="360"/>
+      </w:pPr>
+      <w:rPr>
+        <w:rFonts w:ascii="Symbol" w:hAnsi="Symbol" w:hint="default"/>
+      </w:rPr>
+    </w:lvl>
+    <w:lvl w:ilvl="1" w:tplc="04190003" w:tentative="1">
+      <w:start w:val="1"/>
+      <w:numFmt w:val="bullet"/>
+      <w:lvlText w:val="o"/>
+      <w:lvlJc w:val="left"/>
+      <w:pPr>
+        <w:ind w:left="1440" w:hanging="360"/>
+      </w:pPr>
+      <w:rPr>
+        <w:rFonts w:ascii="Courier New" w:hAnsi="Courier New" w:cs="Courier New" w:hint="default"/>
+      </w:rPr>
+    </w:lvl>
+    <w:lvl w:ilvl="2" w:tplc="04190005" w:tentative="1">
+      <w:start w:val="1"/>
+      <w:numFmt w:val="bullet"/>
+      <w:lvlText w:val=""/>
+      <w:lvlJc w:val="left"/>
+      <w:pPr>
+        <w:ind w:left="2160" w:hanging="360"/>
+      </w:pPr>
+      <w:rPr>
+        <w:rFonts w:ascii="Wingdings" w:hAnsi="Wingdings" w:hint="default"/>
+      </w:rPr>
+    </w:lvl>
+    <w:lvl w:ilvl="3" w:tplc="04190001" w:tentative="1">
+      <w:start w:val="1"/>
+      <w:numFmt w:val="bullet"/>
+      <w:lvlText w:val=""/>
+      <w:lvlJc w:val="left"/>
+      <w:pPr>
+        <w:ind w:left="2880" w:hanging="360"/>
+      </w:pPr>
+      <w:rPr>
+        <w:rFonts w:ascii="Symbol" w:hAnsi="Symbol" w:hint="default"/>
+      </w:rPr>
+    </w:lvl>
+    <w:lvl w:ilvl="4" w:tplc="04190003" w:tentative="1">
+      <w:start w:val="1"/>
+      <w:numFmt w:val="bullet"/>
+      <w:lvlText w:val="o"/>
+      <w:lvlJc w:val="left"/>
+      <w:pPr>
+        <w:ind w:left="3600" w:hanging="360"/>
+      </w:pPr>
+      <w:rPr>
+        <w:rFonts w:ascii="Courier New" w:hAnsi="Courier New" w:cs="Courier New" w:hint="default"/>
+      </w:rPr>
+    </w:lvl>
+    <w:lvl w:ilvl="5" w:tplc="04190005" w:tentative="1">
+      <w:start w:val="1"/>
+      <w:numFmt w:val="bullet"/>
+      <w:lvlText w:val=""/>
+      <w:lvlJc w:val="left"/>
+      <w:pPr>
+        <w:ind w:left="4320" w:hanging="360"/>
+      </w:pPr>
+      <w:rPr>
+        <w:rFonts w:ascii="Wingdings" w:hAnsi="Wingdings" w:hint="default"/>
+      </w:rPr>
+    </w:lvl>
+    <w:lvl w:ilvl="6" w:tplc="04190001" w:tentative="1">
+      <w:start w:val="1"/>
+      <w:numFmt w:val="bullet"/>
+      <w:lvlText w:val=""/>
+      <w:lvlJc w:val="left"/>
+      <w:pPr>
+        <w:ind w:left="5040" w:hanging="360"/>
+      </w:pPr>
+      <w:rPr>
+        <w:rFonts w:ascii="Symbol" w:hAnsi="Symbol" w:hint="default"/>
+      </w:rPr>
+    </w:lvl>
+    <w:lvl w:ilvl="7" w:tplc="04190003" w:tentative="1">
+      <w:start w:val="1"/>
+      <w:numFmt w:val="bullet"/>
+      <w:lvlText w:val="o"/>
+      <w:lvlJc w:val="left"/>
+      <w:pPr>
+        <w:ind w:left="5760" w:hanging="360"/>
+      </w:pPr>
+      <w:rPr>
+        <w:rFonts w:ascii="Courier New" w:hAnsi="Courier New" w:cs="Courier New" w:hint="default"/>
+      </w:rPr>
+    </w:lvl>
+    <w:lvl w:ilvl="8" w:tplc="04190005" w:tentative="1">
+      <w:start w:val="1"/>
+      <w:numFmt w:val="bullet"/>
+      <w:lvlText w:val=""/>
+      <w:lvlJc w:val="left"/>
+      <w:pPr>
+        <w:ind w:left="6480" w:hanging="360"/>
+      </w:pPr>
+      <w:rPr>
+        <w:rFonts w:ascii="Wingdings" w:hAnsi="Wingdings" w:hint="default"/>
+      </w:rPr>
+    </w:lvl>
+  </w:abstractNum>
+  <w:abstractNum w:abstractNumId="9">
     <w:nsid w:val="40E7208E"/>
     <w:multiLevelType w:val="hybridMultilevel"/>
     <w:tmpl w:val="6C2C4EB8"/>
@@ -6199,7 +7007,7 @@
       </w:pPr>
     </w:lvl>
   </w:abstractNum>
-  <w:abstractNum w:abstractNumId="7">
+  <w:abstractNum w:abstractNumId="10">
     <w:nsid w:val="45EA682F"/>
     <w:multiLevelType w:val="hybridMultilevel"/>
     <w:tmpl w:val="2D5A65F2"/>
@@ -6312,7 +7120,7 @@
       </w:rPr>
     </w:lvl>
   </w:abstractNum>
-  <w:abstractNum w:abstractNumId="8">
+  <w:abstractNum w:abstractNumId="11">
     <w:nsid w:val="68A24E86"/>
     <w:multiLevelType w:val="hybridMultilevel"/>
     <w:tmpl w:val="86C000CA"/>
@@ -6425,7 +7233,7 @@
       </w:rPr>
     </w:lvl>
   </w:abstractNum>
-  <w:abstractNum w:abstractNumId="9">
+  <w:abstractNum w:abstractNumId="12">
     <w:nsid w:val="6F8E7163"/>
     <w:multiLevelType w:val="hybridMultilevel"/>
     <w:tmpl w:val="741E2C6A"/>
@@ -6538,7 +7346,7 @@
       </w:rPr>
     </w:lvl>
   </w:abstractNum>
-  <w:abstractNum w:abstractNumId="10">
+  <w:abstractNum w:abstractNumId="13">
     <w:nsid w:val="781A3DE0"/>
     <w:multiLevelType w:val="hybridMultilevel"/>
     <w:tmpl w:val="F1A6F786"/>
@@ -6651,7 +7459,7 @@
       </w:rPr>
     </w:lvl>
   </w:abstractNum>
-  <w:abstractNum w:abstractNumId="11">
+  <w:abstractNum w:abstractNumId="14">
     <w:nsid w:val="7C28667E"/>
     <w:multiLevelType w:val="hybridMultilevel"/>
     <w:tmpl w:val="833AB0B2"/>
@@ -6764,7 +7572,7 @@
       </w:rPr>
     </w:lvl>
   </w:abstractNum>
-  <w:abstractNum w:abstractNumId="12">
+  <w:abstractNum w:abstractNumId="15">
     <w:nsid w:val="7EDE7047"/>
     <w:multiLevelType w:val="hybridMultilevel"/>
     <w:tmpl w:val="3C90AB9A"/>
@@ -6878,43 +7686,52 @@
     </w:lvl>
   </w:abstractNum>
   <w:num w:numId="1">
-    <w:abstractNumId w:val="5"/>
+    <w:abstractNumId w:val="7"/>
   </w:num>
   <w:num w:numId="2">
+    <w:abstractNumId w:val="14"/>
+  </w:num>
+  <w:num w:numId="3">
+    <w:abstractNumId w:val="15"/>
+  </w:num>
+  <w:num w:numId="4">
+    <w:abstractNumId w:val="10"/>
+  </w:num>
+  <w:num w:numId="5">
+    <w:abstractNumId w:val="6"/>
+  </w:num>
+  <w:num w:numId="6">
+    <w:abstractNumId w:val="13"/>
+  </w:num>
+  <w:num w:numId="7">
     <w:abstractNumId w:val="11"/>
   </w:num>
-  <w:num w:numId="3">
+  <w:num w:numId="8">
+    <w:abstractNumId w:val="2"/>
+  </w:num>
+  <w:num w:numId="9">
     <w:abstractNumId w:val="12"/>
   </w:num>
-  <w:num w:numId="4">
-    <w:abstractNumId w:val="7"/>
-  </w:num>
-  <w:num w:numId="5">
+  <w:num w:numId="10">
     <w:abstractNumId w:val="4"/>
   </w:num>
-  <w:num w:numId="6">
-    <w:abstractNumId w:val="10"/>
-  </w:num>
-  <w:num w:numId="7">
-    <w:abstractNumId w:val="8"/>
-  </w:num>
-  <w:num w:numId="8">
-    <w:abstractNumId w:val="1"/>
-  </w:num>
-  <w:num w:numId="9">
+  <w:num w:numId="11">
     <w:abstractNumId w:val="9"/>
-  </w:num>
-  <w:num w:numId="10">
-    <w:abstractNumId w:val="2"/>
-  </w:num>
-  <w:num w:numId="11">
-    <w:abstractNumId w:val="6"/>
   </w:num>
   <w:num w:numId="12">
     <w:abstractNumId w:val="0"/>
   </w:num>
   <w:num w:numId="13">
+    <w:abstractNumId w:val="5"/>
+  </w:num>
+  <w:num w:numId="14">
+    <w:abstractNumId w:val="1"/>
+  </w:num>
+  <w:num w:numId="15">
     <w:abstractNumId w:val="3"/>
+  </w:num>
+  <w:num w:numId="16">
+    <w:abstractNumId w:val="8"/>
   </w:num>
 </w:numbering>
 </file>
@@ -7506,7 +8323,7 @@
 </file>
 
 <file path=customXml/itemProps1.xml><?xml version="1.0" encoding="utf-8"?>
-<ds:datastoreItem xmlns:ds="http://schemas.openxmlformats.org/officeDocument/2006/customXml" ds:itemID="{489C3AB9-67B2-4988-B7B8-D6CD486B4D58}">
+<ds:datastoreItem xmlns:ds="http://schemas.openxmlformats.org/officeDocument/2006/customXml" ds:itemID="{2A4570A9-8F40-4EFC-925A-FFA96AE6DE55}">
   <ds:schemaRefs>
     <ds:schemaRef ds:uri="http://schemas.openxmlformats.org/officeDocument/2006/bibliography"/>
   </ds:schemaRefs>

</xml_diff>

<commit_message>
some changes into description about transport
</commit_message>
<xml_diff>
--- a/docs/Description.docx
+++ b/docs/Description.docx
@@ -4141,6 +4141,28 @@
         </w:numPr>
         <w:jc w:val="both"/>
       </w:pPr>
+      <w:r>
+        <w:t>Длина</w:t>
+      </w:r>
+      <w:r>
+        <w:t xml:space="preserve"> данных в </w:t>
+      </w:r>
+      <w:r>
+        <w:t>пакет</w:t>
+      </w:r>
+      <w:r>
+        <w:t>е</w:t>
+      </w:r>
+    </w:p>
+    <w:p>
+      <w:pPr>
+        <w:pStyle w:val="a3"/>
+        <w:numPr>
+          <w:ilvl w:val="0"/>
+          <w:numId w:val="16"/>
+        </w:numPr>
+        <w:jc w:val="both"/>
+      </w:pPr>
       <w:commentRangeStart w:id="57"/>
       <w:r>
         <w:t>Признак</w:t>
@@ -4249,6 +4271,19 @@
         </w:numPr>
         <w:jc w:val="both"/>
       </w:pPr>
+      <w:r>
+        <w:t>Длина данных в пакете</w:t>
+      </w:r>
+    </w:p>
+    <w:p>
+      <w:pPr>
+        <w:pStyle w:val="a3"/>
+        <w:numPr>
+          <w:ilvl w:val="0"/>
+          <w:numId w:val="15"/>
+        </w:numPr>
+        <w:jc w:val="both"/>
+      </w:pPr>
       <w:commentRangeStart w:id="59"/>
       <w:r>
         <w:t>Признак</w:t>
@@ -4292,6 +4327,19 @@
       </w:r>
       <w:r>
         <w:t>: номер пакета, номер измерения.</w:t>
+      </w:r>
+    </w:p>
+    <w:p>
+      <w:pPr>
+        <w:pStyle w:val="a3"/>
+        <w:numPr>
+          <w:ilvl w:val="0"/>
+          <w:numId w:val="15"/>
+        </w:numPr>
+        <w:jc w:val="both"/>
+      </w:pPr>
+      <w:r>
+        <w:t>Длина данных в пакете</w:t>
       </w:r>
     </w:p>
     <w:p>
@@ -4390,7 +4438,11 @@
         <w:t>следующее:</w:t>
       </w:r>
       <w:r>
-        <w:t xml:space="preserve"> ПУ – это протокол взаимо</w:t>
+        <w:t xml:space="preserve"> </w:t>
+      </w:r>
+      <w:proofErr w:type="gramStart"/>
+      <w:r>
+        <w:t>ПУ – это протокол взаимо</w:t>
       </w:r>
       <w:r>
         <w:t xml:space="preserve">действия между ВУ и измерителем по принципу </w:t>
@@ -4433,11 +4485,24 @@
         <w:t xml:space="preserve"> </w:t>
       </w:r>
       <w:r>
-        <w:t xml:space="preserve">Транспорт ничего не знает о формате данных и всегда работает с массивом байт – </w:t>
+        <w:t>Транспорт о формате данных</w:t>
+      </w:r>
+      <w:r>
+        <w:t xml:space="preserve"> знает только следующее: сначала в пакете данных находится заголовок фиксированной длины, после этого идет длина данных в пакете, после чего идут сами данные в виде массива байт.</w:t>
+      </w:r>
+      <w:proofErr w:type="gramEnd"/>
+      <w:r>
+        <w:t xml:space="preserve"> За</w:t>
+      </w:r>
+      <w:r>
+        <w:t xml:space="preserve"> </w:t>
       </w:r>
       <w:proofErr w:type="spellStart"/>
       <w:r>
-        <w:t>сериализацией</w:t>
+        <w:t>сериализаци</w:t>
+      </w:r>
+      <w:r>
+        <w:t>ю</w:t>
       </w:r>
       <w:proofErr w:type="spellEnd"/>
       <w:r>
@@ -4445,11 +4510,17 @@
       </w:r>
       <w:proofErr w:type="spellStart"/>
       <w:r>
-        <w:t>десериализацией</w:t>
+        <w:t>десериализаци</w:t>
+      </w:r>
+      <w:r>
+        <w:t>ю</w:t>
       </w:r>
       <w:proofErr w:type="spellEnd"/>
       <w:r>
-        <w:t xml:space="preserve"> данных занимается вычислитель. </w:t>
+        <w:t xml:space="preserve"> оставшейся части данных</w:t>
+      </w:r>
+      <w:r>
+        <w:t xml:space="preserve"> занимается вычислитель. </w:t>
       </w:r>
       <w:commentRangeStart w:id="63"/>
       <w:r>
@@ -4549,6 +4620,7 @@
       </w:pPr>
       <w:commentRangeStart w:id="65"/>
       <w:r>
+        <w:lastRenderedPageBreak/>
         <w:t>Блок для взаимодействия с хранилищем.</w:t>
       </w:r>
       <w:commentRangeEnd w:id="65"/>
@@ -4634,11 +4706,7 @@
         <w:commentReference w:id="66"/>
       </w:r>
       <w:r>
-        <w:t xml:space="preserve"> и </w:t>
-      </w:r>
-      <w:r>
-        <w:lastRenderedPageBreak/>
-        <w:t xml:space="preserve">содержит еще ряд вспомогательной функциональности (возможно, что некоторую шину сообщений и т.п.). </w:t>
+        <w:t xml:space="preserve"> и содержит еще ряд вспомогательной функциональности (возможно, что некоторую шину сообщений и т.п.). </w:t>
       </w:r>
     </w:p>
     <w:sectPr>
@@ -8323,7 +8391,7 @@
 </file>
 
 <file path=customXml/itemProps1.xml><?xml version="1.0" encoding="utf-8"?>
-<ds:datastoreItem xmlns:ds="http://schemas.openxmlformats.org/officeDocument/2006/customXml" ds:itemID="{2A4570A9-8F40-4EFC-925A-FFA96AE6DE55}">
+<ds:datastoreItem xmlns:ds="http://schemas.openxmlformats.org/officeDocument/2006/customXml" ds:itemID="{7BD1F4F8-7478-42B4-8FC6-CE7B208B22E0}">
   <ds:schemaRefs>
     <ds:schemaRef ds:uri="http://schemas.openxmlformats.org/officeDocument/2006/bibliography"/>
   </ds:schemaRefs>

</xml_diff>